<commit_message>
added more to research
</commit_message>
<xml_diff>
--- a/docs/Final Project new (use).docx
+++ b/docs/Final Project new (use).docx
@@ -1764,7 +1764,25 @@
           <w:sz w:val="24"/>
           <w:szCs w:val="24"/>
         </w:rPr>
-        <w:t>A golf shot played toward the green, typically from a distance of 50-200 yards from the hole.</w:t>
+        <w:t xml:space="preserve">A golf shot played toward the green, typically from </w:t>
+      </w:r>
+      <w:proofErr w:type="gramStart"/>
+      <w:r>
+        <w:rPr>
+          <w:rFonts w:ascii="Times New Roman" w:hAnsi="Times New Roman" w:cs="Times New Roman"/>
+          <w:sz w:val="24"/>
+          <w:szCs w:val="24"/>
+        </w:rPr>
+        <w:t>a distance of 50-200</w:t>
+      </w:r>
+      <w:proofErr w:type="gramEnd"/>
+      <w:r>
+        <w:rPr>
+          <w:rFonts w:ascii="Times New Roman" w:hAnsi="Times New Roman" w:cs="Times New Roman"/>
+          <w:sz w:val="24"/>
+          <w:szCs w:val="24"/>
+        </w:rPr>
+        <w:t xml:space="preserve"> yards from the hole.</w:t>
       </w:r>
     </w:p>
     <w:p>
@@ -1792,7 +1810,23 @@
           <w:sz w:val="24"/>
           <w:szCs w:val="24"/>
         </w:rPr>
-        <w:t>The closely mown area of grass between the tee and the green, providing the most advantageous position for the next shot.</w:t>
+        <w:t xml:space="preserve">The closely mown area of grass between the tee and the green, </w:t>
+      </w:r>
+      <w:r>
+        <w:rPr>
+          <w:rFonts w:ascii="Times New Roman" w:hAnsi="Times New Roman" w:cs="Times New Roman"/>
+          <w:sz w:val="24"/>
+          <w:szCs w:val="24"/>
+        </w:rPr>
+        <w:t xml:space="preserve">generally </w:t>
+      </w:r>
+      <w:r>
+        <w:rPr>
+          <w:rFonts w:ascii="Times New Roman" w:hAnsi="Times New Roman" w:cs="Times New Roman"/>
+          <w:sz w:val="24"/>
+          <w:szCs w:val="24"/>
+        </w:rPr>
+        <w:t>providing the most advantageous position for the next shot.</w:t>
       </w:r>
     </w:p>
     <w:p>
@@ -1977,7 +2011,23 @@
           <w:sz w:val="24"/>
           <w:szCs w:val="24"/>
         </w:rPr>
-        <w:t xml:space="preserve">Having played golf for 13 years and achieved a handicap of 3, I have experienced firsthand the evolution from novice to skilled amateur player. My own dedication to improvement over a long span of time has provided unique insights into how course management influences performance across different skill levels. This experience has revealed a crucial observation: while technical skills are important, strategic course management is often the most important factor in whether a golfer is able to shoot a good score. </w:t>
+        <w:t xml:space="preserve">Having played golf for 13 years and achieved a handicap of 3, I have experienced firsthand the evolution from novice to skilled amateur player. My own dedication to improvement over a long span of time has provided unique insights into how course management influences performance across different skill levels. </w:t>
+      </w:r>
+      <w:r>
+        <w:rPr>
+          <w:rFonts w:ascii="Times New Roman" w:eastAsia="Aptos" w:hAnsi="Times New Roman" w:cs="Times New Roman"/>
+          <w:sz w:val="24"/>
+          <w:szCs w:val="24"/>
+        </w:rPr>
+        <w:t>My</w:t>
+      </w:r>
+      <w:r>
+        <w:rPr>
+          <w:rFonts w:ascii="Times New Roman" w:eastAsia="Aptos" w:hAnsi="Times New Roman" w:cs="Times New Roman"/>
+          <w:sz w:val="24"/>
+          <w:szCs w:val="24"/>
+        </w:rPr>
+        <w:t xml:space="preserve"> experience has revealed a crucial observation: while technical skills are important, strategic course management is often the most important factor in whether a golfer is able to shoot a good score. </w:t>
       </w:r>
       <w:r>
         <w:rPr>
@@ -1987,6 +2037,14 @@
         </w:rPr>
         <w:t>Golf at all skill levels is a game of misses. Nobody can hit a ‘perfect’ shot every time, so managing where you ‘miss’ your shots is essential</w:t>
       </w:r>
+      <w:r>
+        <w:rPr>
+          <w:rFonts w:ascii="Times New Roman" w:hAnsi="Times New Roman" w:cs="Times New Roman"/>
+          <w:sz w:val="24"/>
+          <w:szCs w:val="24"/>
+        </w:rPr>
+        <w:t>.</w:t>
+      </w:r>
     </w:p>
     <w:p>
       <w:pPr>
@@ -2029,7 +2087,25 @@
           <w:sz w:val="24"/>
           <w:szCs w:val="24"/>
         </w:rPr>
-        <w:t xml:space="preserve"> I have gradually begun to notice subtle trends about each of the 18 holes there. For example, if a player misses the green to the left-hand side of the second hole with their approach shot, they will typically get a higher score on that hole than if they were to miss to the right-hand side. This is because the subsequent shot is generally much more difficult from the left side of the green as opposed to the right. As a result of this, I have </w:t>
+        <w:t xml:space="preserve"> I have gradually </w:t>
+      </w:r>
+      <w:proofErr w:type="gramStart"/>
+      <w:r>
+        <w:rPr>
+          <w:rFonts w:ascii="Times New Roman" w:hAnsi="Times New Roman" w:cs="Times New Roman"/>
+          <w:sz w:val="24"/>
+          <w:szCs w:val="24"/>
+        </w:rPr>
+        <w:t>begun to notice</w:t>
+      </w:r>
+      <w:proofErr w:type="gramEnd"/>
+      <w:r>
+        <w:rPr>
+          <w:rFonts w:ascii="Times New Roman" w:hAnsi="Times New Roman" w:cs="Times New Roman"/>
+          <w:sz w:val="24"/>
+          <w:szCs w:val="24"/>
+        </w:rPr>
+        <w:t xml:space="preserve"> subtle trends about each of the 18 holes there. For example, if a player misses the green to the left-hand side of the second hole with their approach shot, they will typically get a higher score on that hole than if they were to miss to the right-hand side. This is because the subsequent shot is generally much more difficult from the left side of the green as opposed to the right. As a result of this, I have </w:t>
       </w:r>
       <w:r>
         <w:rPr>
@@ -2056,7 +2132,49 @@
           <w:sz w:val="24"/>
           <w:szCs w:val="24"/>
         </w:rPr>
-        <w:t>However, I regularly see other golfers fail to account for this, as well as similar, but unique pitfalls depending on which hole they are playing. These dangers can occasionally be easy to identify during a round of golf, but more often than not these minute intricacies about each hole are either simply overlooked, or perhaps not understood in the first place. I believe that The Golf Blueprint would be able to visually represent ways to improve scores across all 18 holes in a way that is easy to understand and visualise for golfers of all skill levels. This would allow golfers who use The Golf Blueprint to benefit from knowing which areas of the golf course they should either try to avoid or look to aim at with their shots during their rounds in order to shoot lower scores.</w:t>
+        <w:t xml:space="preserve">However, I regularly see other golfers fail to account for this, as well as similar, but unique pitfalls depending on which hole they are playing. These dangers can occasionally be easy to identify during a round of golf, but </w:t>
+      </w:r>
+      <w:proofErr w:type="gramStart"/>
+      <w:r>
+        <w:rPr>
+          <w:rFonts w:ascii="Times New Roman" w:hAnsi="Times New Roman" w:cs="Times New Roman"/>
+          <w:sz w:val="24"/>
+          <w:szCs w:val="24"/>
+        </w:rPr>
+        <w:t>more often than not</w:t>
+      </w:r>
+      <w:proofErr w:type="gramEnd"/>
+      <w:r>
+        <w:rPr>
+          <w:rFonts w:ascii="Times New Roman" w:hAnsi="Times New Roman" w:cs="Times New Roman"/>
+          <w:sz w:val="24"/>
+          <w:szCs w:val="24"/>
+        </w:rPr>
+        <w:t>,</w:t>
+      </w:r>
+      <w:r>
+        <w:rPr>
+          <w:rFonts w:ascii="Times New Roman" w:hAnsi="Times New Roman" w:cs="Times New Roman"/>
+          <w:sz w:val="24"/>
+          <w:szCs w:val="24"/>
+        </w:rPr>
+        <w:t xml:space="preserve"> minute intricacies about each hole are either simply overlooked, or perhaps not understood in the first place. I believe that The Golf Blueprint would be able to visually represent ways to improve scores across all 18 holes in a way that is easy to understand and visualise for golfers of all skill levels. This would allow golfers who use The Golf Blueprint to benefit from knowing which areas of the golf course they should either try to avoid or look to aim at with their shots during their rounds </w:t>
+      </w:r>
+      <w:r>
+        <w:rPr>
+          <w:rFonts w:ascii="Times New Roman" w:hAnsi="Times New Roman" w:cs="Times New Roman"/>
+          <w:sz w:val="24"/>
+          <w:szCs w:val="24"/>
+        </w:rPr>
+        <w:t>to</w:t>
+      </w:r>
+      <w:r>
+        <w:rPr>
+          <w:rFonts w:ascii="Times New Roman" w:hAnsi="Times New Roman" w:cs="Times New Roman"/>
+          <w:sz w:val="24"/>
+          <w:szCs w:val="24"/>
+        </w:rPr>
+        <w:t xml:space="preserve"> shoot lower scores.</w:t>
       </w:r>
     </w:p>
     <w:p>
@@ -2232,7 +2350,7 @@
           <w:szCs w:val="24"/>
         </w:rPr>
         <w:lastRenderedPageBreak/>
-        <w:t xml:space="preserve"> Design and implement a system to collect and analyse shot data from golfers. This system must be very simple, and easy to use to ensure that golfers will be happy to take the time out of their day to input their data, and to ensure that the data collected is as accurate as possible.</w:t>
+        <w:t xml:space="preserve"> Design and implement a system to collect and analyse shot data from golfers. This system must be very simple, and easy to use to ensure that golfers will be happy to take the time to input their data, and to ensure that the data collected is as accurate as possible.</w:t>
       </w:r>
     </w:p>
     <w:p>
@@ -2298,7 +2416,23 @@
           <w:sz w:val="24"/>
           <w:szCs w:val="24"/>
         </w:rPr>
-        <w:t>Ensure that the resource meets the needs of the users, by conducting testing with at least 20 users, and gather feedback from the users to gain an understanding of what elements of the resource they enjoy, and what could be improved.</w:t>
+        <w:t xml:space="preserve">Ensure that the resource meets the needs of the users, by conducting testing with at least </w:t>
+      </w:r>
+      <w:r>
+        <w:rPr>
+          <w:rFonts w:ascii="Times New Roman" w:hAnsi="Times New Roman" w:cs="Times New Roman"/>
+          <w:sz w:val="24"/>
+          <w:szCs w:val="24"/>
+        </w:rPr>
+        <w:t>10</w:t>
+      </w:r>
+      <w:r>
+        <w:rPr>
+          <w:rFonts w:ascii="Times New Roman" w:hAnsi="Times New Roman" w:cs="Times New Roman"/>
+          <w:sz w:val="24"/>
+          <w:szCs w:val="24"/>
+        </w:rPr>
+        <w:t xml:space="preserve"> users, and gather feedback from the users to gain an understanding of what elements of the resource they enjoy, and what could be improved.</w:t>
       </w:r>
     </w:p>
     <w:p>
@@ -2384,7 +2518,31 @@
           <w:sz w:val="24"/>
           <w:szCs w:val="24"/>
         </w:rPr>
-        <w:t xml:space="preserve">In order for this project to run smoothly, and with minimal issues as possible, it is essential that I use a software development methodology. A methodology forms a framework for planning and controlling the creation of a software project </w:t>
+        <w:t>For</w:t>
+      </w:r>
+      <w:r>
+        <w:rPr>
+          <w:rFonts w:ascii="Times New Roman" w:hAnsi="Times New Roman" w:cs="Times New Roman"/>
+          <w:sz w:val="24"/>
+          <w:szCs w:val="24"/>
+        </w:rPr>
+        <w:t xml:space="preserve"> this project to run smoothly, and with </w:t>
+      </w:r>
+      <w:r>
+        <w:rPr>
+          <w:rFonts w:ascii="Times New Roman" w:hAnsi="Times New Roman" w:cs="Times New Roman"/>
+          <w:sz w:val="24"/>
+          <w:szCs w:val="24"/>
+        </w:rPr>
+        <w:t xml:space="preserve">as </w:t>
+      </w:r>
+      <w:r>
+        <w:rPr>
+          <w:rFonts w:ascii="Times New Roman" w:hAnsi="Times New Roman" w:cs="Times New Roman"/>
+          <w:sz w:val="24"/>
+          <w:szCs w:val="24"/>
+        </w:rPr>
+        <w:t xml:space="preserve">minimal issues as possible, it is essential that I use a software development methodology. A methodology forms a framework for planning and controlling the creation of a software project </w:t>
       </w:r>
       <w:r>
         <w:rPr>
@@ -2433,7 +2591,23 @@
           <w:sz w:val="24"/>
           <w:szCs w:val="24"/>
         </w:rPr>
-        <w:t xml:space="preserve">. To accommodate for the flexibility and adaptability that developing The Golf Blueprint requires, </w:t>
+        <w:t xml:space="preserve">. To accommodate for the flexibility and adaptability that developing The Golf Blueprint requires, an </w:t>
+      </w:r>
+      <w:r>
+        <w:rPr>
+          <w:rFonts w:ascii="Times New Roman" w:hAnsi="Times New Roman" w:cs="Times New Roman"/>
+          <w:sz w:val="24"/>
+          <w:szCs w:val="24"/>
+        </w:rPr>
+        <w:t>a</w:t>
+      </w:r>
+      <w:r>
+        <w:rPr>
+          <w:rFonts w:ascii="Times New Roman" w:hAnsi="Times New Roman" w:cs="Times New Roman"/>
+          <w:sz w:val="24"/>
+          <w:szCs w:val="24"/>
+        </w:rPr>
+        <w:t xml:space="preserve">gile </w:t>
       </w:r>
       <w:r>
         <w:rPr>
@@ -2442,7 +2616,7 @@
           <w:szCs w:val="24"/>
         </w:rPr>
         <w:lastRenderedPageBreak/>
-        <w:t>an Agile methodology would be more appropriate. I am creating this project in my third year of university, and there could be periods of time where I am extremely busy with other academic projects, that could cause a lengthy delay to my progress. Using an agile methodology will not force me to follow fixed-length sprints, allowing for a more flexible workload to fit around my varying university workloads. My agile methodology of choice will be Kanban. Kanban requires full transparency of work and presents work items visually on a Kanban board (Radigan, 2024).</w:t>
+        <w:t>methodology would be more appropriate. I am creating this project in my third year of university, and there could be periods of time where I am extremely busy with other academic projects, that could cause a lengthy delay to my progress. Using an agile methodology will not force me to follow fixed-length sprints, allowing for a more flexible workload to fit around my varying university workloads. My agile methodology of choice will be Kanban. Kanban requires full transparency of work and presents work items visually on a Kanban board (Radigan, 2024).</w:t>
       </w:r>
     </w:p>
     <w:p>
@@ -2727,6 +2901,7 @@
     </w:p>
     <w:p>
       <w:pPr>
+        <w:spacing w:line="240" w:lineRule="auto"/>
         <w:ind w:firstLine="0"/>
         <w:rPr>
           <w:rFonts w:ascii="Times New Roman" w:hAnsi="Times New Roman" w:cs="Times New Roman"/>
@@ -2786,14 +2961,102 @@
     </w:p>
     <w:p>
       <w:pPr>
+        <w:spacing w:line="240" w:lineRule="auto"/>
         <w:ind w:firstLine="0"/>
         <w:rPr>
           <w:rFonts w:ascii="Times New Roman" w:hAnsi="Times New Roman" w:cs="Times New Roman"/>
-          <w:sz w:val="24"/>
-          <w:szCs w:val="24"/>
-        </w:rPr>
-      </w:pPr>
-      <w:r>
+          <w:i/>
+          <w:iCs/>
+          <w:sz w:val="24"/>
+          <w:szCs w:val="24"/>
+        </w:rPr>
+      </w:pPr>
+      <w:r>
+        <w:rPr>
+          <w:rFonts w:ascii="Times New Roman" w:hAnsi="Times New Roman" w:cs="Times New Roman"/>
+          <w:i/>
+          <w:iCs/>
+          <w:sz w:val="24"/>
+          <w:szCs w:val="24"/>
+        </w:rPr>
+        <w:t>Figure 1.1: Kanban project board</w:t>
+      </w:r>
+      <w:r>
+        <w:rPr>
+          <w:rFonts w:ascii="Times New Roman" w:hAnsi="Times New Roman" w:cs="Times New Roman"/>
+          <w:i/>
+          <w:iCs/>
+          <w:sz w:val="24"/>
+          <w:szCs w:val="24"/>
+        </w:rPr>
+        <w:t>.</w:t>
+      </w:r>
+    </w:p>
+    <w:p>
+      <w:pPr>
+        <w:spacing w:line="240" w:lineRule="auto"/>
+        <w:ind w:firstLine="0"/>
+        <w:rPr>
+          <w:rFonts w:ascii="Times New Roman" w:hAnsi="Times New Roman" w:cs="Times New Roman"/>
+          <w:sz w:val="24"/>
+          <w:szCs w:val="24"/>
+        </w:rPr>
+      </w:pPr>
+    </w:p>
+    <w:p>
+      <w:pPr>
+        <w:pStyle w:val="Heading2"/>
+        <w:rPr>
+          <w:rFonts w:ascii="Times New Roman" w:hAnsi="Times New Roman" w:cs="Times New Roman"/>
+          <w:sz w:val="24"/>
+          <w:szCs w:val="24"/>
+        </w:rPr>
+      </w:pPr>
+      <w:bookmarkStart w:id="12" w:name="_Toc193376153"/>
+      <w:r>
+        <w:rPr>
+          <w:rFonts w:ascii="Times New Roman" w:hAnsi="Times New Roman" w:cs="Times New Roman"/>
+          <w:sz w:val="24"/>
+          <w:szCs w:val="24"/>
+        </w:rPr>
+        <w:t>Risks and Mitigation Strategies</w:t>
+      </w:r>
+      <w:bookmarkEnd w:id="12"/>
+    </w:p>
+    <w:p>
+      <w:pPr>
+        <w:rPr>
+          <w:rFonts w:ascii="Times New Roman" w:hAnsi="Times New Roman" w:cs="Times New Roman"/>
+          <w:sz w:val="24"/>
+          <w:szCs w:val="24"/>
+        </w:rPr>
+      </w:pPr>
+    </w:p>
+    <w:p>
+      <w:pPr>
+        <w:spacing w:before="240"/>
+        <w:ind w:firstLine="0"/>
+        <w:rPr>
+          <w:rFonts w:ascii="Times New Roman" w:hAnsi="Times New Roman" w:cs="Times New Roman"/>
+          <w:sz w:val="24"/>
+          <w:szCs w:val="24"/>
+        </w:rPr>
+      </w:pPr>
+      <w:bookmarkStart w:id="13" w:name="_Int_8AyKI6Kf"/>
+      <w:r>
+        <w:rPr>
+          <w:rFonts w:ascii="Times New Roman" w:hAnsi="Times New Roman" w:cs="Times New Roman"/>
+          <w:sz w:val="24"/>
+          <w:szCs w:val="24"/>
+        </w:rPr>
+        <w:t>For The Golf Blueprint to be successful, it is essential to identify potential risks and develop appropriate mitigation strategies. There are various potential risks that could impact the project's success, and they must be carefully managed.</w:t>
+      </w:r>
+      <w:bookmarkEnd w:id="13"/>
+    </w:p>
+    <w:p>
+      <w:pPr>
+        <w:spacing w:before="240"/>
+        <w:ind w:firstLine="0"/>
         <w:rPr>
           <w:rFonts w:ascii="Times New Roman" w:hAnsi="Times New Roman" w:cs="Times New Roman"/>
           <w:b/>
@@ -2802,64 +3065,11 @@
           <w:iCs/>
           <w:sz w:val="24"/>
           <w:szCs w:val="24"/>
-        </w:rPr>
-        <w:t>Figure 1.1: Kanban project board</w:t>
-      </w:r>
-    </w:p>
-    <w:p>
-      <w:pPr>
-        <w:pStyle w:val="Heading2"/>
-        <w:rPr>
-          <w:rFonts w:ascii="Times New Roman" w:hAnsi="Times New Roman" w:cs="Times New Roman"/>
-          <w:sz w:val="24"/>
-          <w:szCs w:val="24"/>
-        </w:rPr>
-      </w:pPr>
-      <w:bookmarkStart w:id="12" w:name="_Toc193376153"/>
-      <w:r>
-        <w:rPr>
-          <w:rFonts w:ascii="Times New Roman" w:hAnsi="Times New Roman" w:cs="Times New Roman"/>
-          <w:sz w:val="24"/>
-          <w:szCs w:val="24"/>
-        </w:rPr>
-        <w:t>Risks and Mitigation Strategies</w:t>
-      </w:r>
-      <w:bookmarkEnd w:id="12"/>
-    </w:p>
-    <w:p>
-      <w:pPr>
-        <w:rPr>
-          <w:rFonts w:ascii="Times New Roman" w:hAnsi="Times New Roman" w:cs="Times New Roman"/>
-          <w:sz w:val="24"/>
-          <w:szCs w:val="24"/>
-        </w:rPr>
-      </w:pPr>
-    </w:p>
-    <w:p>
-      <w:pPr>
-        <w:spacing w:before="240"/>
-        <w:ind w:firstLine="0"/>
-        <w:rPr>
-          <w:rFonts w:ascii="Times New Roman" w:hAnsi="Times New Roman" w:cs="Times New Roman"/>
-          <w:sz w:val="24"/>
-          <w:szCs w:val="24"/>
-        </w:rPr>
-      </w:pPr>
-      <w:bookmarkStart w:id="13" w:name="_Int_8AyKI6Kf"/>
-      <w:r>
-        <w:rPr>
-          <w:rFonts w:ascii="Times New Roman" w:hAnsi="Times New Roman" w:cs="Times New Roman"/>
-          <w:sz w:val="24"/>
-          <w:szCs w:val="24"/>
-        </w:rPr>
-        <w:t>For The Golf Blueprint to be successful, it is essential to identify potential risks and develop appropriate mitigation strategies. There are various potential risks that could impact the project's success, and they must be carefully managed.</w:t>
-      </w:r>
-      <w:bookmarkEnd w:id="13"/>
-    </w:p>
-    <w:p>
-      <w:pPr>
-        <w:spacing w:before="240"/>
-        <w:ind w:firstLine="0"/>
+          <w:u w:val="single"/>
+        </w:rPr>
+      </w:pPr>
+      <w:bookmarkStart w:id="14" w:name="_Int_wE71zXQr"/>
+      <w:r>
         <w:rPr>
           <w:rFonts w:ascii="Times New Roman" w:hAnsi="Times New Roman" w:cs="Times New Roman"/>
           <w:b/>
@@ -2870,9 +3080,50 @@
           <w:szCs w:val="24"/>
           <w:u w:val="single"/>
         </w:rPr>
-      </w:pPr>
-      <w:bookmarkStart w:id="14" w:name="_Int_wE71zXQr"/>
-      <w:r>
+        <w:t>Technical Risks</w:t>
+      </w:r>
+    </w:p>
+    <w:p>
+      <w:pPr>
+        <w:spacing w:before="240"/>
+        <w:ind w:firstLine="0"/>
+        <w:rPr>
+          <w:rFonts w:ascii="Times New Roman" w:hAnsi="Times New Roman" w:cs="Times New Roman"/>
+          <w:sz w:val="24"/>
+          <w:szCs w:val="24"/>
+        </w:rPr>
+      </w:pPr>
+      <w:r>
+        <w:rPr>
+          <w:rFonts w:ascii="Times New Roman" w:hAnsi="Times New Roman" w:cs="Times New Roman"/>
+          <w:sz w:val="24"/>
+          <w:szCs w:val="24"/>
+        </w:rPr>
+        <w:t xml:space="preserve">The primary technical risk for The Golf Blueprint involves data accuracy and validation. Since the resource's ability to provide meaningful, data-driven course management insights </w:t>
+      </w:r>
+      <w:r>
+        <w:rPr>
+          <w:rFonts w:ascii="Times New Roman" w:hAnsi="Times New Roman" w:cs="Times New Roman"/>
+          <w:sz w:val="24"/>
+          <w:szCs w:val="24"/>
+        </w:rPr>
+        <w:lastRenderedPageBreak/>
+        <w:t>relies entirely on user-submitted data, ensuring this data's accuracy is crucial. To mitigate this risk, multiple validation techniques will be implemented. The application will provide clear visual feedback for marking shot locations, combined with intuitive instructions for data entry. An intelligent validation system will be implemented to detect potential errors, including outlier detection to identify unusual patterns in shot data. Users will be limited to entering only two rounds of golf per calendar day to help prevent fabricated data from entering the database. Also, i</w:t>
+      </w:r>
+      <w:bookmarkEnd w:id="14"/>
+      <w:r>
+        <w:rPr>
+          <w:rFonts w:ascii="Times New Roman" w:hAnsi="Times New Roman" w:cs="Times New Roman"/>
+          <w:sz w:val="24"/>
+          <w:szCs w:val="24"/>
+        </w:rPr>
+        <w:t>f a user attempts to enter an unrealistic number of shots for the same hole or records shot distances beyond normal playing capabilities, the system will challenge these entries, requesting verification before acceptance.</w:t>
+      </w:r>
+    </w:p>
+    <w:p>
+      <w:pPr>
+        <w:spacing w:before="240"/>
+        <w:ind w:firstLine="0"/>
         <w:rPr>
           <w:rFonts w:ascii="Times New Roman" w:hAnsi="Times New Roman" w:cs="Times New Roman"/>
           <w:b/>
@@ -2883,50 +3134,8 @@
           <w:szCs w:val="24"/>
           <w:u w:val="single"/>
         </w:rPr>
-        <w:t>Technical Risks</w:t>
-      </w:r>
-    </w:p>
-    <w:p>
-      <w:pPr>
-        <w:spacing w:before="240"/>
-        <w:ind w:firstLine="0"/>
-        <w:rPr>
-          <w:rFonts w:ascii="Times New Roman" w:hAnsi="Times New Roman" w:cs="Times New Roman"/>
-          <w:sz w:val="24"/>
-          <w:szCs w:val="24"/>
-        </w:rPr>
-      </w:pPr>
-      <w:r>
-        <w:rPr>
-          <w:rFonts w:ascii="Times New Roman" w:hAnsi="Times New Roman" w:cs="Times New Roman"/>
-          <w:sz w:val="24"/>
-          <w:szCs w:val="24"/>
-        </w:rPr>
-        <w:t xml:space="preserve">The primary technical risk for The Golf Blueprint involves data accuracy and validation. Since the resource's ability to provide meaningful, data-driven course management insights </w:t>
-      </w:r>
-      <w:r>
-        <w:rPr>
-          <w:rFonts w:ascii="Times New Roman" w:hAnsi="Times New Roman" w:cs="Times New Roman"/>
-          <w:sz w:val="24"/>
-          <w:szCs w:val="24"/>
-        </w:rPr>
-        <w:lastRenderedPageBreak/>
-        <w:t>relies entirely on user-submitted data, ensuring this data's accuracy is crucial. To mitigate this risk, multiple validation techniques will be implemented. The application will provide clear visual feedback for marking shot locations, combined with intuitive instructions for data entry. An intelligent validation system will be implemented to detect potential errors, including outlier detection to identify unusual patterns in shot data. Users will be limited to entering only two rounds of golf per calendar day to help prevent fabricated data from entering the database. Also, i</w:t>
-      </w:r>
-      <w:bookmarkEnd w:id="14"/>
-      <w:r>
-        <w:rPr>
-          <w:rFonts w:ascii="Times New Roman" w:hAnsi="Times New Roman" w:cs="Times New Roman"/>
-          <w:sz w:val="24"/>
-          <w:szCs w:val="24"/>
-        </w:rPr>
-        <w:t>f a user attempts to enter an unrealistic number of shots for the same hole or records shot distances beyond normal playing capabilities, the system will challenge these entries, requesting verification before acceptance.</w:t>
-      </w:r>
-    </w:p>
-    <w:p>
-      <w:pPr>
-        <w:spacing w:before="240"/>
-        <w:ind w:firstLine="0"/>
+      </w:pPr>
+      <w:r>
         <w:rPr>
           <w:rFonts w:ascii="Times New Roman" w:hAnsi="Times New Roman" w:cs="Times New Roman"/>
           <w:b/>
@@ -2937,6 +3146,58 @@
           <w:szCs w:val="24"/>
           <w:u w:val="single"/>
         </w:rPr>
+        <w:t xml:space="preserve">User Adoption Risks </w:t>
+      </w:r>
+    </w:p>
+    <w:p>
+      <w:pPr>
+        <w:spacing w:before="240"/>
+        <w:ind w:firstLine="0"/>
+        <w:rPr>
+          <w:rFonts w:ascii="Times New Roman" w:hAnsi="Times New Roman" w:cs="Times New Roman"/>
+          <w:sz w:val="24"/>
+          <w:szCs w:val="24"/>
+        </w:rPr>
+      </w:pPr>
+      <w:r>
+        <w:rPr>
+          <w:rFonts w:ascii="Times New Roman" w:hAnsi="Times New Roman" w:cs="Times New Roman"/>
+          <w:sz w:val="24"/>
+          <w:szCs w:val="24"/>
+        </w:rPr>
+        <w:t xml:space="preserve">The success of The Golf Blueprint heavily depends on user engagement and consistent data contribution. A significant risk exists that golfers at The </w:t>
+      </w:r>
+      <w:proofErr w:type="spellStart"/>
+      <w:r>
+        <w:rPr>
+          <w:rFonts w:ascii="Times New Roman" w:hAnsi="Times New Roman" w:cs="Times New Roman"/>
+          <w:sz w:val="24"/>
+          <w:szCs w:val="24"/>
+        </w:rPr>
+        <w:t>Kendleshire</w:t>
+      </w:r>
+      <w:proofErr w:type="spellEnd"/>
+      <w:r>
+        <w:rPr>
+          <w:rFonts w:ascii="Times New Roman" w:hAnsi="Times New Roman" w:cs="Times New Roman"/>
+          <w:sz w:val="24"/>
+          <w:szCs w:val="24"/>
+        </w:rPr>
+        <w:t xml:space="preserve"> might find the process of inputting shot data into The Golf Blueprint too time-consuming or complex, potentially leading to limited data collection and reduced effectiveness of the system. This risk will be addressed through careful interface design that will allow for simple and time efficient data entry. Clear user instructions will be provided for accurate shot location marking, and the overall user experience will be developed to encourage regular participation.</w:t>
+      </w:r>
+    </w:p>
+    <w:p>
+      <w:pPr>
+        <w:spacing w:before="240"/>
+        <w:ind w:firstLine="0"/>
+        <w:rPr>
+          <w:rFonts w:ascii="Times New Roman" w:hAnsi="Times New Roman" w:cs="Times New Roman"/>
+          <w:b/>
+          <w:bCs/>
+          <w:sz w:val="24"/>
+          <w:szCs w:val="24"/>
+          <w:u w:val="single"/>
+        </w:rPr>
       </w:pPr>
       <w:r>
         <w:rPr>
@@ -2949,7 +3210,7 @@
           <w:szCs w:val="24"/>
           <w:u w:val="single"/>
         </w:rPr>
-        <w:t xml:space="preserve">User Adoption Risks </w:t>
+        <w:t>Data Protection Risks</w:t>
       </w:r>
     </w:p>
     <w:p>
@@ -2957,70 +3218,6 @@
         <w:spacing w:before="240"/>
         <w:ind w:firstLine="0"/>
         <w:rPr>
-          <w:rFonts w:ascii="Times New Roman" w:hAnsi="Times New Roman" w:cs="Times New Roman"/>
-          <w:sz w:val="24"/>
-          <w:szCs w:val="24"/>
-        </w:rPr>
-      </w:pPr>
-      <w:r>
-        <w:rPr>
-          <w:rFonts w:ascii="Times New Roman" w:hAnsi="Times New Roman" w:cs="Times New Roman"/>
-          <w:sz w:val="24"/>
-          <w:szCs w:val="24"/>
-        </w:rPr>
-        <w:t xml:space="preserve">The success of The Golf Blueprint heavily depends on user engagement and consistent data contribution. A significant risk exists that golfers at The </w:t>
-      </w:r>
-      <w:proofErr w:type="spellStart"/>
-      <w:r>
-        <w:rPr>
-          <w:rFonts w:ascii="Times New Roman" w:hAnsi="Times New Roman" w:cs="Times New Roman"/>
-          <w:sz w:val="24"/>
-          <w:szCs w:val="24"/>
-        </w:rPr>
-        <w:t>Kendleshire</w:t>
-      </w:r>
-      <w:proofErr w:type="spellEnd"/>
-      <w:r>
-        <w:rPr>
-          <w:rFonts w:ascii="Times New Roman" w:hAnsi="Times New Roman" w:cs="Times New Roman"/>
-          <w:sz w:val="24"/>
-          <w:szCs w:val="24"/>
-        </w:rPr>
-        <w:t xml:space="preserve"> might find the process of inputting shot data into The Golf Blueprint too time-consuming or complex, potentially leading to limited data collection and reduced effectiveness of the system. This risk will be addressed through careful interface design that will allow for simple and time efficient data entry. Clear user instructions will be provided for accurate shot location marking, and the overall user experience will be developed to encourage regular participation.</w:t>
-      </w:r>
-    </w:p>
-    <w:p>
-      <w:pPr>
-        <w:spacing w:before="240"/>
-        <w:ind w:firstLine="0"/>
-        <w:rPr>
-          <w:rFonts w:ascii="Times New Roman" w:hAnsi="Times New Roman" w:cs="Times New Roman"/>
-          <w:b/>
-          <w:bCs/>
-          <w:sz w:val="24"/>
-          <w:szCs w:val="24"/>
-          <w:u w:val="single"/>
-        </w:rPr>
-      </w:pPr>
-      <w:r>
-        <w:rPr>
-          <w:rFonts w:ascii="Times New Roman" w:hAnsi="Times New Roman" w:cs="Times New Roman"/>
-          <w:b/>
-          <w:bCs/>
-          <w:i/>
-          <w:iCs/>
-          <w:sz w:val="24"/>
-          <w:szCs w:val="24"/>
-          <w:u w:val="single"/>
-        </w:rPr>
-        <w:t>Data Protection Risks</w:t>
-      </w:r>
-    </w:p>
-    <w:p>
-      <w:pPr>
-        <w:spacing w:before="240"/>
-        <w:ind w:firstLine="0"/>
-        <w:rPr>
           <w:rFonts w:ascii="Times New Roman" w:eastAsia="Aptos" w:hAnsi="Times New Roman" w:cs="Times New Roman"/>
           <w:sz w:val="24"/>
           <w:szCs w:val="24"/>
@@ -3040,7 +3237,25 @@
           <w:sz w:val="24"/>
           <w:szCs w:val="24"/>
         </w:rPr>
-        <w:t>The system will implement secure user authentication to protect personal information, alongside encrypted data storage for all user information. For the database, I will be using MongoDB, which has built in security features, meaning that all of the users’ data will be completely secure.</w:t>
+        <w:t xml:space="preserve">The system will implement secure user authentication to protect personal information, alongside encrypted data storage for all user information. For the database, I will be using MongoDB, which has built in security features, meaning that </w:t>
+      </w:r>
+      <w:proofErr w:type="gramStart"/>
+      <w:r>
+        <w:rPr>
+          <w:rFonts w:ascii="Times New Roman" w:eastAsia="Aptos" w:hAnsi="Times New Roman" w:cs="Times New Roman"/>
+          <w:sz w:val="24"/>
+          <w:szCs w:val="24"/>
+        </w:rPr>
+        <w:t>all of</w:t>
+      </w:r>
+      <w:proofErr w:type="gramEnd"/>
+      <w:r>
+        <w:rPr>
+          <w:rFonts w:ascii="Times New Roman" w:eastAsia="Aptos" w:hAnsi="Times New Roman" w:cs="Times New Roman"/>
+          <w:sz w:val="24"/>
+          <w:szCs w:val="24"/>
+        </w:rPr>
+        <w:t xml:space="preserve"> the users’ data will be completely secure.</w:t>
       </w:r>
     </w:p>
     <w:p>
@@ -3318,7 +3533,23 @@
           <w:szCs w:val="24"/>
         </w:rPr>
         <w:lastRenderedPageBreak/>
-        <w:t>To ensure the quality and reliability of the research that I found and used, I searched the UWE Library Database, and Google Scholar. Key search terms included: “golf analytics technology”, “importance of course management”, “global participation in golf” and “data used in professional golf”. This secondary research was able to provide me with an abundance of useful information, which all directed related to my project.</w:t>
+        <w:t>To ensure the quality and reliability of the research that I found and used, I searched the UWE Library Database, and Google Scholar. Key search terms included: “golf analytics technology”, “importance of course management”, “global participation in golf”</w:t>
+      </w:r>
+      <w:r>
+        <w:rPr>
+          <w:rFonts w:ascii="Times New Roman" w:hAnsi="Times New Roman" w:cs="Times New Roman"/>
+          <w:sz w:val="24"/>
+          <w:szCs w:val="24"/>
+        </w:rPr>
+        <w:t>, “strokes gained”</w:t>
+      </w:r>
+      <w:r>
+        <w:rPr>
+          <w:rFonts w:ascii="Times New Roman" w:hAnsi="Times New Roman" w:cs="Times New Roman"/>
+          <w:sz w:val="24"/>
+          <w:szCs w:val="24"/>
+        </w:rPr>
+        <w:t xml:space="preserve"> and “data used in professional golf”. This secondary research was able to provide me with an abundance of useful information, which all directed related to my project.</w:t>
       </w:r>
     </w:p>
     <w:p>
@@ -3504,15 +3735,31 @@
           <w:sz w:val="24"/>
           <w:szCs w:val="24"/>
         </w:rPr>
-        <w:t>professional player analysis</w:t>
-      </w:r>
-      <w:r>
-        <w:rPr>
-          <w:rFonts w:ascii="Times New Roman" w:hAnsi="Times New Roman" w:cs="Times New Roman"/>
-          <w:sz w:val="24"/>
-          <w:szCs w:val="24"/>
-        </w:rPr>
-        <w:t xml:space="preserve">, but </w:t>
+        <w:t xml:space="preserve">professional player </w:t>
+      </w:r>
+      <w:r>
+        <w:rPr>
+          <w:rFonts w:ascii="Times New Roman" w:hAnsi="Times New Roman" w:cs="Times New Roman"/>
+          <w:sz w:val="24"/>
+          <w:szCs w:val="24"/>
+        </w:rPr>
+        <w:t>analysis</w:t>
+      </w:r>
+      <w:r>
+        <w:rPr>
+          <w:rFonts w:ascii="Times New Roman" w:hAnsi="Times New Roman" w:cs="Times New Roman"/>
+          <w:sz w:val="24"/>
+          <w:szCs w:val="24"/>
+        </w:rPr>
+        <w:t xml:space="preserve"> but</w:t>
+      </w:r>
+      <w:r>
+        <w:rPr>
+          <w:rFonts w:ascii="Times New Roman" w:hAnsi="Times New Roman" w:cs="Times New Roman"/>
+          <w:sz w:val="24"/>
+          <w:szCs w:val="24"/>
+        </w:rPr>
+        <w:t xml:space="preserve"> </w:t>
       </w:r>
       <w:r>
         <w:rPr>
@@ -3708,15 +3955,31 @@
           <w:sz w:val="24"/>
           <w:szCs w:val="24"/>
         </w:rPr>
-        <w:t>weaknesses to improve</w:t>
-      </w:r>
-      <w:r>
-        <w:rPr>
-          <w:rFonts w:ascii="Times New Roman" w:hAnsi="Times New Roman" w:cs="Times New Roman"/>
-          <w:sz w:val="24"/>
-          <w:szCs w:val="24"/>
-        </w:rPr>
-        <w:t>, and try to gain an edge on their competitors</w:t>
+        <w:t xml:space="preserve">weaknesses to </w:t>
+      </w:r>
+      <w:r>
+        <w:rPr>
+          <w:rFonts w:ascii="Times New Roman" w:hAnsi="Times New Roman" w:cs="Times New Roman"/>
+          <w:sz w:val="24"/>
+          <w:szCs w:val="24"/>
+        </w:rPr>
+        <w:t>improve</w:t>
+      </w:r>
+      <w:r>
+        <w:rPr>
+          <w:rFonts w:ascii="Times New Roman" w:hAnsi="Times New Roman" w:cs="Times New Roman"/>
+          <w:sz w:val="24"/>
+          <w:szCs w:val="24"/>
+        </w:rPr>
+        <w:t xml:space="preserve"> and</w:t>
+      </w:r>
+      <w:r>
+        <w:rPr>
+          <w:rFonts w:ascii="Times New Roman" w:hAnsi="Times New Roman" w:cs="Times New Roman"/>
+          <w:sz w:val="24"/>
+          <w:szCs w:val="24"/>
+        </w:rPr>
+        <w:t xml:space="preserve"> try to gain an edge on their competitors</w:t>
       </w:r>
       <w:r>
         <w:rPr>
@@ -3743,15 +4006,23 @@
           <w:szCs w:val="24"/>
         </w:rPr>
         <w:lastRenderedPageBreak/>
-        <w:t>Course management has become a very big part of the modern professional game</w:t>
-      </w:r>
-      <w:r>
-        <w:rPr>
-          <w:rFonts w:ascii="Times New Roman" w:hAnsi="Times New Roman" w:cs="Times New Roman"/>
-          <w:sz w:val="24"/>
-          <w:szCs w:val="24"/>
-        </w:rPr>
-        <w:t xml:space="preserve">, and is something that the world’s top players always look to when trying to improve </w:t>
+        <w:t xml:space="preserve">Course management has become a very big part of the modern professional </w:t>
+      </w:r>
+      <w:r>
+        <w:rPr>
+          <w:rFonts w:ascii="Times New Roman" w:hAnsi="Times New Roman" w:cs="Times New Roman"/>
+          <w:sz w:val="24"/>
+          <w:szCs w:val="24"/>
+        </w:rPr>
+        <w:t>game and</w:t>
+      </w:r>
+      <w:r>
+        <w:rPr>
+          <w:rFonts w:ascii="Times New Roman" w:hAnsi="Times New Roman" w:cs="Times New Roman"/>
+          <w:sz w:val="24"/>
+          <w:szCs w:val="24"/>
+        </w:rPr>
+        <w:t xml:space="preserve"> is something that the world’s top players always look to when trying to improve </w:t>
       </w:r>
       <w:r>
         <w:rPr>
@@ -3873,7 +4144,7 @@
           <w:sz w:val="24"/>
           <w:szCs w:val="24"/>
         </w:rPr>
-        <w:t xml:space="preserve">ourse management can help any golfer save some strokes every time that they play (Turner, 2023). </w:t>
+        <w:t>ourse management can help any golfer save some strokes every time that they play (Turner, 2023).</w:t>
       </w:r>
     </w:p>
     <w:p>
@@ -3885,6 +4156,406 @@
           <w:szCs w:val="24"/>
         </w:rPr>
       </w:pPr>
+    </w:p>
+    <w:p>
+      <w:pPr>
+        <w:pStyle w:val="Heading2"/>
+        <w:rPr>
+          <w:rFonts w:ascii="Times New Roman" w:hAnsi="Times New Roman" w:cs="Times New Roman"/>
+        </w:rPr>
+      </w:pPr>
+      <w:r>
+        <w:rPr>
+          <w:rFonts w:ascii="Times New Roman" w:hAnsi="Times New Roman" w:cs="Times New Roman"/>
+        </w:rPr>
+        <w:t>Primary</w:t>
+      </w:r>
+      <w:r>
+        <w:rPr>
+          <w:rFonts w:ascii="Times New Roman" w:hAnsi="Times New Roman" w:cs="Times New Roman"/>
+        </w:rPr>
+        <w:t xml:space="preserve"> Research</w:t>
+      </w:r>
+    </w:p>
+    <w:p/>
+    <w:p>
+      <w:pPr>
+        <w:ind w:firstLine="0"/>
+        <w:rPr>
+          <w:rFonts w:ascii="Times New Roman" w:hAnsi="Times New Roman" w:cs="Times New Roman"/>
+          <w:sz w:val="24"/>
+          <w:szCs w:val="24"/>
+        </w:rPr>
+      </w:pPr>
+      <w:r>
+        <w:rPr>
+          <w:rFonts w:ascii="Times New Roman" w:hAnsi="Times New Roman" w:cs="Times New Roman"/>
+          <w:sz w:val="24"/>
+          <w:szCs w:val="24"/>
+        </w:rPr>
+        <w:t xml:space="preserve">To complement the secondary research and validate the need for The Golf Blueprint, I conducted primary research targeting the specific user base at The </w:t>
+      </w:r>
+      <w:proofErr w:type="spellStart"/>
+      <w:r>
+        <w:rPr>
+          <w:rFonts w:ascii="Times New Roman" w:hAnsi="Times New Roman" w:cs="Times New Roman"/>
+          <w:sz w:val="24"/>
+          <w:szCs w:val="24"/>
+        </w:rPr>
+        <w:t>Kendleshire</w:t>
+      </w:r>
+      <w:proofErr w:type="spellEnd"/>
+      <w:r>
+        <w:rPr>
+          <w:rFonts w:ascii="Times New Roman" w:hAnsi="Times New Roman" w:cs="Times New Roman"/>
+          <w:sz w:val="24"/>
+          <w:szCs w:val="24"/>
+        </w:rPr>
+        <w:t xml:space="preserve"> Golf Club. This research was essential to capture real-world insights from potential users, understand their current course management approaches, and identify specific features that would provide the most value</w:t>
+      </w:r>
+      <w:r>
+        <w:rPr>
+          <w:rFonts w:ascii="Times New Roman" w:hAnsi="Times New Roman" w:cs="Times New Roman"/>
+          <w:sz w:val="24"/>
+          <w:szCs w:val="24"/>
+        </w:rPr>
+        <w:t xml:space="preserve"> to them.</w:t>
+      </w:r>
+    </w:p>
+    <w:p>
+      <w:pPr>
+        <w:ind w:firstLine="0"/>
+        <w:rPr>
+          <w:rFonts w:ascii="Times New Roman" w:hAnsi="Times New Roman" w:cs="Times New Roman"/>
+          <w:sz w:val="24"/>
+          <w:szCs w:val="24"/>
+        </w:rPr>
+      </w:pPr>
+      <w:r>
+        <w:rPr>
+          <w:rFonts w:ascii="Times New Roman" w:hAnsi="Times New Roman" w:cs="Times New Roman"/>
+          <w:sz w:val="24"/>
+          <w:szCs w:val="24"/>
+        </w:rPr>
+        <w:t xml:space="preserve">I employed a mixed-methods approach with a Qualtrics survey as the primary data collection tool. The survey was distributed between </w:t>
+      </w:r>
+      <w:r>
+        <w:rPr>
+          <w:rFonts w:ascii="Times New Roman" w:hAnsi="Times New Roman" w:cs="Times New Roman"/>
+          <w:sz w:val="24"/>
+          <w:szCs w:val="24"/>
+        </w:rPr>
+        <w:t>February</w:t>
+      </w:r>
+      <w:r>
+        <w:rPr>
+          <w:rFonts w:ascii="Times New Roman" w:hAnsi="Times New Roman" w:cs="Times New Roman"/>
+          <w:sz w:val="24"/>
+          <w:szCs w:val="24"/>
+        </w:rPr>
+        <w:t xml:space="preserve"> 15</w:t>
+      </w:r>
+      <w:r>
+        <w:rPr>
+          <w:rFonts w:ascii="Times New Roman" w:hAnsi="Times New Roman" w:cs="Times New Roman"/>
+          <w:sz w:val="24"/>
+          <w:szCs w:val="24"/>
+          <w:vertAlign w:val="superscript"/>
+        </w:rPr>
+        <w:t>th</w:t>
+      </w:r>
+      <w:r>
+        <w:rPr>
+          <w:rFonts w:ascii="Times New Roman" w:hAnsi="Times New Roman" w:cs="Times New Roman"/>
+          <w:sz w:val="24"/>
+          <w:szCs w:val="24"/>
+        </w:rPr>
+        <w:t xml:space="preserve"> and March 15</w:t>
+      </w:r>
+      <w:r>
+        <w:rPr>
+          <w:rFonts w:ascii="Times New Roman" w:hAnsi="Times New Roman" w:cs="Times New Roman"/>
+          <w:sz w:val="24"/>
+          <w:szCs w:val="24"/>
+          <w:vertAlign w:val="superscript"/>
+        </w:rPr>
+        <w:t>th</w:t>
+      </w:r>
+      <w:r>
+        <w:rPr>
+          <w:rFonts w:ascii="Times New Roman" w:hAnsi="Times New Roman" w:cs="Times New Roman"/>
+          <w:sz w:val="24"/>
+          <w:szCs w:val="24"/>
+        </w:rPr>
+        <w:t>, 2025, using both digital channels (</w:t>
+      </w:r>
+      <w:r>
+        <w:rPr>
+          <w:rFonts w:ascii="Times New Roman" w:hAnsi="Times New Roman" w:cs="Times New Roman"/>
+          <w:sz w:val="24"/>
+          <w:szCs w:val="24"/>
+        </w:rPr>
+        <w:t xml:space="preserve">UWE Golf society </w:t>
+      </w:r>
+      <w:r>
+        <w:rPr>
+          <w:rFonts w:ascii="Times New Roman" w:hAnsi="Times New Roman" w:cs="Times New Roman"/>
+          <w:sz w:val="24"/>
+          <w:szCs w:val="24"/>
+        </w:rPr>
+        <w:t>WhatsApp group) and in-person recruitment at the clubhouse</w:t>
+      </w:r>
+      <w:r>
+        <w:rPr>
+          <w:rFonts w:ascii="Times New Roman" w:hAnsi="Times New Roman" w:cs="Times New Roman"/>
+          <w:sz w:val="24"/>
+          <w:szCs w:val="24"/>
+        </w:rPr>
+        <w:t xml:space="preserve"> for non-UWE Golf society members</w:t>
+      </w:r>
+      <w:r>
+        <w:rPr>
+          <w:rFonts w:ascii="Times New Roman" w:hAnsi="Times New Roman" w:cs="Times New Roman"/>
+          <w:sz w:val="24"/>
+          <w:szCs w:val="24"/>
+        </w:rPr>
+        <w:t xml:space="preserve">. This dual-distribution strategy ensured representation across different age groups and technology comfort levels, </w:t>
+      </w:r>
+      <w:r>
+        <w:rPr>
+          <w:rFonts w:ascii="Times New Roman" w:hAnsi="Times New Roman" w:cs="Times New Roman"/>
+          <w:sz w:val="24"/>
+          <w:szCs w:val="24"/>
+        </w:rPr>
+        <w:t xml:space="preserve">helping to avoid </w:t>
+      </w:r>
+      <w:r>
+        <w:rPr>
+          <w:rFonts w:ascii="Times New Roman" w:hAnsi="Times New Roman" w:cs="Times New Roman"/>
+          <w:sz w:val="24"/>
+          <w:szCs w:val="24"/>
+        </w:rPr>
+        <w:t xml:space="preserve">potential sampling bias toward </w:t>
+      </w:r>
+      <w:r>
+        <w:rPr>
+          <w:rFonts w:ascii="Times New Roman" w:hAnsi="Times New Roman" w:cs="Times New Roman"/>
+          <w:sz w:val="24"/>
+          <w:szCs w:val="24"/>
+        </w:rPr>
+        <w:t xml:space="preserve">younger </w:t>
+      </w:r>
+      <w:r>
+        <w:rPr>
+          <w:rFonts w:ascii="Times New Roman" w:hAnsi="Times New Roman" w:cs="Times New Roman"/>
+          <w:sz w:val="24"/>
+          <w:szCs w:val="24"/>
+        </w:rPr>
+        <w:t>golfers</w:t>
+      </w:r>
+      <w:r>
+        <w:rPr>
+          <w:rFonts w:ascii="Times New Roman" w:hAnsi="Times New Roman" w:cs="Times New Roman"/>
+          <w:sz w:val="24"/>
+          <w:szCs w:val="24"/>
+        </w:rPr>
+        <w:t xml:space="preserve"> at university.</w:t>
+      </w:r>
+    </w:p>
+    <w:p>
+      <w:pPr>
+        <w:ind w:firstLine="0"/>
+        <w:rPr>
+          <w:rFonts w:ascii="Times New Roman" w:hAnsi="Times New Roman" w:cs="Times New Roman"/>
+          <w:sz w:val="24"/>
+          <w:szCs w:val="24"/>
+        </w:rPr>
+      </w:pPr>
+      <w:r>
+        <w:rPr>
+          <w:rFonts w:ascii="Times New Roman" w:hAnsi="Times New Roman" w:cs="Times New Roman"/>
+          <w:sz w:val="24"/>
+          <w:szCs w:val="24"/>
+        </w:rPr>
+        <w:t>The survey (accessible at</w:t>
+      </w:r>
+      <w:r>
+        <w:rPr>
+          <w:rFonts w:ascii="Times New Roman" w:hAnsi="Times New Roman" w:cs="Times New Roman"/>
+          <w:sz w:val="24"/>
+          <w:szCs w:val="24"/>
+        </w:rPr>
+        <w:t>:</w:t>
+      </w:r>
+      <w:r>
+        <w:rPr>
+          <w:rFonts w:ascii="Times New Roman" w:hAnsi="Times New Roman" w:cs="Times New Roman"/>
+          <w:sz w:val="24"/>
+          <w:szCs w:val="24"/>
+        </w:rPr>
+        <w:t xml:space="preserve"> https://uwe.eu.qualtrics.com/jfe/form/SV_5vdeIIMs1zUsifc) was designed following UWE ethical guidelines, with questions carefully crafted to avoid leading </w:t>
+      </w:r>
+      <w:r>
+        <w:rPr>
+          <w:rFonts w:ascii="Times New Roman" w:hAnsi="Times New Roman" w:cs="Times New Roman"/>
+          <w:sz w:val="24"/>
+          <w:szCs w:val="24"/>
+        </w:rPr>
+        <w:lastRenderedPageBreak/>
+        <w:t>participants and to capture both quantitative metrics and qualitative insights. The survey structure addressed:</w:t>
+      </w:r>
+    </w:p>
+    <w:p>
+      <w:pPr>
+        <w:pStyle w:val="ListParagraph"/>
+        <w:numPr>
+          <w:ilvl w:val="0"/>
+          <w:numId w:val="15"/>
+        </w:numPr>
+        <w:rPr>
+          <w:rFonts w:ascii="Times New Roman" w:hAnsi="Times New Roman" w:cs="Times New Roman"/>
+          <w:sz w:val="24"/>
+          <w:szCs w:val="24"/>
+        </w:rPr>
+      </w:pPr>
+      <w:r>
+        <w:rPr>
+          <w:rFonts w:ascii="Times New Roman" w:hAnsi="Times New Roman" w:cs="Times New Roman"/>
+          <w:sz w:val="24"/>
+          <w:szCs w:val="24"/>
+        </w:rPr>
+        <w:t>Informed consent and participant rights</w:t>
+      </w:r>
+    </w:p>
+    <w:p>
+      <w:pPr>
+        <w:pStyle w:val="ListParagraph"/>
+        <w:numPr>
+          <w:ilvl w:val="0"/>
+          <w:numId w:val="15"/>
+        </w:numPr>
+        <w:rPr>
+          <w:rFonts w:ascii="Times New Roman" w:hAnsi="Times New Roman" w:cs="Times New Roman"/>
+          <w:sz w:val="24"/>
+          <w:szCs w:val="24"/>
+        </w:rPr>
+      </w:pPr>
+      <w:r>
+        <w:rPr>
+          <w:rFonts w:ascii="Times New Roman" w:hAnsi="Times New Roman" w:cs="Times New Roman"/>
+          <w:sz w:val="24"/>
+          <w:szCs w:val="24"/>
+        </w:rPr>
+        <w:t>Demographic data and playing ability (handicap range, frequency of play)</w:t>
+      </w:r>
+    </w:p>
+    <w:p>
+      <w:pPr>
+        <w:pStyle w:val="ListParagraph"/>
+        <w:numPr>
+          <w:ilvl w:val="0"/>
+          <w:numId w:val="15"/>
+        </w:numPr>
+        <w:rPr>
+          <w:rFonts w:ascii="Times New Roman" w:hAnsi="Times New Roman" w:cs="Times New Roman"/>
+          <w:sz w:val="24"/>
+          <w:szCs w:val="24"/>
+        </w:rPr>
+      </w:pPr>
+      <w:r>
+        <w:rPr>
+          <w:rFonts w:ascii="Times New Roman" w:hAnsi="Times New Roman" w:cs="Times New Roman"/>
+          <w:sz w:val="24"/>
+          <w:szCs w:val="24"/>
+        </w:rPr>
+        <w:t>Current understanding and application of course management principles</w:t>
+      </w:r>
+    </w:p>
+    <w:p>
+      <w:pPr>
+        <w:pStyle w:val="ListParagraph"/>
+        <w:numPr>
+          <w:ilvl w:val="0"/>
+          <w:numId w:val="15"/>
+        </w:numPr>
+        <w:rPr>
+          <w:rFonts w:ascii="Times New Roman" w:hAnsi="Times New Roman" w:cs="Times New Roman"/>
+          <w:sz w:val="24"/>
+          <w:szCs w:val="24"/>
+        </w:rPr>
+      </w:pPr>
+      <w:r>
+        <w:rPr>
+          <w:rFonts w:ascii="Times New Roman" w:hAnsi="Times New Roman" w:cs="Times New Roman"/>
+          <w:sz w:val="24"/>
+          <w:szCs w:val="24"/>
+        </w:rPr>
+        <w:t>Usage patterns of existing golf technology solutions</w:t>
+      </w:r>
+    </w:p>
+    <w:p>
+      <w:pPr>
+        <w:pStyle w:val="ListParagraph"/>
+        <w:numPr>
+          <w:ilvl w:val="0"/>
+          <w:numId w:val="15"/>
+        </w:numPr>
+        <w:rPr>
+          <w:rFonts w:ascii="Times New Roman" w:hAnsi="Times New Roman" w:cs="Times New Roman"/>
+          <w:sz w:val="24"/>
+          <w:szCs w:val="24"/>
+        </w:rPr>
+      </w:pPr>
+      <w:r>
+        <w:rPr>
+          <w:rFonts w:ascii="Times New Roman" w:hAnsi="Times New Roman" w:cs="Times New Roman"/>
+          <w:sz w:val="24"/>
+          <w:szCs w:val="24"/>
+        </w:rPr>
+        <w:t>Interest in The Golf Blueprint concept and data contribution willingness</w:t>
+      </w:r>
+    </w:p>
+    <w:p>
+      <w:pPr>
+        <w:pStyle w:val="ListParagraph"/>
+        <w:numPr>
+          <w:ilvl w:val="0"/>
+          <w:numId w:val="15"/>
+        </w:numPr>
+        <w:rPr>
+          <w:rFonts w:ascii="Times New Roman" w:hAnsi="Times New Roman" w:cs="Times New Roman"/>
+          <w:sz w:val="24"/>
+          <w:szCs w:val="24"/>
+        </w:rPr>
+      </w:pPr>
+      <w:r>
+        <w:rPr>
+          <w:rFonts w:ascii="Times New Roman" w:hAnsi="Times New Roman" w:cs="Times New Roman"/>
+          <w:sz w:val="24"/>
+          <w:szCs w:val="24"/>
+        </w:rPr>
+        <w:t>Feature preferences and priorities for the proposed application</w:t>
+      </w:r>
+    </w:p>
+    <w:p>
+      <w:pPr>
+        <w:ind w:left="360" w:firstLine="0"/>
+        <w:rPr>
+          <w:rFonts w:ascii="Times New Roman" w:hAnsi="Times New Roman" w:cs="Times New Roman"/>
+          <w:sz w:val="24"/>
+          <w:szCs w:val="24"/>
+        </w:rPr>
+      </w:pPr>
+    </w:p>
+    <w:p>
+      <w:pPr>
+        <w:ind w:firstLine="0"/>
+        <w:rPr>
+          <w:rFonts w:ascii="Times New Roman" w:hAnsi="Times New Roman" w:cs="Times New Roman"/>
+          <w:sz w:val="24"/>
+          <w:szCs w:val="24"/>
+        </w:rPr>
+      </w:pPr>
       <w:r>
         <w:rPr>
           <w:rFonts w:ascii="Times New Roman" w:hAnsi="Times New Roman" w:cs="Times New Roman"/>
@@ -3961,248 +4632,1149 @@
           <w:szCs w:val="24"/>
         </w:rPr>
       </w:pPr>
+      <w:r>
+        <w:rPr>
+          <w:rFonts w:ascii="Times New Roman" w:hAnsi="Times New Roman" w:cs="Times New Roman"/>
+          <w:sz w:val="24"/>
+          <w:szCs w:val="24"/>
+        </w:rPr>
+        <w:t xml:space="preserve">The survey received responses from 86 members of The </w:t>
+      </w:r>
+      <w:proofErr w:type="spellStart"/>
+      <w:r>
+        <w:rPr>
+          <w:rFonts w:ascii="Times New Roman" w:hAnsi="Times New Roman" w:cs="Times New Roman"/>
+          <w:sz w:val="24"/>
+          <w:szCs w:val="24"/>
+        </w:rPr>
+        <w:t>Kendleshire</w:t>
+      </w:r>
+      <w:proofErr w:type="spellEnd"/>
+      <w:r>
+        <w:rPr>
+          <w:rFonts w:ascii="Times New Roman" w:hAnsi="Times New Roman" w:cs="Times New Roman"/>
+          <w:sz w:val="24"/>
+          <w:szCs w:val="24"/>
+        </w:rPr>
+        <w:t xml:space="preserve"> Golf Club. The respondents were formed of a diverse range of playing abilities, with </w:t>
+      </w:r>
+      <w:r>
+        <w:rPr>
+          <w:rFonts w:ascii="Times New Roman" w:hAnsi="Times New Roman" w:cs="Times New Roman"/>
+          <w:sz w:val="24"/>
+          <w:szCs w:val="24"/>
+        </w:rPr>
+        <w:t>most</w:t>
+      </w:r>
+      <w:r>
+        <w:rPr>
+          <w:rFonts w:ascii="Times New Roman" w:hAnsi="Times New Roman" w:cs="Times New Roman"/>
+          <w:sz w:val="24"/>
+          <w:szCs w:val="24"/>
+        </w:rPr>
+        <w:t xml:space="preserve"> players (55%), having a current handicap of 11-20. The data also highlights that the respondents have good familiarity with the golf course, with 34% of them playing there once per week, and 38% playing there twice a month.</w:t>
+      </w:r>
     </w:p>
     <w:p>
       <w:pPr>
         <w:ind w:firstLine="0"/>
         <w:rPr>
           <w:rFonts w:ascii="Times New Roman" w:hAnsi="Times New Roman" w:cs="Times New Roman"/>
-          <w:sz w:val="24"/>
-          <w:szCs w:val="24"/>
-        </w:rPr>
-      </w:pPr>
-      <w:r>
+          <w:b/>
+          <w:bCs/>
+          <w:sz w:val="24"/>
+          <w:szCs w:val="24"/>
+          <w:u w:val="single"/>
+        </w:rPr>
+      </w:pPr>
+      <w:r>
+        <w:rPr>
+          <w:rFonts w:ascii="Times New Roman" w:hAnsi="Times New Roman" w:cs="Times New Roman"/>
+          <w:b/>
+          <w:bCs/>
+          <w:sz w:val="24"/>
+          <w:szCs w:val="24"/>
+          <w:u w:val="single"/>
+        </w:rPr>
+        <w:t>Current Understanding of Course Management</w:t>
+      </w:r>
+    </w:p>
+    <w:p>
+      <w:pPr>
+        <w:ind w:firstLine="0"/>
+        <w:rPr>
+          <w:rFonts w:ascii="Times New Roman" w:hAnsi="Times New Roman" w:cs="Times New Roman"/>
+          <w:sz w:val="24"/>
+          <w:szCs w:val="24"/>
+        </w:rPr>
+      </w:pPr>
+      <w:r>
+        <w:rPr>
+          <w:rFonts w:ascii="Times New Roman" w:hAnsi="Times New Roman" w:cs="Times New Roman"/>
+          <w:sz w:val="24"/>
+          <w:szCs w:val="24"/>
+        </w:rPr>
+        <w:t xml:space="preserve">I asked the respondents their current understanding of course management, with five options ranging from ‘Very Good’ to ‘Very Bad’. I wanted to try and gain an understanding of this, as </w:t>
+      </w:r>
+      <w:r>
+        <w:rPr>
+          <w:rFonts w:ascii="Times New Roman" w:hAnsi="Times New Roman" w:cs="Times New Roman"/>
+          <w:sz w:val="24"/>
+          <w:szCs w:val="24"/>
+        </w:rPr>
+        <w:t xml:space="preserve">The Golf Blueprint aims to provide </w:t>
+      </w:r>
+      <w:r>
+        <w:rPr>
+          <w:rFonts w:ascii="Times New Roman" w:hAnsi="Times New Roman" w:cs="Times New Roman"/>
+          <w:sz w:val="24"/>
+          <w:szCs w:val="24"/>
+        </w:rPr>
+        <w:t>its users a much better understanding of the importance of good course management.</w:t>
+      </w:r>
+    </w:p>
+    <w:p>
+      <w:pPr>
+        <w:ind w:firstLine="0"/>
+        <w:rPr>
+          <w:rFonts w:ascii="Times New Roman" w:hAnsi="Times New Roman" w:cs="Times New Roman"/>
+          <w:sz w:val="24"/>
+          <w:szCs w:val="24"/>
+        </w:rPr>
+      </w:pPr>
+      <w:r>
+        <w:rPr>
+          <w:rFonts w:ascii="Times New Roman" w:hAnsi="Times New Roman" w:cs="Times New Roman"/>
+          <w:sz w:val="24"/>
+          <w:szCs w:val="24"/>
+        </w:rPr>
+        <w:lastRenderedPageBreak/>
+        <w:t>In the survey, 80% of respondents report currently having either an ‘Average’, a ‘Bad’ or a ‘Very Bad’ understanding of course management.</w:t>
+      </w:r>
+    </w:p>
+    <w:p>
+      <w:pPr>
+        <w:spacing w:line="240" w:lineRule="auto"/>
+        <w:ind w:firstLine="0"/>
+        <w:rPr>
+          <w:rFonts w:ascii="Times New Roman" w:hAnsi="Times New Roman" w:cs="Times New Roman"/>
+          <w:sz w:val="24"/>
+          <w:szCs w:val="24"/>
+        </w:rPr>
+      </w:pPr>
+      <w:r>
+        <w:rPr>
+          <w:rFonts w:ascii="Times New Roman" w:hAnsi="Times New Roman" w:cs="Times New Roman"/>
+          <w:noProof/>
+          <w:sz w:val="24"/>
+          <w:szCs w:val="24"/>
+        </w:rPr>
+        <w:drawing>
+          <wp:inline distT="0" distB="0" distL="0" distR="0" wp14:anchorId="11B6EA4E" wp14:editId="75D597A1">
+            <wp:extent cx="5731510" cy="3162300"/>
+            <wp:effectExtent l="0" t="0" r="0" b="0"/>
+            <wp:docPr id="181826419" name="Picture 1" descr="A graph with different colored lines&#10;&#10;AI-generated content may be incorrect."/>
+            <wp:cNvGraphicFramePr>
+              <a:graphicFrameLocks xmlns:a="http://schemas.openxmlformats.org/drawingml/2006/main" noChangeAspect="1"/>
+            </wp:cNvGraphicFramePr>
+            <a:graphic xmlns:a="http://schemas.openxmlformats.org/drawingml/2006/main">
+              <a:graphicData uri="http://schemas.openxmlformats.org/drawingml/2006/picture">
+                <pic:pic xmlns:pic="http://schemas.openxmlformats.org/drawingml/2006/picture">
+                  <pic:nvPicPr>
+                    <pic:cNvPr id="181826419" name="Picture 1" descr="A graph with different colored lines&#10;&#10;AI-generated content may be incorrect."/>
+                    <pic:cNvPicPr/>
+                  </pic:nvPicPr>
+                  <pic:blipFill>
+                    <a:blip r:embed="rId13" cstate="print">
+                      <a:extLst>
+                        <a:ext uri="{28A0092B-C50C-407E-A947-70E740481C1C}">
+                          <a14:useLocalDpi xmlns:a14="http://schemas.microsoft.com/office/drawing/2010/main" val="0"/>
+                        </a:ext>
+                      </a:extLst>
+                    </a:blip>
+                    <a:stretch>
+                      <a:fillRect/>
+                    </a:stretch>
+                  </pic:blipFill>
+                  <pic:spPr>
+                    <a:xfrm>
+                      <a:off x="0" y="0"/>
+                      <a:ext cx="5731510" cy="3162300"/>
+                    </a:xfrm>
+                    <a:prstGeom prst="rect">
+                      <a:avLst/>
+                    </a:prstGeom>
+                  </pic:spPr>
+                </pic:pic>
+              </a:graphicData>
+            </a:graphic>
+          </wp:inline>
+        </w:drawing>
+      </w:r>
+    </w:p>
+    <w:p>
+      <w:pPr>
+        <w:spacing w:line="240" w:lineRule="auto"/>
+        <w:ind w:firstLine="0"/>
+        <w:rPr>
+          <w:rFonts w:ascii="Times New Roman" w:hAnsi="Times New Roman" w:cs="Times New Roman"/>
+          <w:i/>
+          <w:iCs/>
+          <w:sz w:val="24"/>
+          <w:szCs w:val="24"/>
+        </w:rPr>
+      </w:pPr>
+      <w:r>
+        <w:rPr>
+          <w:rFonts w:ascii="Times New Roman" w:hAnsi="Times New Roman" w:cs="Times New Roman"/>
+          <w:i/>
+          <w:iCs/>
+          <w:sz w:val="24"/>
+          <w:szCs w:val="24"/>
+        </w:rPr>
+        <w:t>Figure 1.</w:t>
+      </w:r>
+      <w:r>
+        <w:rPr>
+          <w:rFonts w:ascii="Times New Roman" w:hAnsi="Times New Roman" w:cs="Times New Roman"/>
+          <w:i/>
+          <w:iCs/>
+          <w:sz w:val="24"/>
+          <w:szCs w:val="24"/>
+        </w:rPr>
+        <w:t>2</w:t>
+      </w:r>
+      <w:r>
+        <w:rPr>
+          <w:rFonts w:ascii="Times New Roman" w:hAnsi="Times New Roman" w:cs="Times New Roman"/>
+          <w:i/>
+          <w:iCs/>
+          <w:sz w:val="24"/>
+          <w:szCs w:val="24"/>
+        </w:rPr>
+        <w:t xml:space="preserve">: </w:t>
+      </w:r>
+      <w:r>
+        <w:rPr>
+          <w:rFonts w:ascii="Times New Roman" w:hAnsi="Times New Roman" w:cs="Times New Roman"/>
+          <w:i/>
+          <w:iCs/>
+          <w:sz w:val="24"/>
+          <w:szCs w:val="24"/>
+        </w:rPr>
+        <w:t>Graph showcasing the data of current course management understanding</w:t>
+      </w:r>
+      <w:r>
+        <w:rPr>
+          <w:rFonts w:ascii="Times New Roman" w:hAnsi="Times New Roman" w:cs="Times New Roman"/>
+          <w:i/>
+          <w:iCs/>
+          <w:sz w:val="24"/>
+          <w:szCs w:val="24"/>
+        </w:rPr>
+        <w:t>.</w:t>
+      </w:r>
+    </w:p>
+    <w:p>
+      <w:pPr>
+        <w:spacing w:line="240" w:lineRule="auto"/>
+        <w:ind w:firstLine="0"/>
+        <w:rPr>
+          <w:rFonts w:ascii="Times New Roman" w:hAnsi="Times New Roman" w:cs="Times New Roman"/>
+          <w:i/>
+          <w:iCs/>
+          <w:sz w:val="24"/>
+          <w:szCs w:val="24"/>
+        </w:rPr>
+      </w:pPr>
+    </w:p>
+    <w:p>
+      <w:pPr>
+        <w:ind w:firstLine="0"/>
+        <w:rPr>
+          <w:rFonts w:ascii="Times New Roman" w:hAnsi="Times New Roman" w:cs="Times New Roman"/>
+          <w:sz w:val="24"/>
+          <w:szCs w:val="24"/>
+        </w:rPr>
+      </w:pPr>
+      <w:r>
+        <w:rPr>
+          <w:rFonts w:ascii="Times New Roman" w:hAnsi="Times New Roman" w:cs="Times New Roman"/>
+          <w:sz w:val="24"/>
+          <w:szCs w:val="24"/>
+        </w:rPr>
+        <w:t xml:space="preserve">This data showcases a significant gap in current knowledge of course management of players at The </w:t>
+      </w:r>
+      <w:proofErr w:type="spellStart"/>
+      <w:r>
+        <w:rPr>
+          <w:rFonts w:ascii="Times New Roman" w:hAnsi="Times New Roman" w:cs="Times New Roman"/>
+          <w:sz w:val="24"/>
+          <w:szCs w:val="24"/>
+        </w:rPr>
+        <w:t>Kendleshire</w:t>
+      </w:r>
+      <w:proofErr w:type="spellEnd"/>
+      <w:r>
+        <w:rPr>
+          <w:rFonts w:ascii="Times New Roman" w:hAnsi="Times New Roman" w:cs="Times New Roman"/>
+          <w:sz w:val="24"/>
+          <w:szCs w:val="24"/>
+        </w:rPr>
+        <w:t>. This signifies an opportunity that The Golf Blueprint could address to improve these statistics.</w:t>
+      </w:r>
+    </w:p>
+    <w:p>
+      <w:pPr>
+        <w:spacing w:line="240" w:lineRule="auto"/>
+        <w:ind w:firstLine="0"/>
+        <w:rPr>
+          <w:rFonts w:ascii="Times New Roman" w:hAnsi="Times New Roman" w:cs="Times New Roman"/>
+          <w:b/>
+          <w:bCs/>
+          <w:sz w:val="24"/>
+          <w:szCs w:val="24"/>
+          <w:u w:val="single"/>
+        </w:rPr>
+      </w:pPr>
+      <w:r>
+        <w:rPr>
+          <w:rFonts w:ascii="Times New Roman" w:hAnsi="Times New Roman" w:cs="Times New Roman"/>
+          <w:b/>
+          <w:bCs/>
+          <w:sz w:val="24"/>
+          <w:szCs w:val="24"/>
+          <w:u w:val="single"/>
+        </w:rPr>
+        <w:t>Current Use of Golf Apps or Technology</w:t>
+      </w:r>
+    </w:p>
+    <w:p>
+      <w:pPr>
+        <w:ind w:firstLine="0"/>
+        <w:rPr>
+          <w:rFonts w:ascii="Times New Roman" w:hAnsi="Times New Roman" w:cs="Times New Roman"/>
+          <w:sz w:val="24"/>
+          <w:szCs w:val="24"/>
+        </w:rPr>
+      </w:pPr>
+      <w:r>
+        <w:rPr>
+          <w:rFonts w:ascii="Times New Roman" w:hAnsi="Times New Roman" w:cs="Times New Roman"/>
+          <w:sz w:val="24"/>
+          <w:szCs w:val="24"/>
+        </w:rPr>
+        <w:t xml:space="preserve">I asked the respondents whether they currently use any golf related golf applications or technology as a part of their golf game. I asked this question to gain an understanding of whether members at The </w:t>
+      </w:r>
+      <w:proofErr w:type="spellStart"/>
+      <w:r>
+        <w:rPr>
+          <w:rFonts w:ascii="Times New Roman" w:hAnsi="Times New Roman" w:cs="Times New Roman"/>
+          <w:sz w:val="24"/>
+          <w:szCs w:val="24"/>
+        </w:rPr>
+        <w:t>Kendleshire</w:t>
+      </w:r>
+      <w:proofErr w:type="spellEnd"/>
+      <w:r>
+        <w:rPr>
+          <w:rFonts w:ascii="Times New Roman" w:hAnsi="Times New Roman" w:cs="Times New Roman"/>
+          <w:sz w:val="24"/>
+          <w:szCs w:val="24"/>
+        </w:rPr>
+        <w:t xml:space="preserve"> may be likely or not to adopt a new golfing resource such as The Golf Blueprint, based on their current habits.</w:t>
+      </w:r>
+    </w:p>
+    <w:p>
+      <w:pPr>
+        <w:ind w:firstLine="0"/>
+        <w:rPr>
+          <w:rFonts w:ascii="Times New Roman" w:hAnsi="Times New Roman" w:cs="Times New Roman"/>
+          <w:sz w:val="24"/>
+          <w:szCs w:val="24"/>
+        </w:rPr>
+      </w:pPr>
+      <w:r>
+        <w:rPr>
+          <w:rFonts w:ascii="Times New Roman" w:hAnsi="Times New Roman" w:cs="Times New Roman"/>
+          <w:sz w:val="24"/>
+          <w:szCs w:val="24"/>
+        </w:rPr>
+        <w:t>In the survey, a s</w:t>
+      </w:r>
+      <w:r>
+        <w:rPr>
+          <w:rFonts w:ascii="Times New Roman" w:hAnsi="Times New Roman" w:cs="Times New Roman"/>
+          <w:sz w:val="24"/>
+          <w:szCs w:val="24"/>
+        </w:rPr>
+        <w:t>light</w:t>
+      </w:r>
+      <w:r>
+        <w:rPr>
+          <w:rFonts w:ascii="Times New Roman" w:hAnsi="Times New Roman" w:cs="Times New Roman"/>
+          <w:sz w:val="24"/>
+          <w:szCs w:val="24"/>
+        </w:rPr>
+        <w:t xml:space="preserve"> majority of 5</w:t>
+      </w:r>
+      <w:r>
+        <w:rPr>
+          <w:rFonts w:ascii="Times New Roman" w:hAnsi="Times New Roman" w:cs="Times New Roman"/>
+          <w:sz w:val="24"/>
+          <w:szCs w:val="24"/>
+        </w:rPr>
+        <w:t>2</w:t>
+      </w:r>
+      <w:r>
+        <w:rPr>
+          <w:rFonts w:ascii="Times New Roman" w:hAnsi="Times New Roman" w:cs="Times New Roman"/>
+          <w:sz w:val="24"/>
+          <w:szCs w:val="24"/>
+        </w:rPr>
+        <w:t>% of respondents answered that they do currently use</w:t>
+      </w:r>
+      <w:r>
+        <w:rPr>
+          <w:rFonts w:ascii="Times New Roman" w:hAnsi="Times New Roman" w:cs="Times New Roman"/>
+          <w:sz w:val="24"/>
+          <w:szCs w:val="24"/>
+        </w:rPr>
+        <w:t xml:space="preserve"> a golf related app or technology.</w:t>
+      </w:r>
+    </w:p>
+    <w:p>
+      <w:pPr>
+        <w:spacing w:line="240" w:lineRule="auto"/>
+        <w:ind w:firstLine="0"/>
+        <w:rPr>
+          <w:rFonts w:ascii="Times New Roman" w:hAnsi="Times New Roman" w:cs="Times New Roman"/>
+          <w:sz w:val="24"/>
+          <w:szCs w:val="24"/>
+        </w:rPr>
+      </w:pPr>
+      <w:r>
+        <w:rPr>
+          <w:rFonts w:ascii="Times New Roman" w:hAnsi="Times New Roman" w:cs="Times New Roman"/>
+          <w:noProof/>
+          <w:sz w:val="24"/>
+          <w:szCs w:val="24"/>
+        </w:rPr>
+        <w:lastRenderedPageBreak/>
+        <w:drawing>
+          <wp:inline distT="0" distB="0" distL="0" distR="0" wp14:anchorId="662A6F44" wp14:editId="3FF38488">
+            <wp:extent cx="5731510" cy="3155950"/>
+            <wp:effectExtent l="0" t="0" r="0" b="6350"/>
+            <wp:docPr id="259019540" name="Picture 2" descr="A graph with blue lines&#10;&#10;AI-generated content may be incorrect."/>
+            <wp:cNvGraphicFramePr>
+              <a:graphicFrameLocks xmlns:a="http://schemas.openxmlformats.org/drawingml/2006/main" noChangeAspect="1"/>
+            </wp:cNvGraphicFramePr>
+            <a:graphic xmlns:a="http://schemas.openxmlformats.org/drawingml/2006/main">
+              <a:graphicData uri="http://schemas.openxmlformats.org/drawingml/2006/picture">
+                <pic:pic xmlns:pic="http://schemas.openxmlformats.org/drawingml/2006/picture">
+                  <pic:nvPicPr>
+                    <pic:cNvPr id="259019540" name="Picture 2" descr="A graph with blue lines&#10;&#10;AI-generated content may be incorrect."/>
+                    <pic:cNvPicPr/>
+                  </pic:nvPicPr>
+                  <pic:blipFill>
+                    <a:blip r:embed="rId14" cstate="print">
+                      <a:extLst>
+                        <a:ext uri="{28A0092B-C50C-407E-A947-70E740481C1C}">
+                          <a14:useLocalDpi xmlns:a14="http://schemas.microsoft.com/office/drawing/2010/main" val="0"/>
+                        </a:ext>
+                      </a:extLst>
+                    </a:blip>
+                    <a:stretch>
+                      <a:fillRect/>
+                    </a:stretch>
+                  </pic:blipFill>
+                  <pic:spPr>
+                    <a:xfrm>
+                      <a:off x="0" y="0"/>
+                      <a:ext cx="5731510" cy="3155950"/>
+                    </a:xfrm>
+                    <a:prstGeom prst="rect">
+                      <a:avLst/>
+                    </a:prstGeom>
+                  </pic:spPr>
+                </pic:pic>
+              </a:graphicData>
+            </a:graphic>
+          </wp:inline>
+        </w:drawing>
+      </w:r>
+    </w:p>
+    <w:p>
+      <w:pPr>
+        <w:spacing w:line="240" w:lineRule="auto"/>
+        <w:ind w:firstLine="0"/>
+        <w:rPr>
+          <w:rFonts w:ascii="Times New Roman" w:hAnsi="Times New Roman" w:cs="Times New Roman"/>
+          <w:i/>
+          <w:iCs/>
+          <w:sz w:val="24"/>
+          <w:szCs w:val="24"/>
+        </w:rPr>
+      </w:pPr>
+      <w:r>
+        <w:rPr>
+          <w:rFonts w:ascii="Times New Roman" w:hAnsi="Times New Roman" w:cs="Times New Roman"/>
+          <w:i/>
+          <w:iCs/>
+          <w:sz w:val="24"/>
+          <w:szCs w:val="24"/>
+        </w:rPr>
+        <w:t>Figure 1.</w:t>
+      </w:r>
+      <w:r>
+        <w:rPr>
+          <w:rFonts w:ascii="Times New Roman" w:hAnsi="Times New Roman" w:cs="Times New Roman"/>
+          <w:i/>
+          <w:iCs/>
+          <w:sz w:val="24"/>
+          <w:szCs w:val="24"/>
+        </w:rPr>
+        <w:t>3</w:t>
+      </w:r>
+      <w:r>
+        <w:rPr>
+          <w:rFonts w:ascii="Times New Roman" w:hAnsi="Times New Roman" w:cs="Times New Roman"/>
+          <w:i/>
+          <w:iCs/>
+          <w:sz w:val="24"/>
+          <w:szCs w:val="24"/>
+        </w:rPr>
+        <w:t xml:space="preserve">: </w:t>
+      </w:r>
+      <w:r>
+        <w:rPr>
+          <w:rFonts w:ascii="Times New Roman" w:hAnsi="Times New Roman" w:cs="Times New Roman"/>
+          <w:i/>
+          <w:iCs/>
+          <w:sz w:val="24"/>
+          <w:szCs w:val="24"/>
+        </w:rPr>
+        <w:t xml:space="preserve">Graph showcasing the data of current </w:t>
+      </w:r>
+      <w:r>
+        <w:rPr>
+          <w:rFonts w:ascii="Times New Roman" w:hAnsi="Times New Roman" w:cs="Times New Roman"/>
+          <w:i/>
+          <w:iCs/>
+          <w:sz w:val="24"/>
+          <w:szCs w:val="24"/>
+        </w:rPr>
+        <w:t>adoption of golf apps/technology</w:t>
+      </w:r>
+    </w:p>
+    <w:p>
+      <w:pPr>
+        <w:spacing w:line="240" w:lineRule="auto"/>
+        <w:ind w:firstLine="0"/>
+        <w:rPr>
+          <w:rFonts w:ascii="Times New Roman" w:hAnsi="Times New Roman" w:cs="Times New Roman"/>
+          <w:sz w:val="24"/>
+          <w:szCs w:val="24"/>
+        </w:rPr>
+      </w:pPr>
+      <w:r>
+        <w:rPr>
+          <w:rFonts w:ascii="Times New Roman" w:hAnsi="Times New Roman" w:cs="Times New Roman"/>
+          <w:sz w:val="24"/>
+          <w:szCs w:val="24"/>
+        </w:rPr>
+        <w:t>When asked in detail what specific features of these apps that the respondents find the most useful, 10 respondents (12%) answered that they utilise these apps for getting yardages for their next shots while playing. Also, 21 respondents (25%) replied that they like to use these apps for entering and keeping track of their scores while they are playing.</w:t>
+      </w:r>
+    </w:p>
+    <w:p>
+      <w:pPr>
+        <w:spacing w:line="240" w:lineRule="auto"/>
+        <w:ind w:firstLine="0"/>
+        <w:rPr>
+          <w:rFonts w:ascii="Times New Roman" w:hAnsi="Times New Roman" w:cs="Times New Roman"/>
+          <w:sz w:val="24"/>
+          <w:szCs w:val="24"/>
+        </w:rPr>
+      </w:pPr>
+      <w:r>
+        <w:rPr>
+          <w:rFonts w:ascii="Times New Roman" w:hAnsi="Times New Roman" w:cs="Times New Roman"/>
+          <w:sz w:val="24"/>
+          <w:szCs w:val="24"/>
+        </w:rPr>
+        <w:t>Th</w:t>
+      </w:r>
+      <w:r>
+        <w:rPr>
+          <w:rFonts w:ascii="Times New Roman" w:hAnsi="Times New Roman" w:cs="Times New Roman"/>
+          <w:sz w:val="24"/>
+          <w:szCs w:val="24"/>
+        </w:rPr>
+        <w:t>ese findings</w:t>
+      </w:r>
+      <w:r>
+        <w:rPr>
+          <w:rFonts w:ascii="Times New Roman" w:hAnsi="Times New Roman" w:cs="Times New Roman"/>
+          <w:sz w:val="24"/>
+          <w:szCs w:val="24"/>
+        </w:rPr>
+        <w:t xml:space="preserve"> show</w:t>
+      </w:r>
+      <w:r>
+        <w:rPr>
+          <w:rFonts w:ascii="Times New Roman" w:hAnsi="Times New Roman" w:cs="Times New Roman"/>
+          <w:sz w:val="24"/>
+          <w:szCs w:val="24"/>
+        </w:rPr>
+        <w:t>case</w:t>
+      </w:r>
+      <w:r>
+        <w:rPr>
+          <w:rFonts w:ascii="Times New Roman" w:hAnsi="Times New Roman" w:cs="Times New Roman"/>
+          <w:sz w:val="24"/>
+          <w:szCs w:val="24"/>
+        </w:rPr>
+        <w:t xml:space="preserve"> that there is a </w:t>
+      </w:r>
+      <w:r>
+        <w:rPr>
+          <w:rFonts w:ascii="Times New Roman" w:hAnsi="Times New Roman" w:cs="Times New Roman"/>
+          <w:sz w:val="24"/>
+          <w:szCs w:val="24"/>
+        </w:rPr>
+        <w:t xml:space="preserve">significant proportion </w:t>
+      </w:r>
+      <w:r>
+        <w:rPr>
+          <w:rFonts w:ascii="Times New Roman" w:hAnsi="Times New Roman" w:cs="Times New Roman"/>
+          <w:sz w:val="24"/>
+          <w:szCs w:val="24"/>
+        </w:rPr>
+        <w:t xml:space="preserve">of golfers at The </w:t>
+      </w:r>
+      <w:proofErr w:type="spellStart"/>
+      <w:r>
+        <w:rPr>
+          <w:rFonts w:ascii="Times New Roman" w:hAnsi="Times New Roman" w:cs="Times New Roman"/>
+          <w:sz w:val="24"/>
+          <w:szCs w:val="24"/>
+        </w:rPr>
+        <w:t>Kendleshire</w:t>
+      </w:r>
+      <w:proofErr w:type="spellEnd"/>
+      <w:r>
+        <w:rPr>
+          <w:rFonts w:ascii="Times New Roman" w:hAnsi="Times New Roman" w:cs="Times New Roman"/>
+          <w:sz w:val="24"/>
+          <w:szCs w:val="24"/>
+        </w:rPr>
+        <w:t xml:space="preserve"> who regularly use golf applications or technology </w:t>
+      </w:r>
+      <w:proofErr w:type="gramStart"/>
+      <w:r>
+        <w:rPr>
+          <w:rFonts w:ascii="Times New Roman" w:hAnsi="Times New Roman" w:cs="Times New Roman"/>
+          <w:sz w:val="24"/>
+          <w:szCs w:val="24"/>
+        </w:rPr>
+        <w:t>at the moment</w:t>
+      </w:r>
+      <w:proofErr w:type="gramEnd"/>
+      <w:r>
+        <w:rPr>
+          <w:rFonts w:ascii="Times New Roman" w:hAnsi="Times New Roman" w:cs="Times New Roman"/>
+          <w:sz w:val="24"/>
+          <w:szCs w:val="24"/>
+        </w:rPr>
+        <w:t xml:space="preserve">. This </w:t>
+      </w:r>
+      <w:r>
+        <w:rPr>
+          <w:rFonts w:ascii="Times New Roman" w:hAnsi="Times New Roman" w:cs="Times New Roman"/>
+          <w:sz w:val="24"/>
+          <w:szCs w:val="24"/>
+        </w:rPr>
+        <w:t xml:space="preserve">is positive </w:t>
+      </w:r>
+      <w:r>
+        <w:rPr>
+          <w:rFonts w:ascii="Times New Roman" w:hAnsi="Times New Roman" w:cs="Times New Roman"/>
+          <w:sz w:val="24"/>
+          <w:szCs w:val="24"/>
+        </w:rPr>
+        <w:t xml:space="preserve">for The Golf Blueprint, as </w:t>
+      </w:r>
+      <w:r>
+        <w:rPr>
+          <w:rFonts w:ascii="Times New Roman" w:hAnsi="Times New Roman" w:cs="Times New Roman"/>
+          <w:sz w:val="24"/>
+          <w:szCs w:val="24"/>
+        </w:rPr>
+        <w:t>it could easily become a part of these golfers’ routines.</w:t>
+      </w:r>
+    </w:p>
+    <w:p>
+      <w:pPr>
+        <w:spacing w:line="240" w:lineRule="auto"/>
+        <w:ind w:firstLine="0"/>
+        <w:rPr>
+          <w:rFonts w:ascii="Times New Roman" w:hAnsi="Times New Roman" w:cs="Times New Roman"/>
+          <w:sz w:val="24"/>
+          <w:szCs w:val="24"/>
+        </w:rPr>
+      </w:pPr>
+    </w:p>
+    <w:p>
+      <w:pPr>
+        <w:spacing w:line="240" w:lineRule="auto"/>
+        <w:ind w:firstLine="0"/>
+        <w:rPr>
+          <w:rFonts w:ascii="Times New Roman" w:hAnsi="Times New Roman" w:cs="Times New Roman"/>
+          <w:b/>
+          <w:bCs/>
+          <w:sz w:val="24"/>
+          <w:szCs w:val="24"/>
+          <w:u w:val="single"/>
+        </w:rPr>
+      </w:pPr>
+      <w:r>
+        <w:rPr>
+          <w:rFonts w:ascii="Times New Roman" w:hAnsi="Times New Roman" w:cs="Times New Roman"/>
+          <w:b/>
+          <w:bCs/>
+          <w:sz w:val="24"/>
+          <w:szCs w:val="24"/>
+          <w:u w:val="single"/>
+        </w:rPr>
+        <w:t xml:space="preserve">Interest Levels in an App/Website </w:t>
+      </w:r>
+      <w:r>
+        <w:rPr>
+          <w:rFonts w:ascii="Times New Roman" w:hAnsi="Times New Roman" w:cs="Times New Roman"/>
+          <w:b/>
+          <w:bCs/>
+          <w:sz w:val="24"/>
+          <w:szCs w:val="24"/>
+          <w:u w:val="single"/>
+        </w:rPr>
+        <w:t>such as The Golf Blueprint</w:t>
+      </w:r>
+    </w:p>
+    <w:p>
+      <w:pPr>
+        <w:ind w:firstLine="0"/>
+        <w:rPr>
+          <w:rFonts w:ascii="Times New Roman" w:hAnsi="Times New Roman" w:cs="Times New Roman"/>
+          <w:sz w:val="24"/>
+          <w:szCs w:val="24"/>
+        </w:rPr>
+      </w:pPr>
+      <w:r>
+        <w:rPr>
+          <w:rFonts w:ascii="Times New Roman" w:hAnsi="Times New Roman" w:cs="Times New Roman"/>
+          <w:sz w:val="24"/>
+          <w:szCs w:val="24"/>
+        </w:rPr>
+        <w:t>I asked the respondents their interest level</w:t>
+      </w:r>
+      <w:r>
+        <w:rPr>
+          <w:rFonts w:ascii="Times New Roman" w:hAnsi="Times New Roman" w:cs="Times New Roman"/>
+          <w:sz w:val="24"/>
+          <w:szCs w:val="24"/>
+        </w:rPr>
+        <w:t>s</w:t>
+      </w:r>
+      <w:r>
+        <w:rPr>
+          <w:rFonts w:ascii="Times New Roman" w:hAnsi="Times New Roman" w:cs="Times New Roman"/>
+          <w:sz w:val="24"/>
+          <w:szCs w:val="24"/>
+        </w:rPr>
+        <w:t xml:space="preserve"> in a resource such as The Golf Blueprint, with </w:t>
+      </w:r>
+      <w:r>
+        <w:rPr>
+          <w:rFonts w:ascii="Times New Roman" w:hAnsi="Times New Roman" w:cs="Times New Roman"/>
+          <w:sz w:val="24"/>
+          <w:szCs w:val="24"/>
+        </w:rPr>
+        <w:t>four</w:t>
+      </w:r>
+      <w:r>
+        <w:rPr>
+          <w:rFonts w:ascii="Times New Roman" w:hAnsi="Times New Roman" w:cs="Times New Roman"/>
+          <w:sz w:val="24"/>
+          <w:szCs w:val="24"/>
+        </w:rPr>
+        <w:t xml:space="preserve"> options ranging from ‘Very Uninterested’ to ‘Very Interested’. I wanted to ask this question to directly ask the p</w:t>
+      </w:r>
+      <w:r>
+        <w:rPr>
+          <w:rFonts w:ascii="Times New Roman" w:hAnsi="Times New Roman" w:cs="Times New Roman"/>
+          <w:sz w:val="24"/>
+          <w:szCs w:val="24"/>
+        </w:rPr>
+        <w:t>rospective users whether they think it would be something that they would be likely to adopt.</w:t>
+      </w:r>
+    </w:p>
+    <w:p>
+      <w:pPr>
+        <w:ind w:firstLine="0"/>
+        <w:rPr>
+          <w:rFonts w:ascii="Times New Roman" w:hAnsi="Times New Roman" w:cs="Times New Roman"/>
+          <w:sz w:val="24"/>
+          <w:szCs w:val="24"/>
+        </w:rPr>
+      </w:pPr>
+      <w:r>
+        <w:rPr>
+          <w:rFonts w:ascii="Times New Roman" w:hAnsi="Times New Roman" w:cs="Times New Roman"/>
+          <w:sz w:val="24"/>
+          <w:szCs w:val="24"/>
+        </w:rPr>
+        <w:t>The question provided very positive results</w:t>
+      </w:r>
+      <w:r>
+        <w:rPr>
+          <w:rFonts w:ascii="Times New Roman" w:hAnsi="Times New Roman" w:cs="Times New Roman"/>
+          <w:sz w:val="24"/>
+          <w:szCs w:val="24"/>
+        </w:rPr>
+        <w:t>, with 72 respondents (85%), responding with either ‘Very Interested’ or ‘Interested’.</w:t>
+      </w:r>
+    </w:p>
+    <w:p>
+      <w:pPr>
+        <w:spacing w:line="240" w:lineRule="auto"/>
+        <w:ind w:firstLine="0"/>
+        <w:rPr>
+          <w:rFonts w:ascii="Times New Roman" w:hAnsi="Times New Roman" w:cs="Times New Roman"/>
+          <w:sz w:val="24"/>
+          <w:szCs w:val="24"/>
+        </w:rPr>
+      </w:pPr>
+      <w:r>
+        <w:rPr>
+          <w:rFonts w:ascii="Times New Roman" w:hAnsi="Times New Roman" w:cs="Times New Roman"/>
+          <w:noProof/>
+          <w:sz w:val="24"/>
+          <w:szCs w:val="24"/>
+        </w:rPr>
+        <w:lastRenderedPageBreak/>
+        <w:drawing>
+          <wp:inline distT="0" distB="0" distL="0" distR="0" wp14:anchorId="2768E68F" wp14:editId="372B2B85">
+            <wp:extent cx="5731510" cy="3158490"/>
+            <wp:effectExtent l="0" t="0" r="0" b="3810"/>
+            <wp:docPr id="1152001557" name="Picture 3" descr="A graph with blue lines&#10;&#10;AI-generated content may be incorrect."/>
+            <wp:cNvGraphicFramePr>
+              <a:graphicFrameLocks xmlns:a="http://schemas.openxmlformats.org/drawingml/2006/main" noChangeAspect="1"/>
+            </wp:cNvGraphicFramePr>
+            <a:graphic xmlns:a="http://schemas.openxmlformats.org/drawingml/2006/main">
+              <a:graphicData uri="http://schemas.openxmlformats.org/drawingml/2006/picture">
+                <pic:pic xmlns:pic="http://schemas.openxmlformats.org/drawingml/2006/picture">
+                  <pic:nvPicPr>
+                    <pic:cNvPr id="1152001557" name="Picture 3" descr="A graph with blue lines&#10;&#10;AI-generated content may be incorrect."/>
+                    <pic:cNvPicPr/>
+                  </pic:nvPicPr>
+                  <pic:blipFill>
+                    <a:blip r:embed="rId15" cstate="print">
+                      <a:extLst>
+                        <a:ext uri="{28A0092B-C50C-407E-A947-70E740481C1C}">
+                          <a14:useLocalDpi xmlns:a14="http://schemas.microsoft.com/office/drawing/2010/main" val="0"/>
+                        </a:ext>
+                      </a:extLst>
+                    </a:blip>
+                    <a:stretch>
+                      <a:fillRect/>
+                    </a:stretch>
+                  </pic:blipFill>
+                  <pic:spPr>
+                    <a:xfrm>
+                      <a:off x="0" y="0"/>
+                      <a:ext cx="5731510" cy="3158490"/>
+                    </a:xfrm>
+                    <a:prstGeom prst="rect">
+                      <a:avLst/>
+                    </a:prstGeom>
+                  </pic:spPr>
+                </pic:pic>
+              </a:graphicData>
+            </a:graphic>
+          </wp:inline>
+        </w:drawing>
+      </w:r>
+    </w:p>
+    <w:p>
+      <w:pPr>
+        <w:spacing w:line="240" w:lineRule="auto"/>
+        <w:ind w:firstLine="0"/>
+        <w:rPr>
+          <w:rFonts w:ascii="Times New Roman" w:hAnsi="Times New Roman" w:cs="Times New Roman"/>
+          <w:i/>
+          <w:iCs/>
+          <w:sz w:val="24"/>
+          <w:szCs w:val="24"/>
+        </w:rPr>
+      </w:pPr>
+      <w:r>
+        <w:rPr>
+          <w:rFonts w:ascii="Times New Roman" w:hAnsi="Times New Roman" w:cs="Times New Roman"/>
+          <w:i/>
+          <w:iCs/>
+          <w:sz w:val="24"/>
+          <w:szCs w:val="24"/>
+        </w:rPr>
+        <w:t>Figure 1.</w:t>
+      </w:r>
+      <w:r>
+        <w:rPr>
+          <w:rFonts w:ascii="Times New Roman" w:hAnsi="Times New Roman" w:cs="Times New Roman"/>
+          <w:i/>
+          <w:iCs/>
+          <w:sz w:val="24"/>
+          <w:szCs w:val="24"/>
+        </w:rPr>
+        <w:t>4</w:t>
+      </w:r>
+      <w:r>
+        <w:rPr>
+          <w:rFonts w:ascii="Times New Roman" w:hAnsi="Times New Roman" w:cs="Times New Roman"/>
+          <w:i/>
+          <w:iCs/>
+          <w:sz w:val="24"/>
+          <w:szCs w:val="24"/>
+        </w:rPr>
+        <w:t xml:space="preserve">: </w:t>
+      </w:r>
+      <w:r>
+        <w:rPr>
+          <w:rFonts w:ascii="Times New Roman" w:hAnsi="Times New Roman" w:cs="Times New Roman"/>
+          <w:i/>
+          <w:iCs/>
+          <w:sz w:val="24"/>
+          <w:szCs w:val="24"/>
+        </w:rPr>
+        <w:t xml:space="preserve">Graph showcasing the data of </w:t>
+      </w:r>
+      <w:r>
+        <w:rPr>
+          <w:rFonts w:ascii="Times New Roman" w:hAnsi="Times New Roman" w:cs="Times New Roman"/>
+          <w:i/>
+          <w:iCs/>
+          <w:sz w:val="24"/>
+          <w:szCs w:val="24"/>
+        </w:rPr>
+        <w:t>interest levels in The Golf Blueprint.</w:t>
+      </w:r>
+    </w:p>
+    <w:p>
+      <w:pPr>
+        <w:ind w:firstLine="0"/>
+        <w:rPr>
+          <w:rFonts w:ascii="Times New Roman" w:hAnsi="Times New Roman" w:cs="Times New Roman"/>
+          <w:sz w:val="24"/>
+          <w:szCs w:val="24"/>
+        </w:rPr>
+      </w:pPr>
+      <w:r>
+        <w:rPr>
+          <w:rFonts w:ascii="Times New Roman" w:hAnsi="Times New Roman" w:cs="Times New Roman"/>
+          <w:sz w:val="24"/>
+          <w:szCs w:val="24"/>
+        </w:rPr>
+        <w:t>This data show</w:t>
+      </w:r>
+      <w:r>
+        <w:rPr>
+          <w:rFonts w:ascii="Times New Roman" w:hAnsi="Times New Roman" w:cs="Times New Roman"/>
+          <w:sz w:val="24"/>
+          <w:szCs w:val="24"/>
+        </w:rPr>
+        <w:t>s</w:t>
+      </w:r>
+      <w:r>
+        <w:rPr>
+          <w:rFonts w:ascii="Times New Roman" w:hAnsi="Times New Roman" w:cs="Times New Roman"/>
+          <w:sz w:val="24"/>
+          <w:szCs w:val="24"/>
+        </w:rPr>
+        <w:t xml:space="preserve"> a very </w:t>
+      </w:r>
+      <w:r>
+        <w:rPr>
+          <w:rFonts w:ascii="Times New Roman" w:hAnsi="Times New Roman" w:cs="Times New Roman"/>
+          <w:sz w:val="24"/>
+          <w:szCs w:val="24"/>
+        </w:rPr>
+        <w:t>high</w:t>
+      </w:r>
+      <w:r>
+        <w:rPr>
+          <w:rFonts w:ascii="Times New Roman" w:hAnsi="Times New Roman" w:cs="Times New Roman"/>
+          <w:sz w:val="24"/>
+          <w:szCs w:val="24"/>
+        </w:rPr>
+        <w:t xml:space="preserve"> </w:t>
+      </w:r>
+      <w:r>
+        <w:rPr>
+          <w:rFonts w:ascii="Times New Roman" w:hAnsi="Times New Roman" w:cs="Times New Roman"/>
+          <w:sz w:val="24"/>
+          <w:szCs w:val="24"/>
+        </w:rPr>
+        <w:t>level of interest from the respondents towards The Golf Blueprint. This supports my own beliefs that the resource would be very popular.</w:t>
+      </w:r>
+    </w:p>
+    <w:p>
+      <w:pPr>
+        <w:ind w:firstLine="0"/>
+        <w:rPr>
+          <w:rFonts w:ascii="Times New Roman" w:hAnsi="Times New Roman" w:cs="Times New Roman"/>
+          <w:b/>
+          <w:bCs/>
+          <w:sz w:val="24"/>
+          <w:szCs w:val="24"/>
+          <w:u w:val="single"/>
+        </w:rPr>
+      </w:pPr>
+      <w:r>
+        <w:rPr>
+          <w:rFonts w:ascii="Times New Roman" w:hAnsi="Times New Roman" w:cs="Times New Roman"/>
+          <w:b/>
+          <w:bCs/>
+          <w:sz w:val="24"/>
+          <w:szCs w:val="24"/>
+          <w:u w:val="single"/>
+        </w:rPr>
+        <w:t>Willingness to Participate in the Required Data Collection</w:t>
+      </w:r>
+    </w:p>
+    <w:p>
+      <w:pPr>
+        <w:ind w:firstLine="0"/>
         <w:rPr>
           <w:rFonts w:ascii="Times New Roman" w:eastAsia="Helvetica Neue" w:hAnsi="Times New Roman" w:cs="Times New Roman"/>
           <w:color w:val="32363A"/>
           <w:sz w:val="24"/>
           <w:szCs w:val="24"/>
         </w:rPr>
-        <w:t>https://uwe.eu.qualtrics.com/jfe/form/SV_5vdeIIMs1zUsifc</w:t>
+      </w:pPr>
+      <w:r>
+        <w:rPr>
+          <w:rFonts w:ascii="Times New Roman" w:eastAsia="Helvetica Neue" w:hAnsi="Times New Roman" w:cs="Times New Roman"/>
+          <w:color w:val="32363A"/>
+          <w:sz w:val="24"/>
+          <w:szCs w:val="24"/>
+        </w:rPr>
+        <w:t>Finally, I wanted to gain some insight into whether the respondents would be willing to contribute their own data from their rounds of golf towards the resource. This is an important consideration because the success of the resource will rely on users supplying the database with accurate data for trends to begin to form.</w:t>
       </w:r>
     </w:p>
     <w:p>
       <w:pPr>
         <w:ind w:firstLine="0"/>
         <w:rPr>
-          <w:rFonts w:ascii="Times New Roman" w:hAnsi="Times New Roman" w:cs="Times New Roman"/>
-          <w:sz w:val="24"/>
-          <w:szCs w:val="24"/>
-        </w:rPr>
-      </w:pPr>
-    </w:p>
-    <w:p>
-      <w:pPr>
+          <w:rFonts w:ascii="Times New Roman" w:eastAsia="Helvetica Neue" w:hAnsi="Times New Roman" w:cs="Times New Roman"/>
+          <w:color w:val="32363A"/>
+          <w:sz w:val="24"/>
+          <w:szCs w:val="24"/>
+        </w:rPr>
+      </w:pPr>
+      <w:r>
+        <w:rPr>
+          <w:rFonts w:ascii="Times New Roman" w:eastAsia="Helvetica Neue" w:hAnsi="Times New Roman" w:cs="Times New Roman"/>
+          <w:color w:val="32363A"/>
+          <w:sz w:val="24"/>
+          <w:szCs w:val="24"/>
+        </w:rPr>
+        <w:t xml:space="preserve">This question also provided very positive results, with 75 respondents (88%), saying that they would be willing to provide data </w:t>
+      </w:r>
+      <w:r>
+        <w:rPr>
+          <w:rFonts w:ascii="Times New Roman" w:eastAsia="Helvetica Neue" w:hAnsi="Times New Roman" w:cs="Times New Roman"/>
+          <w:color w:val="32363A"/>
+          <w:sz w:val="24"/>
+          <w:szCs w:val="24"/>
+        </w:rPr>
+        <w:t>to</w:t>
+      </w:r>
+      <w:r>
+        <w:rPr>
+          <w:rFonts w:ascii="Times New Roman" w:eastAsia="Helvetica Neue" w:hAnsi="Times New Roman" w:cs="Times New Roman"/>
+          <w:color w:val="32363A"/>
+          <w:sz w:val="24"/>
+          <w:szCs w:val="24"/>
+        </w:rPr>
+        <w:t xml:space="preserve"> benefit The Golf Blueprint’s accuracy and usefulness.</w:t>
+      </w:r>
+    </w:p>
+    <w:p>
+      <w:pPr>
+        <w:spacing w:line="240" w:lineRule="auto"/>
         <w:ind w:firstLine="0"/>
         <w:rPr>
-          <w:rFonts w:ascii="Times New Roman" w:hAnsi="Times New Roman" w:cs="Times New Roman"/>
-          <w:sz w:val="24"/>
-          <w:szCs w:val="24"/>
-          <w:highlight w:val="yellow"/>
-        </w:rPr>
-      </w:pPr>
-      <w:r>
-        <w:rPr>
-          <w:rFonts w:ascii="Times New Roman" w:hAnsi="Times New Roman" w:cs="Times New Roman"/>
-          <w:sz w:val="24"/>
-          <w:szCs w:val="24"/>
-          <w:highlight w:val="yellow"/>
-        </w:rPr>
-        <w:t>(TO BE INSERTED LATER)</w:t>
-      </w:r>
-    </w:p>
-    <w:p>
-      <w:pPr>
+          <w:rFonts w:ascii="Times New Roman" w:eastAsia="Helvetica Neue" w:hAnsi="Times New Roman" w:cs="Times New Roman"/>
+          <w:color w:val="32363A"/>
+          <w:sz w:val="24"/>
+          <w:szCs w:val="24"/>
+        </w:rPr>
+      </w:pPr>
+      <w:r>
+        <w:rPr>
+          <w:rFonts w:ascii="Times New Roman" w:eastAsia="Helvetica Neue" w:hAnsi="Times New Roman" w:cs="Times New Roman"/>
+          <w:noProof/>
+          <w:color w:val="32363A"/>
+          <w:sz w:val="24"/>
+          <w:szCs w:val="24"/>
+        </w:rPr>
+        <w:lastRenderedPageBreak/>
+        <w:drawing>
+          <wp:inline distT="0" distB="0" distL="0" distR="0" wp14:anchorId="07E5D743" wp14:editId="31C09E07">
+            <wp:extent cx="5731510" cy="3165475"/>
+            <wp:effectExtent l="0" t="0" r="0" b="0"/>
+            <wp:docPr id="594124327" name="Picture 4" descr="A screenshot of a graph&#10;&#10;AI-generated content may be incorrect."/>
+            <wp:cNvGraphicFramePr>
+              <a:graphicFrameLocks xmlns:a="http://schemas.openxmlformats.org/drawingml/2006/main" noChangeAspect="1"/>
+            </wp:cNvGraphicFramePr>
+            <a:graphic xmlns:a="http://schemas.openxmlformats.org/drawingml/2006/main">
+              <a:graphicData uri="http://schemas.openxmlformats.org/drawingml/2006/picture">
+                <pic:pic xmlns:pic="http://schemas.openxmlformats.org/drawingml/2006/picture">
+                  <pic:nvPicPr>
+                    <pic:cNvPr id="594124327" name="Picture 4" descr="A screenshot of a graph&#10;&#10;AI-generated content may be incorrect."/>
+                    <pic:cNvPicPr/>
+                  </pic:nvPicPr>
+                  <pic:blipFill>
+                    <a:blip r:embed="rId16" cstate="print">
+                      <a:extLst>
+                        <a:ext uri="{28A0092B-C50C-407E-A947-70E740481C1C}">
+                          <a14:useLocalDpi xmlns:a14="http://schemas.microsoft.com/office/drawing/2010/main" val="0"/>
+                        </a:ext>
+                      </a:extLst>
+                    </a:blip>
+                    <a:stretch>
+                      <a:fillRect/>
+                    </a:stretch>
+                  </pic:blipFill>
+                  <pic:spPr>
+                    <a:xfrm>
+                      <a:off x="0" y="0"/>
+                      <a:ext cx="5731510" cy="3165475"/>
+                    </a:xfrm>
+                    <a:prstGeom prst="rect">
+                      <a:avLst/>
+                    </a:prstGeom>
+                  </pic:spPr>
+                </pic:pic>
+              </a:graphicData>
+            </a:graphic>
+          </wp:inline>
+        </w:drawing>
+      </w:r>
+    </w:p>
+    <w:p>
+      <w:pPr>
+        <w:spacing w:line="240" w:lineRule="auto"/>
         <w:ind w:firstLine="0"/>
-        <w:rPr>
-          <w:rFonts w:ascii="Times New Roman" w:hAnsi="Times New Roman" w:cs="Times New Roman"/>
-          <w:sz w:val="24"/>
-          <w:szCs w:val="24"/>
-          <w:highlight w:val="yellow"/>
-        </w:rPr>
-      </w:pPr>
-    </w:p>
-    <w:p>
-      <w:pPr>
-        <w:ind w:firstLine="0"/>
-        <w:rPr>
-          <w:rFonts w:ascii="Times New Roman" w:hAnsi="Times New Roman" w:cs="Times New Roman"/>
-          <w:sz w:val="24"/>
-          <w:szCs w:val="24"/>
-          <w:highlight w:val="yellow"/>
-        </w:rPr>
-      </w:pPr>
-      <w:r>
-        <w:rPr>
-          <w:rFonts w:ascii="Times New Roman" w:hAnsi="Times New Roman" w:cs="Times New Roman"/>
-          <w:sz w:val="24"/>
-          <w:szCs w:val="24"/>
-          <w:highlight w:val="yellow"/>
-        </w:rPr>
-        <w:t xml:space="preserve">The Golf Blueprint differentiates itself by focusing specifically on course management at The </w:t>
-      </w:r>
-      <w:proofErr w:type="spellStart"/>
-      <w:r>
-        <w:rPr>
-          <w:rFonts w:ascii="Times New Roman" w:hAnsi="Times New Roman" w:cs="Times New Roman"/>
-          <w:sz w:val="24"/>
-          <w:szCs w:val="24"/>
-          <w:highlight w:val="yellow"/>
-        </w:rPr>
-        <w:t>Kendleshire</w:t>
-      </w:r>
-      <w:proofErr w:type="spellEnd"/>
-      <w:r>
-        <w:rPr>
-          <w:rFonts w:ascii="Times New Roman" w:hAnsi="Times New Roman" w:cs="Times New Roman"/>
-          <w:sz w:val="24"/>
-          <w:szCs w:val="24"/>
-          <w:highlight w:val="yellow"/>
-        </w:rPr>
-        <w:t xml:space="preserve"> Golf Club, utilising crowd-sourced data to create a comprehensive understanding of each hole's strategic challenges. Unlike generic golf GPS apps that simply provide distances, or personal tracking systems that focus on individual performance metrics, this project aims to capture and visualise the collective experience of players at The </w:t>
-      </w:r>
-      <w:proofErr w:type="spellStart"/>
-      <w:r>
-        <w:rPr>
-          <w:rFonts w:ascii="Times New Roman" w:hAnsi="Times New Roman" w:cs="Times New Roman"/>
-          <w:sz w:val="24"/>
-          <w:szCs w:val="24"/>
-          <w:highlight w:val="yellow"/>
-        </w:rPr>
-        <w:t>Kendleshire</w:t>
-      </w:r>
-      <w:proofErr w:type="spellEnd"/>
-      <w:r>
-        <w:rPr>
-          <w:rFonts w:ascii="Times New Roman" w:hAnsi="Times New Roman" w:cs="Times New Roman"/>
-          <w:sz w:val="24"/>
-          <w:szCs w:val="24"/>
-          <w:highlight w:val="yellow"/>
-        </w:rPr>
-        <w:t xml:space="preserve">. </w:t>
-      </w:r>
-      <w:r>
-        <w:rPr>
-          <w:rFonts w:ascii="Times New Roman" w:hAnsi="Times New Roman" w:cs="Times New Roman"/>
-          <w:sz w:val="24"/>
-          <w:szCs w:val="24"/>
-          <w:highlight w:val="yellow"/>
-        </w:rPr>
-        <w:lastRenderedPageBreak/>
-        <w:t>This local focus allows for the identification of specific course management patterns that generic golf analytics solutions cannot provide.</w:t>
-      </w:r>
-    </w:p>
-    <w:p>
-      <w:pPr>
-        <w:ind w:firstLine="0"/>
-        <w:rPr>
-          <w:rFonts w:ascii="Times New Roman" w:hAnsi="Times New Roman" w:cs="Times New Roman"/>
-          <w:sz w:val="24"/>
-          <w:szCs w:val="24"/>
-        </w:rPr>
-      </w:pPr>
-      <w:r>
-        <w:rPr>
-          <w:rFonts w:ascii="Times New Roman" w:hAnsi="Times New Roman" w:cs="Times New Roman"/>
-          <w:sz w:val="24"/>
-          <w:szCs w:val="24"/>
-        </w:rPr>
-        <w:t xml:space="preserve">Following on from my secondary research, I conducted primary research in the form of a Qualtrics survey, which I distributed to members of The </w:t>
-      </w:r>
-      <w:proofErr w:type="spellStart"/>
-      <w:r>
-        <w:rPr>
-          <w:rFonts w:ascii="Times New Roman" w:hAnsi="Times New Roman" w:cs="Times New Roman"/>
-          <w:sz w:val="24"/>
-          <w:szCs w:val="24"/>
-        </w:rPr>
-        <w:t>Kendleshire</w:t>
-      </w:r>
-      <w:proofErr w:type="spellEnd"/>
-      <w:r>
-        <w:rPr>
-          <w:rFonts w:ascii="Times New Roman" w:hAnsi="Times New Roman" w:cs="Times New Roman"/>
-          <w:sz w:val="24"/>
-          <w:szCs w:val="24"/>
-        </w:rPr>
-        <w:t xml:space="preserve"> Golf Club. This primary research was essential (</w:t>
-      </w:r>
-      <w:r>
-        <w:rPr>
-          <w:rFonts w:ascii="Times New Roman" w:hAnsi="Times New Roman" w:cs="Times New Roman"/>
-          <w:sz w:val="24"/>
-          <w:szCs w:val="24"/>
-          <w:highlight w:val="yellow"/>
-        </w:rPr>
-        <w:t xml:space="preserve">quote) </w:t>
-      </w:r>
-      <w:r>
-        <w:rPr>
-          <w:rFonts w:ascii="Times New Roman" w:hAnsi="Times New Roman" w:cs="Times New Roman"/>
-          <w:sz w:val="24"/>
-          <w:szCs w:val="24"/>
-        </w:rPr>
-        <w:t>as although secondary research provided valuable insights into current golf analytics technology, I needed to capture the specific needs and preferences of the end users of the resource. The survey also allowed me to gain a better understanding of current golfers’ mindset and approach towards course management, further validating the necessity for my resource.</w:t>
-      </w:r>
-    </w:p>
-    <w:p>
-      <w:pPr>
-        <w:pStyle w:val="Heading1"/>
-        <w:rPr>
-          <w:rFonts w:ascii="Times New Roman" w:hAnsi="Times New Roman" w:cs="Times New Roman"/>
-        </w:rPr>
-      </w:pPr>
-      <w:bookmarkStart w:id="16" w:name="_Toc193376155"/>
-      <w:r>
-        <w:rPr>
-          <w:rFonts w:ascii="Times New Roman" w:hAnsi="Times New Roman" w:cs="Times New Roman"/>
-        </w:rPr>
-        <w:t>References</w:t>
-      </w:r>
-      <w:bookmarkEnd w:id="16"/>
-    </w:p>
-    <w:p>
-      <w:pPr>
-        <w:pStyle w:val="Bibliography"/>
-        <w:rPr>
-          <w:rFonts w:ascii="Times New Roman" w:hAnsi="Times New Roman" w:cs="Times New Roman"/>
-          <w:sz w:val="24"/>
-          <w:szCs w:val="24"/>
-        </w:rPr>
-      </w:pPr>
-      <w:r>
-        <w:rPr>
-          <w:rFonts w:ascii="Times New Roman" w:hAnsi="Times New Roman" w:cs="Times New Roman"/>
-          <w:sz w:val="24"/>
-          <w:szCs w:val="24"/>
-        </w:rPr>
-        <w:fldChar w:fldCharType="begin"/>
-      </w:r>
-      <w:r>
-        <w:rPr>
-          <w:rFonts w:ascii="Times New Roman" w:hAnsi="Times New Roman" w:cs="Times New Roman"/>
-          <w:sz w:val="24"/>
-          <w:szCs w:val="24"/>
-        </w:rPr>
-        <w:instrText xml:space="preserve"> ADDIN ZOTERO_BIBL {"uncited":[],"omitted":[],"custom":[]} CSL_BIBLIOGRAPHY </w:instrText>
-      </w:r>
-      <w:r>
-        <w:rPr>
-          <w:rFonts w:ascii="Times New Roman" w:hAnsi="Times New Roman" w:cs="Times New Roman"/>
-          <w:sz w:val="24"/>
-          <w:szCs w:val="24"/>
-        </w:rPr>
-        <w:fldChar w:fldCharType="separate"/>
-      </w:r>
-      <w:r>
-        <w:rPr>
-          <w:rFonts w:ascii="Times New Roman" w:hAnsi="Times New Roman" w:cs="Times New Roman"/>
-          <w:sz w:val="24"/>
-          <w:szCs w:val="24"/>
-        </w:rPr>
-        <w:t xml:space="preserve">Ahmad, M.O., Markkula, J. and Oivo, M. (2013) </w:t>
-      </w:r>
-      <w:r>
         <w:rPr>
           <w:rFonts w:ascii="Times New Roman" w:hAnsi="Times New Roman" w:cs="Times New Roman"/>
           <w:i/>
@@ -4210,16 +5782,7 @@
           <w:sz w:val="24"/>
           <w:szCs w:val="24"/>
         </w:rPr>
-        <w:t>Kanban in software development: A systematic literature review</w:t>
-      </w:r>
-      <w:r>
-        <w:rPr>
-          <w:rFonts w:ascii="Times New Roman" w:hAnsi="Times New Roman" w:cs="Times New Roman"/>
-          <w:sz w:val="24"/>
-          <w:szCs w:val="24"/>
-        </w:rPr>
-        <w:t xml:space="preserve">. In: </w:t>
-      </w:r>
+      </w:pPr>
       <w:r>
         <w:rPr>
           <w:rFonts w:ascii="Times New Roman" w:hAnsi="Times New Roman" w:cs="Times New Roman"/>
@@ -4228,33 +5791,7 @@
           <w:sz w:val="24"/>
           <w:szCs w:val="24"/>
         </w:rPr>
-        <w:t>2013 39th Euromicro Conference on Software Engineering and Advanced Applications</w:t>
-      </w:r>
-      <w:r>
-        <w:rPr>
-          <w:rFonts w:ascii="Times New Roman" w:hAnsi="Times New Roman" w:cs="Times New Roman"/>
-          <w:sz w:val="24"/>
-          <w:szCs w:val="24"/>
-        </w:rPr>
-        <w:t xml:space="preserve"> [online]2013 39th EUROMICRO Conference on Software Engineering and Advanced Applications (SEAA). Santander: IEEE, pp. 9–16. Available from: https://ieeexplore.ieee.org/document/6619482/ [Accessed 27 January 2025].</w:t>
-      </w:r>
-    </w:p>
-    <w:p>
-      <w:pPr>
-        <w:pStyle w:val="Bibliography"/>
-        <w:rPr>
-          <w:rFonts w:ascii="Times New Roman" w:hAnsi="Times New Roman" w:cs="Times New Roman"/>
-          <w:sz w:val="24"/>
-          <w:szCs w:val="24"/>
-        </w:rPr>
-      </w:pPr>
-      <w:r>
-        <w:rPr>
-          <w:rFonts w:ascii="Times New Roman" w:hAnsi="Times New Roman" w:cs="Times New Roman"/>
-          <w:sz w:val="24"/>
-          <w:szCs w:val="24"/>
-        </w:rPr>
-        <w:t xml:space="preserve">Betzler, N.F., Monk, S.A., Wallace, E.S. and Otto, S.R. (2012) Effects of golf shaft stiffness on strain, clubhead presentation and wrist kinematics. </w:t>
+        <w:t>Figure 1.</w:t>
       </w:r>
       <w:r>
         <w:rPr>
@@ -4264,33 +5801,7 @@
           <w:sz w:val="24"/>
           <w:szCs w:val="24"/>
         </w:rPr>
-        <w:t>Sports Biomechanics</w:t>
-      </w:r>
-      <w:r>
-        <w:rPr>
-          <w:rFonts w:ascii="Times New Roman" w:hAnsi="Times New Roman" w:cs="Times New Roman"/>
-          <w:sz w:val="24"/>
-          <w:szCs w:val="24"/>
-        </w:rPr>
-        <w:t xml:space="preserve"> [online]. 11 (2), pp. 223–238.</w:t>
-      </w:r>
-    </w:p>
-    <w:p>
-      <w:pPr>
-        <w:pStyle w:val="Bibliography"/>
-        <w:rPr>
-          <w:rFonts w:ascii="Times New Roman" w:hAnsi="Times New Roman" w:cs="Times New Roman"/>
-          <w:sz w:val="24"/>
-          <w:szCs w:val="24"/>
-        </w:rPr>
-      </w:pPr>
-      <w:r>
-        <w:rPr>
-          <w:rFonts w:ascii="Times New Roman" w:hAnsi="Times New Roman" w:cs="Times New Roman"/>
-          <w:sz w:val="24"/>
-          <w:szCs w:val="24"/>
-        </w:rPr>
-        <w:t xml:space="preserve">Broadie, M. (2014) </w:t>
+        <w:t>5</w:t>
       </w:r>
       <w:r>
         <w:rPr>
@@ -4300,6 +5811,697 @@
           <w:sz w:val="24"/>
           <w:szCs w:val="24"/>
         </w:rPr>
+        <w:t xml:space="preserve">: </w:t>
+      </w:r>
+      <w:r>
+        <w:rPr>
+          <w:rFonts w:ascii="Times New Roman" w:hAnsi="Times New Roman" w:cs="Times New Roman"/>
+          <w:i/>
+          <w:iCs/>
+          <w:sz w:val="24"/>
+          <w:szCs w:val="24"/>
+        </w:rPr>
+        <w:t>Graph showcasing the data of</w:t>
+      </w:r>
+      <w:r>
+        <w:rPr>
+          <w:rFonts w:ascii="Times New Roman" w:hAnsi="Times New Roman" w:cs="Times New Roman"/>
+          <w:i/>
+          <w:iCs/>
+          <w:sz w:val="24"/>
+          <w:szCs w:val="24"/>
+        </w:rPr>
+        <w:t xml:space="preserve"> willingness to participate in data collection</w:t>
+      </w:r>
+      <w:r>
+        <w:rPr>
+          <w:rFonts w:ascii="Times New Roman" w:hAnsi="Times New Roman" w:cs="Times New Roman"/>
+          <w:i/>
+          <w:iCs/>
+          <w:sz w:val="24"/>
+          <w:szCs w:val="24"/>
+        </w:rPr>
+        <w:t>.</w:t>
+      </w:r>
+    </w:p>
+    <w:p>
+      <w:pPr>
+        <w:ind w:firstLine="0"/>
+        <w:rPr>
+          <w:rFonts w:ascii="Times New Roman" w:eastAsia="Helvetica Neue" w:hAnsi="Times New Roman" w:cs="Times New Roman"/>
+          <w:color w:val="32363A"/>
+          <w:sz w:val="24"/>
+          <w:szCs w:val="24"/>
+        </w:rPr>
+      </w:pPr>
+      <w:r>
+        <w:rPr>
+          <w:rFonts w:ascii="Times New Roman" w:eastAsia="Helvetica Neue" w:hAnsi="Times New Roman" w:cs="Times New Roman"/>
+          <w:color w:val="32363A"/>
+          <w:sz w:val="24"/>
+          <w:szCs w:val="24"/>
+        </w:rPr>
+        <w:t xml:space="preserve">This </w:t>
+      </w:r>
+      <w:r>
+        <w:rPr>
+          <w:rFonts w:ascii="Times New Roman" w:eastAsia="Helvetica Neue" w:hAnsi="Times New Roman" w:cs="Times New Roman"/>
+          <w:color w:val="32363A"/>
+          <w:sz w:val="24"/>
+          <w:szCs w:val="24"/>
+        </w:rPr>
+        <w:t>strongly suggests</w:t>
+      </w:r>
+      <w:r>
+        <w:rPr>
+          <w:rFonts w:ascii="Times New Roman" w:eastAsia="Helvetica Neue" w:hAnsi="Times New Roman" w:cs="Times New Roman"/>
+          <w:color w:val="32363A"/>
+          <w:sz w:val="24"/>
+          <w:szCs w:val="24"/>
+        </w:rPr>
+        <w:t xml:space="preserve"> that the potential future users of The Golf Blueprint would be happy to contribute their own data, which would create a sustainable resource.</w:t>
+      </w:r>
+    </w:p>
+    <w:p>
+      <w:pPr>
+        <w:ind w:firstLine="0"/>
+        <w:rPr>
+          <w:rFonts w:ascii="Times New Roman" w:eastAsia="Helvetica Neue" w:hAnsi="Times New Roman" w:cs="Times New Roman"/>
+          <w:b/>
+          <w:bCs/>
+          <w:color w:val="32363A"/>
+          <w:sz w:val="24"/>
+          <w:szCs w:val="24"/>
+          <w:u w:val="single"/>
+        </w:rPr>
+      </w:pPr>
+      <w:r>
+        <w:rPr>
+          <w:rFonts w:ascii="Times New Roman" w:eastAsia="Helvetica Neue" w:hAnsi="Times New Roman" w:cs="Times New Roman"/>
+          <w:b/>
+          <w:bCs/>
+          <w:color w:val="32363A"/>
+          <w:sz w:val="24"/>
+          <w:szCs w:val="24"/>
+          <w:u w:val="single"/>
+        </w:rPr>
+        <w:t>Desirable Features of The Resource</w:t>
+      </w:r>
+    </w:p>
+    <w:p>
+      <w:pPr>
+        <w:ind w:firstLine="0"/>
+        <w:rPr>
+          <w:rFonts w:ascii="Times New Roman" w:eastAsia="Helvetica Neue" w:hAnsi="Times New Roman" w:cs="Times New Roman"/>
+          <w:color w:val="32363A"/>
+          <w:sz w:val="24"/>
+          <w:szCs w:val="24"/>
+        </w:rPr>
+      </w:pPr>
+      <w:r>
+        <w:rPr>
+          <w:rFonts w:ascii="Times New Roman" w:eastAsia="Helvetica Neue" w:hAnsi="Times New Roman" w:cs="Times New Roman"/>
+          <w:color w:val="32363A"/>
+          <w:sz w:val="24"/>
+          <w:szCs w:val="24"/>
+        </w:rPr>
+        <w:t>The final question of the survey</w:t>
+      </w:r>
+      <w:r>
+        <w:rPr>
+          <w:rFonts w:ascii="Times New Roman" w:eastAsia="Helvetica Neue" w:hAnsi="Times New Roman" w:cs="Times New Roman"/>
+          <w:color w:val="32363A"/>
+          <w:sz w:val="24"/>
+          <w:szCs w:val="24"/>
+        </w:rPr>
+        <w:t xml:space="preserve"> asks the respondents</w:t>
+      </w:r>
+      <w:r>
+        <w:rPr>
+          <w:rFonts w:ascii="Times New Roman" w:eastAsia="Helvetica Neue" w:hAnsi="Times New Roman" w:cs="Times New Roman"/>
+          <w:color w:val="32363A"/>
+          <w:sz w:val="24"/>
+          <w:szCs w:val="24"/>
+        </w:rPr>
+        <w:t xml:space="preserve"> specifically what features they would like to see on the website/resource. I wanted to make sure that I was directly asking the target audience of this resource what features may be important to them, to hopefully help me with my design phase of the software development.</w:t>
+      </w:r>
+    </w:p>
+    <w:p>
+      <w:pPr>
+        <w:ind w:firstLine="0"/>
+        <w:rPr>
+          <w:rFonts w:ascii="Times New Roman" w:eastAsia="Helvetica Neue" w:hAnsi="Times New Roman" w:cs="Times New Roman"/>
+          <w:color w:val="32363A"/>
+          <w:sz w:val="24"/>
+          <w:szCs w:val="24"/>
+        </w:rPr>
+      </w:pPr>
+      <w:r>
+        <w:rPr>
+          <w:rFonts w:ascii="Times New Roman" w:eastAsia="Helvetica Neue" w:hAnsi="Times New Roman" w:cs="Times New Roman"/>
+          <w:color w:val="32363A"/>
+          <w:sz w:val="24"/>
+          <w:szCs w:val="24"/>
+        </w:rPr>
+        <w:t>The qualitative data gained from this question provided me with the following information around their wishes. 12 respondents (14%) specifically mentioned that they would want the resource to be easy/simple to use. This is a very important consideration for me as I will be targeting a wide age range of users, who may have differing technological capabilities</w:t>
+      </w:r>
+      <w:r>
+        <w:rPr>
+          <w:rFonts w:ascii="Times New Roman" w:eastAsia="Helvetica Neue" w:hAnsi="Times New Roman" w:cs="Times New Roman"/>
+          <w:color w:val="32363A"/>
+          <w:sz w:val="24"/>
+          <w:szCs w:val="24"/>
+        </w:rPr>
+        <w:t xml:space="preserve">. This has highlighted the necessity for me to create an </w:t>
+      </w:r>
+      <w:proofErr w:type="gramStart"/>
+      <w:r>
+        <w:rPr>
+          <w:rFonts w:ascii="Times New Roman" w:eastAsia="Helvetica Neue" w:hAnsi="Times New Roman" w:cs="Times New Roman"/>
+          <w:color w:val="32363A"/>
+          <w:sz w:val="24"/>
+          <w:szCs w:val="24"/>
+        </w:rPr>
+        <w:t>easy to use</w:t>
+      </w:r>
+      <w:proofErr w:type="gramEnd"/>
+      <w:r>
+        <w:rPr>
+          <w:rFonts w:ascii="Times New Roman" w:eastAsia="Helvetica Neue" w:hAnsi="Times New Roman" w:cs="Times New Roman"/>
+          <w:color w:val="32363A"/>
+          <w:sz w:val="24"/>
+          <w:szCs w:val="24"/>
+        </w:rPr>
+        <w:t xml:space="preserve"> interface to ensure user satisfaction.</w:t>
+      </w:r>
+    </w:p>
+    <w:p>
+      <w:pPr>
+        <w:ind w:firstLine="0"/>
+        <w:rPr>
+          <w:rFonts w:ascii="Times New Roman" w:eastAsia="Helvetica Neue" w:hAnsi="Times New Roman" w:cs="Times New Roman"/>
+          <w:color w:val="32363A"/>
+          <w:sz w:val="24"/>
+          <w:szCs w:val="24"/>
+        </w:rPr>
+      </w:pPr>
+    </w:p>
+    <w:p>
+      <w:pPr>
+        <w:ind w:firstLine="0"/>
+        <w:rPr>
+          <w:rFonts w:ascii="Times New Roman" w:eastAsia="Helvetica Neue" w:hAnsi="Times New Roman" w:cs="Times New Roman"/>
+          <w:b/>
+          <w:bCs/>
+          <w:color w:val="32363A"/>
+          <w:sz w:val="24"/>
+          <w:szCs w:val="24"/>
+          <w:u w:val="single"/>
+        </w:rPr>
+      </w:pPr>
+      <w:r>
+        <w:rPr>
+          <w:rFonts w:ascii="Times New Roman" w:eastAsia="Helvetica Neue" w:hAnsi="Times New Roman" w:cs="Times New Roman"/>
+          <w:b/>
+          <w:bCs/>
+          <w:color w:val="32363A"/>
+          <w:sz w:val="24"/>
+          <w:szCs w:val="24"/>
+          <w:u w:val="single"/>
+        </w:rPr>
+        <w:t>Key Findings</w:t>
+      </w:r>
+    </w:p>
+    <w:p>
+      <w:pPr>
+        <w:ind w:firstLine="0"/>
+        <w:rPr>
+          <w:rFonts w:ascii="Times New Roman" w:eastAsia="Helvetica Neue" w:hAnsi="Times New Roman" w:cs="Times New Roman"/>
+          <w:color w:val="32363A"/>
+          <w:sz w:val="24"/>
+          <w:szCs w:val="24"/>
+        </w:rPr>
+      </w:pPr>
+      <w:r>
+        <w:rPr>
+          <w:rFonts w:ascii="Times New Roman" w:eastAsia="Helvetica Neue" w:hAnsi="Times New Roman" w:cs="Times New Roman"/>
+          <w:color w:val="32363A"/>
+          <w:sz w:val="24"/>
+          <w:szCs w:val="24"/>
+        </w:rPr>
+        <w:t>The comprehensive research conducted through primary and secondary research provide clear validation for The Golf Blueprint concept and helps to give specific direction for its development.</w:t>
+      </w:r>
+    </w:p>
+    <w:p>
+      <w:pPr>
+        <w:ind w:firstLine="0"/>
+        <w:rPr>
+          <w:rFonts w:ascii="Times New Roman" w:eastAsia="Helvetica Neue" w:hAnsi="Times New Roman" w:cs="Times New Roman"/>
+          <w:color w:val="32363A"/>
+          <w:sz w:val="24"/>
+          <w:szCs w:val="24"/>
+        </w:rPr>
+      </w:pPr>
+      <w:r>
+        <w:rPr>
+          <w:rFonts w:ascii="Times New Roman" w:eastAsia="Helvetica Neue" w:hAnsi="Times New Roman" w:cs="Times New Roman"/>
+          <w:color w:val="32363A"/>
+          <w:sz w:val="24"/>
+          <w:szCs w:val="24"/>
+        </w:rPr>
+        <w:t>The primary research confirms a significant gap between current golf technology offerings and golfers' strategic needs</w:t>
+      </w:r>
+      <w:r>
+        <w:rPr>
+          <w:rFonts w:ascii="Times New Roman" w:eastAsia="Helvetica Neue" w:hAnsi="Times New Roman" w:cs="Times New Roman"/>
+          <w:color w:val="32363A"/>
+          <w:sz w:val="24"/>
+          <w:szCs w:val="24"/>
+        </w:rPr>
+        <w:t>, with 80% of respondents</w:t>
+      </w:r>
+      <w:r>
+        <w:rPr>
+          <w:rFonts w:ascii="Times New Roman" w:eastAsia="Helvetica Neue" w:hAnsi="Times New Roman" w:cs="Times New Roman"/>
+          <w:color w:val="32363A"/>
+          <w:sz w:val="24"/>
+          <w:szCs w:val="24"/>
+        </w:rPr>
+        <w:t xml:space="preserve">, regardless of current golfing ability </w:t>
+      </w:r>
+      <w:r>
+        <w:rPr>
+          <w:rFonts w:ascii="Times New Roman" w:eastAsia="Helvetica Neue" w:hAnsi="Times New Roman" w:cs="Times New Roman"/>
+          <w:color w:val="32363A"/>
+          <w:sz w:val="24"/>
+          <w:szCs w:val="24"/>
+        </w:rPr>
+        <w:t>reporting to have a</w:t>
+      </w:r>
+      <w:r>
+        <w:rPr>
+          <w:rFonts w:ascii="Times New Roman" w:eastAsia="Helvetica Neue" w:hAnsi="Times New Roman" w:cs="Times New Roman"/>
+          <w:color w:val="32363A"/>
+          <w:sz w:val="24"/>
+          <w:szCs w:val="24"/>
+        </w:rPr>
+        <w:t>n</w:t>
+      </w:r>
+      <w:r>
+        <w:rPr>
+          <w:rFonts w:ascii="Times New Roman" w:eastAsia="Helvetica Neue" w:hAnsi="Times New Roman" w:cs="Times New Roman"/>
+          <w:color w:val="32363A"/>
+          <w:sz w:val="24"/>
+          <w:szCs w:val="24"/>
+        </w:rPr>
+        <w:t xml:space="preserve"> ‘Average’ or worse understanding of course management. </w:t>
+      </w:r>
+      <w:r>
+        <w:rPr>
+          <w:rFonts w:ascii="Times New Roman" w:eastAsia="Helvetica Neue" w:hAnsi="Times New Roman" w:cs="Times New Roman"/>
+          <w:color w:val="32363A"/>
+          <w:sz w:val="24"/>
+          <w:szCs w:val="24"/>
+        </w:rPr>
+        <w:t>Although</w:t>
+      </w:r>
+      <w:r>
+        <w:rPr>
+          <w:rFonts w:ascii="Times New Roman" w:eastAsia="Helvetica Neue" w:hAnsi="Times New Roman" w:cs="Times New Roman"/>
+          <w:color w:val="32363A"/>
+          <w:sz w:val="24"/>
+          <w:szCs w:val="24"/>
+        </w:rPr>
+        <w:t xml:space="preserve"> 52% of respondents currently use golf technology, these applications focus primarily on distance measurement (12% of users) and score tracking (25% of users), with </w:t>
+      </w:r>
+      <w:r>
+        <w:rPr>
+          <w:rFonts w:ascii="Times New Roman" w:eastAsia="Helvetica Neue" w:hAnsi="Times New Roman" w:cs="Times New Roman"/>
+          <w:color w:val="32363A"/>
+          <w:sz w:val="24"/>
+          <w:szCs w:val="24"/>
+        </w:rPr>
+        <w:t xml:space="preserve">little support </w:t>
+      </w:r>
+      <w:r>
+        <w:rPr>
+          <w:rFonts w:ascii="Times New Roman" w:eastAsia="Helvetica Neue" w:hAnsi="Times New Roman" w:cs="Times New Roman"/>
+          <w:color w:val="32363A"/>
+          <w:sz w:val="24"/>
+          <w:szCs w:val="24"/>
+        </w:rPr>
+        <w:t>for course management decision-making. This gap directly correlates with the 85% interest level in The Golf Blueprint concept, validating the core premise of the project.</w:t>
+      </w:r>
+    </w:p>
+    <w:p>
+      <w:pPr>
+        <w:ind w:firstLine="0"/>
+        <w:rPr>
+          <w:rFonts w:ascii="Times New Roman" w:eastAsia="Helvetica Neue" w:hAnsi="Times New Roman" w:cs="Times New Roman"/>
+          <w:color w:val="32363A"/>
+          <w:sz w:val="24"/>
+          <w:szCs w:val="24"/>
+        </w:rPr>
+      </w:pPr>
+      <w:r>
+        <w:rPr>
+          <w:rFonts w:ascii="Times New Roman" w:eastAsia="Helvetica Neue" w:hAnsi="Times New Roman" w:cs="Times New Roman"/>
+          <w:color w:val="32363A"/>
+          <w:sz w:val="24"/>
+          <w:szCs w:val="24"/>
+        </w:rPr>
+        <w:t>I must make sure that I create a well-designed user interface that is easy to use. I will be relying on the users to input their own golfing data to create as useful a resource as possible, making retaining the users a necessity.</w:t>
+      </w:r>
+    </w:p>
+    <w:p>
+      <w:pPr>
+        <w:ind w:firstLine="0"/>
+        <w:rPr>
+          <w:rFonts w:ascii="Times New Roman" w:hAnsi="Times New Roman" w:cs="Times New Roman"/>
+          <w:sz w:val="24"/>
+          <w:szCs w:val="24"/>
+        </w:rPr>
+      </w:pPr>
+      <w:r>
+        <w:rPr>
+          <w:rFonts w:ascii="Times New Roman" w:eastAsia="Helvetica Neue" w:hAnsi="Times New Roman" w:cs="Times New Roman"/>
+          <w:color w:val="32363A"/>
+          <w:sz w:val="24"/>
+          <w:szCs w:val="24"/>
+        </w:rPr>
+        <w:t>https://uwe.eu.qualtrics.com/jfe/form/SV_5vdeIIMs1zUsifc</w:t>
+      </w:r>
+    </w:p>
+    <w:p>
+      <w:pPr>
+        <w:ind w:firstLine="0"/>
+        <w:rPr>
+          <w:rFonts w:ascii="Times New Roman" w:hAnsi="Times New Roman" w:cs="Times New Roman"/>
+          <w:sz w:val="24"/>
+          <w:szCs w:val="24"/>
+        </w:rPr>
+      </w:pPr>
+    </w:p>
+    <w:p>
+      <w:pPr>
+        <w:ind w:firstLine="0"/>
+        <w:rPr>
+          <w:rFonts w:ascii="Times New Roman" w:hAnsi="Times New Roman" w:cs="Times New Roman"/>
+          <w:sz w:val="24"/>
+          <w:szCs w:val="24"/>
+          <w:highlight w:val="yellow"/>
+        </w:rPr>
+      </w:pPr>
+      <w:r>
+        <w:rPr>
+          <w:rFonts w:ascii="Times New Roman" w:hAnsi="Times New Roman" w:cs="Times New Roman"/>
+          <w:sz w:val="24"/>
+          <w:szCs w:val="24"/>
+          <w:highlight w:val="yellow"/>
+        </w:rPr>
+        <w:t>(TO BE INSERTED LATER)</w:t>
+      </w:r>
+    </w:p>
+    <w:p>
+      <w:pPr>
+        <w:ind w:firstLine="0"/>
+        <w:rPr>
+          <w:rFonts w:ascii="Times New Roman" w:hAnsi="Times New Roman" w:cs="Times New Roman"/>
+          <w:sz w:val="24"/>
+          <w:szCs w:val="24"/>
+          <w:highlight w:val="yellow"/>
+        </w:rPr>
+      </w:pPr>
+    </w:p>
+    <w:p>
+      <w:pPr>
+        <w:ind w:firstLine="0"/>
+        <w:rPr>
+          <w:rFonts w:ascii="Times New Roman" w:hAnsi="Times New Roman" w:cs="Times New Roman"/>
+          <w:sz w:val="24"/>
+          <w:szCs w:val="24"/>
+          <w:highlight w:val="yellow"/>
+        </w:rPr>
+      </w:pPr>
+      <w:r>
+        <w:rPr>
+          <w:rFonts w:ascii="Times New Roman" w:hAnsi="Times New Roman" w:cs="Times New Roman"/>
+          <w:sz w:val="24"/>
+          <w:szCs w:val="24"/>
+          <w:highlight w:val="yellow"/>
+        </w:rPr>
+        <w:t xml:space="preserve">The Golf Blueprint differentiates itself by focusing specifically on course management at The </w:t>
+      </w:r>
+      <w:proofErr w:type="spellStart"/>
+      <w:r>
+        <w:rPr>
+          <w:rFonts w:ascii="Times New Roman" w:hAnsi="Times New Roman" w:cs="Times New Roman"/>
+          <w:sz w:val="24"/>
+          <w:szCs w:val="24"/>
+          <w:highlight w:val="yellow"/>
+        </w:rPr>
+        <w:t>Kendleshire</w:t>
+      </w:r>
+      <w:proofErr w:type="spellEnd"/>
+      <w:r>
+        <w:rPr>
+          <w:rFonts w:ascii="Times New Roman" w:hAnsi="Times New Roman" w:cs="Times New Roman"/>
+          <w:sz w:val="24"/>
+          <w:szCs w:val="24"/>
+          <w:highlight w:val="yellow"/>
+        </w:rPr>
+        <w:t xml:space="preserve"> Golf Club, utilising crowd-sourced data to create a comprehensive understanding </w:t>
+      </w:r>
+      <w:r>
+        <w:rPr>
+          <w:rFonts w:ascii="Times New Roman" w:hAnsi="Times New Roman" w:cs="Times New Roman"/>
+          <w:sz w:val="24"/>
+          <w:szCs w:val="24"/>
+          <w:highlight w:val="yellow"/>
+        </w:rPr>
+        <w:lastRenderedPageBreak/>
+        <w:t xml:space="preserve">of each hole's strategic challenges. Unlike generic golf GPS apps that simply provide distances, or personal tracking systems that focus on individual performance metrics, this project aims to capture and visualise the collective experience of players at The </w:t>
+      </w:r>
+      <w:proofErr w:type="spellStart"/>
+      <w:r>
+        <w:rPr>
+          <w:rFonts w:ascii="Times New Roman" w:hAnsi="Times New Roman" w:cs="Times New Roman"/>
+          <w:sz w:val="24"/>
+          <w:szCs w:val="24"/>
+          <w:highlight w:val="yellow"/>
+        </w:rPr>
+        <w:t>Kendleshire</w:t>
+      </w:r>
+      <w:proofErr w:type="spellEnd"/>
+      <w:r>
+        <w:rPr>
+          <w:rFonts w:ascii="Times New Roman" w:hAnsi="Times New Roman" w:cs="Times New Roman"/>
+          <w:sz w:val="24"/>
+          <w:szCs w:val="24"/>
+          <w:highlight w:val="yellow"/>
+        </w:rPr>
+        <w:t>. This local focus allows for the identification of specific course management patterns that generic golf analytics solutions cannot provide.</w:t>
+      </w:r>
+    </w:p>
+    <w:p>
+      <w:pPr>
+        <w:pStyle w:val="Heading1"/>
+        <w:rPr>
+          <w:rFonts w:ascii="Times New Roman" w:hAnsi="Times New Roman" w:cs="Times New Roman"/>
+        </w:rPr>
+      </w:pPr>
+      <w:bookmarkStart w:id="16" w:name="_Toc193376155"/>
+      <w:r>
+        <w:rPr>
+          <w:rFonts w:ascii="Times New Roman" w:hAnsi="Times New Roman" w:cs="Times New Roman"/>
+        </w:rPr>
+        <w:t>Requirements</w:t>
+      </w:r>
+    </w:p>
+    <w:p>
+      <w:pPr>
+        <w:pStyle w:val="Heading2"/>
+      </w:pPr>
+    </w:p>
+    <w:p>
+      <w:pPr>
+        <w:pStyle w:val="Heading2"/>
+        <w:rPr>
+          <w:rFonts w:ascii="Times New Roman" w:hAnsi="Times New Roman" w:cs="Times New Roman"/>
+        </w:rPr>
+      </w:pPr>
+      <w:r>
+        <w:rPr>
+          <w:rFonts w:ascii="Times New Roman" w:hAnsi="Times New Roman" w:cs="Times New Roman"/>
+        </w:rPr>
+        <w:t>User Stories and Use Cases</w:t>
+      </w:r>
+    </w:p>
+    <w:p>
+      <w:pPr>
+        <w:ind w:firstLine="0"/>
+      </w:pPr>
+    </w:p>
+    <w:p>
+      <w:pPr>
+        <w:ind w:firstLine="0"/>
+      </w:pPr>
+    </w:p>
+    <w:p>
+      <w:pPr>
+        <w:pStyle w:val="Heading1"/>
+        <w:rPr>
+          <w:rFonts w:ascii="Times New Roman" w:hAnsi="Times New Roman" w:cs="Times New Roman"/>
+        </w:rPr>
+      </w:pPr>
+      <w:r>
+        <w:rPr>
+          <w:rFonts w:ascii="Times New Roman" w:hAnsi="Times New Roman" w:cs="Times New Roman"/>
+        </w:rPr>
+        <w:t>References</w:t>
+      </w:r>
+      <w:bookmarkEnd w:id="16"/>
+    </w:p>
+    <w:p/>
+    <w:p>
+      <w:pPr>
+        <w:pStyle w:val="Bibliography"/>
+        <w:rPr>
+          <w:rFonts w:ascii="Times New Roman" w:hAnsi="Times New Roman" w:cs="Times New Roman"/>
+          <w:sz w:val="24"/>
+          <w:szCs w:val="24"/>
+        </w:rPr>
+      </w:pPr>
+      <w:r>
+        <w:rPr>
+          <w:rFonts w:ascii="Times New Roman" w:hAnsi="Times New Roman" w:cs="Times New Roman"/>
+          <w:sz w:val="24"/>
+          <w:szCs w:val="24"/>
+        </w:rPr>
+        <w:fldChar w:fldCharType="begin"/>
+      </w:r>
+      <w:r>
+        <w:rPr>
+          <w:rFonts w:ascii="Times New Roman" w:hAnsi="Times New Roman" w:cs="Times New Roman"/>
+          <w:sz w:val="24"/>
+          <w:szCs w:val="24"/>
+        </w:rPr>
+        <w:instrText xml:space="preserve"> ADDIN ZOTERO_BIBL {"uncited":[],"omitted":[],"custom":[]} CSL_BIBLIOGRAPHY </w:instrText>
+      </w:r>
+      <w:r>
+        <w:rPr>
+          <w:rFonts w:ascii="Times New Roman" w:hAnsi="Times New Roman" w:cs="Times New Roman"/>
+          <w:sz w:val="24"/>
+          <w:szCs w:val="24"/>
+        </w:rPr>
+        <w:fldChar w:fldCharType="separate"/>
+      </w:r>
+      <w:r>
+        <w:rPr>
+          <w:rFonts w:ascii="Times New Roman" w:hAnsi="Times New Roman" w:cs="Times New Roman"/>
+          <w:sz w:val="24"/>
+          <w:szCs w:val="24"/>
+        </w:rPr>
+        <w:t xml:space="preserve">Ahmad, M.O., Markkula, J. and Oivo, M. (2013) </w:t>
+      </w:r>
+      <w:r>
+        <w:rPr>
+          <w:rFonts w:ascii="Times New Roman" w:hAnsi="Times New Roman" w:cs="Times New Roman"/>
+          <w:i/>
+          <w:iCs/>
+          <w:sz w:val="24"/>
+          <w:szCs w:val="24"/>
+        </w:rPr>
+        <w:t>Kanban in software development: A systematic literature review</w:t>
+      </w:r>
+      <w:r>
+        <w:rPr>
+          <w:rFonts w:ascii="Times New Roman" w:hAnsi="Times New Roman" w:cs="Times New Roman"/>
+          <w:sz w:val="24"/>
+          <w:szCs w:val="24"/>
+        </w:rPr>
+        <w:t xml:space="preserve">. In: </w:t>
+      </w:r>
+      <w:r>
+        <w:rPr>
+          <w:rFonts w:ascii="Times New Roman" w:hAnsi="Times New Roman" w:cs="Times New Roman"/>
+          <w:i/>
+          <w:iCs/>
+          <w:sz w:val="24"/>
+          <w:szCs w:val="24"/>
+        </w:rPr>
+        <w:t>2013 39th Euromicro Conference on Software Engineering and Advanced Applications</w:t>
+      </w:r>
+      <w:r>
+        <w:rPr>
+          <w:rFonts w:ascii="Times New Roman" w:hAnsi="Times New Roman" w:cs="Times New Roman"/>
+          <w:sz w:val="24"/>
+          <w:szCs w:val="24"/>
+        </w:rPr>
+        <w:t xml:space="preserve"> [online]2013 39th EUROMICRO Conference on Software Engineering and Advanced Applications (SEAA). Santander: IEEE, pp. 9–16. Available from: https://ieeexplore.ieee.org/document/6619482/ [Accessed 27 January 2025].</w:t>
+      </w:r>
+    </w:p>
+    <w:p>
+      <w:pPr>
+        <w:pStyle w:val="Bibliography"/>
+        <w:rPr>
+          <w:rFonts w:ascii="Times New Roman" w:hAnsi="Times New Roman" w:cs="Times New Roman"/>
+          <w:sz w:val="24"/>
+          <w:szCs w:val="24"/>
+        </w:rPr>
+      </w:pPr>
+      <w:r>
+        <w:rPr>
+          <w:rFonts w:ascii="Times New Roman" w:hAnsi="Times New Roman" w:cs="Times New Roman"/>
+          <w:sz w:val="24"/>
+          <w:szCs w:val="24"/>
+        </w:rPr>
+        <w:t xml:space="preserve">Betzler, N.F., Monk, S.A., Wallace, E.S. and Otto, S.R. (2012) Effects of golf shaft stiffness on strain, clubhead presentation and wrist kinematics. </w:t>
+      </w:r>
+      <w:r>
+        <w:rPr>
+          <w:rFonts w:ascii="Times New Roman" w:hAnsi="Times New Roman" w:cs="Times New Roman"/>
+          <w:i/>
+          <w:iCs/>
+          <w:sz w:val="24"/>
+          <w:szCs w:val="24"/>
+        </w:rPr>
+        <w:t>Sports Biomechanics</w:t>
+      </w:r>
+      <w:r>
+        <w:rPr>
+          <w:rFonts w:ascii="Times New Roman" w:hAnsi="Times New Roman" w:cs="Times New Roman"/>
+          <w:sz w:val="24"/>
+          <w:szCs w:val="24"/>
+        </w:rPr>
+        <w:t xml:space="preserve"> [online]. 11 (2), pp. 223–238.</w:t>
+      </w:r>
+    </w:p>
+    <w:p>
+      <w:pPr>
+        <w:pStyle w:val="Bibliography"/>
+        <w:rPr>
+          <w:rFonts w:ascii="Times New Roman" w:hAnsi="Times New Roman" w:cs="Times New Roman"/>
+          <w:sz w:val="24"/>
+          <w:szCs w:val="24"/>
+        </w:rPr>
+      </w:pPr>
+      <w:r>
+        <w:rPr>
+          <w:rFonts w:ascii="Times New Roman" w:hAnsi="Times New Roman" w:cs="Times New Roman"/>
+          <w:sz w:val="24"/>
+          <w:szCs w:val="24"/>
+        </w:rPr>
+        <w:t xml:space="preserve">Broadie, M. (2014) </w:t>
+      </w:r>
+      <w:r>
+        <w:rPr>
+          <w:rFonts w:ascii="Times New Roman" w:hAnsi="Times New Roman" w:cs="Times New Roman"/>
+          <w:i/>
+          <w:iCs/>
+          <w:sz w:val="24"/>
+          <w:szCs w:val="24"/>
+        </w:rPr>
         <w:t>Every Shot Counts: Using the Revolutionary Strokes Gained Approach to Improve Your Golf Performance and Strategy</w:t>
       </w:r>
       <w:r>
@@ -4418,6 +6620,7 @@
           <w:sz w:val="24"/>
           <w:szCs w:val="24"/>
         </w:rPr>
+        <w:lastRenderedPageBreak/>
         <w:t>MacKenzie, D. (2023) Course Management Lessons from The PGA Tour Instruction For The Mental Game of Golf. 30 August 2023 [online]. Available from: https://golfstateofmind.com/course-management-lessons-from-the-pga-tour/.</w:t>
       </w:r>
     </w:p>
@@ -4437,7 +6640,6 @@
           <w:sz w:val="24"/>
           <w:szCs w:val="24"/>
         </w:rPr>
-        <w:lastRenderedPageBreak/>
         <w:t xml:space="preserve">Plummer, B. </w:t>
       </w:r>
       <w:r>
@@ -4689,7 +6891,7 @@
       </w:pPr>
     </w:p>
     <w:sectPr>
-      <w:footerReference w:type="default" r:id="rId13"/>
+      <w:footerReference w:type="default" r:id="rId17"/>
       <w:pgSz w:w="11906" w:h="16838"/>
       <w:pgMar w:top="1440" w:right="1440" w:bottom="1440" w:left="1440" w:header="709" w:footer="709" w:gutter="0"/>
       <w:pgNumType w:start="1"/>
@@ -5319,6 +7521,231 @@
     </w:lvl>
   </w:abstractNum>
   <w:abstractNum w:abstractNumId="5" w15:restartNumberingAfterBreak="0">
+    <w:nsid w:val="30CB27C1"/>
+    <w:multiLevelType w:val="hybridMultilevel"/>
+    <w:tmpl w:val="0FB60090"/>
+    <w:lvl w:ilvl="0" w:tplc="CE1EDFD8">
+      <w:start w:val="4"/>
+      <w:numFmt w:val="bullet"/>
+      <w:lvlText w:val="-"/>
+      <w:lvlJc w:val="left"/>
+      <w:pPr>
+        <w:ind w:left="720" w:hanging="360"/>
+      </w:pPr>
+      <w:rPr>
+        <w:rFonts w:ascii="Times New Roman" w:eastAsiaTheme="minorEastAsia" w:hAnsi="Times New Roman" w:cs="Times New Roman" w:hint="default"/>
+      </w:rPr>
+    </w:lvl>
+    <w:lvl w:ilvl="1" w:tplc="08090003" w:tentative="1">
+      <w:start w:val="1"/>
+      <w:numFmt w:val="bullet"/>
+      <w:lvlText w:val="o"/>
+      <w:lvlJc w:val="left"/>
+      <w:pPr>
+        <w:ind w:left="1440" w:hanging="360"/>
+      </w:pPr>
+      <w:rPr>
+        <w:rFonts w:ascii="Courier New" w:hAnsi="Courier New" w:cs="Courier New" w:hint="default"/>
+      </w:rPr>
+    </w:lvl>
+    <w:lvl w:ilvl="2" w:tplc="08090005" w:tentative="1">
+      <w:start w:val="1"/>
+      <w:numFmt w:val="bullet"/>
+      <w:lvlText w:val=""/>
+      <w:lvlJc w:val="left"/>
+      <w:pPr>
+        <w:ind w:left="2160" w:hanging="360"/>
+      </w:pPr>
+      <w:rPr>
+        <w:rFonts w:ascii="Wingdings" w:hAnsi="Wingdings" w:hint="default"/>
+      </w:rPr>
+    </w:lvl>
+    <w:lvl w:ilvl="3" w:tplc="08090001" w:tentative="1">
+      <w:start w:val="1"/>
+      <w:numFmt w:val="bullet"/>
+      <w:lvlText w:val=""/>
+      <w:lvlJc w:val="left"/>
+      <w:pPr>
+        <w:ind w:left="2880" w:hanging="360"/>
+      </w:pPr>
+      <w:rPr>
+        <w:rFonts w:ascii="Symbol" w:hAnsi="Symbol" w:hint="default"/>
+      </w:rPr>
+    </w:lvl>
+    <w:lvl w:ilvl="4" w:tplc="08090003" w:tentative="1">
+      <w:start w:val="1"/>
+      <w:numFmt w:val="bullet"/>
+      <w:lvlText w:val="o"/>
+      <w:lvlJc w:val="left"/>
+      <w:pPr>
+        <w:ind w:left="3600" w:hanging="360"/>
+      </w:pPr>
+      <w:rPr>
+        <w:rFonts w:ascii="Courier New" w:hAnsi="Courier New" w:cs="Courier New" w:hint="default"/>
+      </w:rPr>
+    </w:lvl>
+    <w:lvl w:ilvl="5" w:tplc="08090005" w:tentative="1">
+      <w:start w:val="1"/>
+      <w:numFmt w:val="bullet"/>
+      <w:lvlText w:val=""/>
+      <w:lvlJc w:val="left"/>
+      <w:pPr>
+        <w:ind w:left="4320" w:hanging="360"/>
+      </w:pPr>
+      <w:rPr>
+        <w:rFonts w:ascii="Wingdings" w:hAnsi="Wingdings" w:hint="default"/>
+      </w:rPr>
+    </w:lvl>
+    <w:lvl w:ilvl="6" w:tplc="08090001" w:tentative="1">
+      <w:start w:val="1"/>
+      <w:numFmt w:val="bullet"/>
+      <w:lvlText w:val=""/>
+      <w:lvlJc w:val="left"/>
+      <w:pPr>
+        <w:ind w:left="5040" w:hanging="360"/>
+      </w:pPr>
+      <w:rPr>
+        <w:rFonts w:ascii="Symbol" w:hAnsi="Symbol" w:hint="default"/>
+      </w:rPr>
+    </w:lvl>
+    <w:lvl w:ilvl="7" w:tplc="08090003" w:tentative="1">
+      <w:start w:val="1"/>
+      <w:numFmt w:val="bullet"/>
+      <w:lvlText w:val="o"/>
+      <w:lvlJc w:val="left"/>
+      <w:pPr>
+        <w:ind w:left="5760" w:hanging="360"/>
+      </w:pPr>
+      <w:rPr>
+        <w:rFonts w:ascii="Courier New" w:hAnsi="Courier New" w:cs="Courier New" w:hint="default"/>
+      </w:rPr>
+    </w:lvl>
+    <w:lvl w:ilvl="8" w:tplc="08090005" w:tentative="1">
+      <w:start w:val="1"/>
+      <w:numFmt w:val="bullet"/>
+      <w:lvlText w:val=""/>
+      <w:lvlJc w:val="left"/>
+      <w:pPr>
+        <w:ind w:left="6480" w:hanging="360"/>
+      </w:pPr>
+      <w:rPr>
+        <w:rFonts w:ascii="Wingdings" w:hAnsi="Wingdings" w:hint="default"/>
+      </w:rPr>
+    </w:lvl>
+  </w:abstractNum>
+  <w:abstractNum w:abstractNumId="6" w15:restartNumberingAfterBreak="0">
+    <w:nsid w:val="3DC200BF"/>
+    <w:multiLevelType w:val="hybridMultilevel"/>
+    <w:tmpl w:val="B644C4D0"/>
+    <w:lvl w:ilvl="0" w:tplc="6DA27588">
+      <w:numFmt w:val="bullet"/>
+      <w:lvlText w:val="-"/>
+      <w:lvlJc w:val="left"/>
+      <w:pPr>
+        <w:ind w:left="1080" w:hanging="360"/>
+      </w:pPr>
+      <w:rPr>
+        <w:rFonts w:ascii="Aharoni" w:eastAsiaTheme="minorHAnsi" w:hAnsi="Aharoni" w:cs="Aharoni" w:hint="default"/>
+      </w:rPr>
+    </w:lvl>
+    <w:lvl w:ilvl="1" w:tplc="08090003" w:tentative="1">
+      <w:start w:val="1"/>
+      <w:numFmt w:val="bullet"/>
+      <w:lvlText w:val="o"/>
+      <w:lvlJc w:val="left"/>
+      <w:pPr>
+        <w:ind w:left="1800" w:hanging="360"/>
+      </w:pPr>
+      <w:rPr>
+        <w:rFonts w:ascii="Courier New" w:hAnsi="Courier New" w:cs="Courier New" w:hint="default"/>
+      </w:rPr>
+    </w:lvl>
+    <w:lvl w:ilvl="2" w:tplc="08090005" w:tentative="1">
+      <w:start w:val="1"/>
+      <w:numFmt w:val="bullet"/>
+      <w:lvlText w:val=""/>
+      <w:lvlJc w:val="left"/>
+      <w:pPr>
+        <w:ind w:left="2520" w:hanging="360"/>
+      </w:pPr>
+      <w:rPr>
+        <w:rFonts w:ascii="Wingdings" w:hAnsi="Wingdings" w:hint="default"/>
+      </w:rPr>
+    </w:lvl>
+    <w:lvl w:ilvl="3" w:tplc="08090001" w:tentative="1">
+      <w:start w:val="1"/>
+      <w:numFmt w:val="bullet"/>
+      <w:lvlText w:val=""/>
+      <w:lvlJc w:val="left"/>
+      <w:pPr>
+        <w:ind w:left="3240" w:hanging="360"/>
+      </w:pPr>
+      <w:rPr>
+        <w:rFonts w:ascii="Symbol" w:hAnsi="Symbol" w:hint="default"/>
+      </w:rPr>
+    </w:lvl>
+    <w:lvl w:ilvl="4" w:tplc="08090003" w:tentative="1">
+      <w:start w:val="1"/>
+      <w:numFmt w:val="bullet"/>
+      <w:lvlText w:val="o"/>
+      <w:lvlJc w:val="left"/>
+      <w:pPr>
+        <w:ind w:left="3960" w:hanging="360"/>
+      </w:pPr>
+      <w:rPr>
+        <w:rFonts w:ascii="Courier New" w:hAnsi="Courier New" w:cs="Courier New" w:hint="default"/>
+      </w:rPr>
+    </w:lvl>
+    <w:lvl w:ilvl="5" w:tplc="08090005" w:tentative="1">
+      <w:start w:val="1"/>
+      <w:numFmt w:val="bullet"/>
+      <w:lvlText w:val=""/>
+      <w:lvlJc w:val="left"/>
+      <w:pPr>
+        <w:ind w:left="4680" w:hanging="360"/>
+      </w:pPr>
+      <w:rPr>
+        <w:rFonts w:ascii="Wingdings" w:hAnsi="Wingdings" w:hint="default"/>
+      </w:rPr>
+    </w:lvl>
+    <w:lvl w:ilvl="6" w:tplc="08090001" w:tentative="1">
+      <w:start w:val="1"/>
+      <w:numFmt w:val="bullet"/>
+      <w:lvlText w:val=""/>
+      <w:lvlJc w:val="left"/>
+      <w:pPr>
+        <w:ind w:left="5400" w:hanging="360"/>
+      </w:pPr>
+      <w:rPr>
+        <w:rFonts w:ascii="Symbol" w:hAnsi="Symbol" w:hint="default"/>
+      </w:rPr>
+    </w:lvl>
+    <w:lvl w:ilvl="7" w:tplc="08090003" w:tentative="1">
+      <w:start w:val="1"/>
+      <w:numFmt w:val="bullet"/>
+      <w:lvlText w:val="o"/>
+      <w:lvlJc w:val="left"/>
+      <w:pPr>
+        <w:ind w:left="6120" w:hanging="360"/>
+      </w:pPr>
+      <w:rPr>
+        <w:rFonts w:ascii="Courier New" w:hAnsi="Courier New" w:cs="Courier New" w:hint="default"/>
+      </w:rPr>
+    </w:lvl>
+    <w:lvl w:ilvl="8" w:tplc="08090005" w:tentative="1">
+      <w:start w:val="1"/>
+      <w:numFmt w:val="bullet"/>
+      <w:lvlText w:val=""/>
+      <w:lvlJc w:val="left"/>
+      <w:pPr>
+        <w:ind w:left="6840" w:hanging="360"/>
+      </w:pPr>
+      <w:rPr>
+        <w:rFonts w:ascii="Wingdings" w:hAnsi="Wingdings" w:hint="default"/>
+      </w:rPr>
+    </w:lvl>
+  </w:abstractNum>
+  <w:abstractNum w:abstractNumId="7" w15:restartNumberingAfterBreak="0">
     <w:nsid w:val="40AC5786"/>
     <w:multiLevelType w:val="hybridMultilevel"/>
     <w:tmpl w:val="9C4C83AA"/>
@@ -5407,7 +7834,7 @@
       </w:pPr>
     </w:lvl>
   </w:abstractNum>
-  <w:abstractNum w:abstractNumId="6" w15:restartNumberingAfterBreak="0">
+  <w:abstractNum w:abstractNumId="8" w15:restartNumberingAfterBreak="0">
     <w:nsid w:val="55CC2AD5"/>
     <w:multiLevelType w:val="multilevel"/>
     <w:tmpl w:val="4C085A40"/>
@@ -5528,7 +7955,7 @@
       </w:rPr>
     </w:lvl>
   </w:abstractNum>
-  <w:abstractNum w:abstractNumId="7" w15:restartNumberingAfterBreak="0">
+  <w:abstractNum w:abstractNumId="9" w15:restartNumberingAfterBreak="0">
     <w:nsid w:val="5FF50B4F"/>
     <w:multiLevelType w:val="multilevel"/>
     <w:tmpl w:val="0809001F"/>
@@ -5614,7 +8041,7 @@
       </w:pPr>
     </w:lvl>
   </w:abstractNum>
-  <w:abstractNum w:abstractNumId="8" w15:restartNumberingAfterBreak="0">
+  <w:abstractNum w:abstractNumId="10" w15:restartNumberingAfterBreak="0">
     <w:nsid w:val="6435018D"/>
     <w:multiLevelType w:val="hybridMultilevel"/>
     <w:tmpl w:val="81F4CBFC"/>
@@ -5726,7 +8153,7 @@
       </w:rPr>
     </w:lvl>
   </w:abstractNum>
-  <w:abstractNum w:abstractNumId="9" w15:restartNumberingAfterBreak="0">
+  <w:abstractNum w:abstractNumId="11" w15:restartNumberingAfterBreak="0">
     <w:nsid w:val="757E44F5"/>
     <w:multiLevelType w:val="multilevel"/>
     <w:tmpl w:val="0D7C9EFE"/>
@@ -5847,7 +8274,120 @@
       </w:rPr>
     </w:lvl>
   </w:abstractNum>
-  <w:abstractNum w:abstractNumId="10" w15:restartNumberingAfterBreak="0">
+  <w:abstractNum w:abstractNumId="12" w15:restartNumberingAfterBreak="0">
+    <w:nsid w:val="782862C9"/>
+    <w:multiLevelType w:val="hybridMultilevel"/>
+    <w:tmpl w:val="7D1E4B9E"/>
+    <w:lvl w:ilvl="0" w:tplc="AD46C93C">
+      <w:start w:val="4"/>
+      <w:numFmt w:val="bullet"/>
+      <w:lvlText w:val="-"/>
+      <w:lvlJc w:val="left"/>
+      <w:pPr>
+        <w:ind w:left="720" w:hanging="360"/>
+      </w:pPr>
+      <w:rPr>
+        <w:rFonts w:ascii="Times New Roman" w:eastAsiaTheme="minorEastAsia" w:hAnsi="Times New Roman" w:cs="Times New Roman" w:hint="default"/>
+      </w:rPr>
+    </w:lvl>
+    <w:lvl w:ilvl="1" w:tplc="08090003" w:tentative="1">
+      <w:start w:val="1"/>
+      <w:numFmt w:val="bullet"/>
+      <w:lvlText w:val="o"/>
+      <w:lvlJc w:val="left"/>
+      <w:pPr>
+        <w:ind w:left="1440" w:hanging="360"/>
+      </w:pPr>
+      <w:rPr>
+        <w:rFonts w:ascii="Courier New" w:hAnsi="Courier New" w:cs="Courier New" w:hint="default"/>
+      </w:rPr>
+    </w:lvl>
+    <w:lvl w:ilvl="2" w:tplc="08090005" w:tentative="1">
+      <w:start w:val="1"/>
+      <w:numFmt w:val="bullet"/>
+      <w:lvlText w:val=""/>
+      <w:lvlJc w:val="left"/>
+      <w:pPr>
+        <w:ind w:left="2160" w:hanging="360"/>
+      </w:pPr>
+      <w:rPr>
+        <w:rFonts w:ascii="Wingdings" w:hAnsi="Wingdings" w:hint="default"/>
+      </w:rPr>
+    </w:lvl>
+    <w:lvl w:ilvl="3" w:tplc="08090001" w:tentative="1">
+      <w:start w:val="1"/>
+      <w:numFmt w:val="bullet"/>
+      <w:lvlText w:val=""/>
+      <w:lvlJc w:val="left"/>
+      <w:pPr>
+        <w:ind w:left="2880" w:hanging="360"/>
+      </w:pPr>
+      <w:rPr>
+        <w:rFonts w:ascii="Symbol" w:hAnsi="Symbol" w:hint="default"/>
+      </w:rPr>
+    </w:lvl>
+    <w:lvl w:ilvl="4" w:tplc="08090003" w:tentative="1">
+      <w:start w:val="1"/>
+      <w:numFmt w:val="bullet"/>
+      <w:lvlText w:val="o"/>
+      <w:lvlJc w:val="left"/>
+      <w:pPr>
+        <w:ind w:left="3600" w:hanging="360"/>
+      </w:pPr>
+      <w:rPr>
+        <w:rFonts w:ascii="Courier New" w:hAnsi="Courier New" w:cs="Courier New" w:hint="default"/>
+      </w:rPr>
+    </w:lvl>
+    <w:lvl w:ilvl="5" w:tplc="08090005" w:tentative="1">
+      <w:start w:val="1"/>
+      <w:numFmt w:val="bullet"/>
+      <w:lvlText w:val=""/>
+      <w:lvlJc w:val="left"/>
+      <w:pPr>
+        <w:ind w:left="4320" w:hanging="360"/>
+      </w:pPr>
+      <w:rPr>
+        <w:rFonts w:ascii="Wingdings" w:hAnsi="Wingdings" w:hint="default"/>
+      </w:rPr>
+    </w:lvl>
+    <w:lvl w:ilvl="6" w:tplc="08090001" w:tentative="1">
+      <w:start w:val="1"/>
+      <w:numFmt w:val="bullet"/>
+      <w:lvlText w:val=""/>
+      <w:lvlJc w:val="left"/>
+      <w:pPr>
+        <w:ind w:left="5040" w:hanging="360"/>
+      </w:pPr>
+      <w:rPr>
+        <w:rFonts w:ascii="Symbol" w:hAnsi="Symbol" w:hint="default"/>
+      </w:rPr>
+    </w:lvl>
+    <w:lvl w:ilvl="7" w:tplc="08090003" w:tentative="1">
+      <w:start w:val="1"/>
+      <w:numFmt w:val="bullet"/>
+      <w:lvlText w:val="o"/>
+      <w:lvlJc w:val="left"/>
+      <w:pPr>
+        <w:ind w:left="5760" w:hanging="360"/>
+      </w:pPr>
+      <w:rPr>
+        <w:rFonts w:ascii="Courier New" w:hAnsi="Courier New" w:cs="Courier New" w:hint="default"/>
+      </w:rPr>
+    </w:lvl>
+    <w:lvl w:ilvl="8" w:tplc="08090005" w:tentative="1">
+      <w:start w:val="1"/>
+      <w:numFmt w:val="bullet"/>
+      <w:lvlText w:val=""/>
+      <w:lvlJc w:val="left"/>
+      <w:pPr>
+        <w:ind w:left="6480" w:hanging="360"/>
+      </w:pPr>
+      <w:rPr>
+        <w:rFonts w:ascii="Wingdings" w:hAnsi="Wingdings" w:hint="default"/>
+      </w:rPr>
+    </w:lvl>
+  </w:abstractNum>
+  <w:abstractNum w:abstractNumId="13" w15:restartNumberingAfterBreak="0">
     <w:nsid w:val="78A52325"/>
     <w:multiLevelType w:val="multilevel"/>
     <w:tmpl w:val="16F663A0"/>
@@ -5967,19 +8507,19 @@
     <w:abstractNumId w:val="4"/>
   </w:num>
   <w:num w:numId="3" w16cid:durableId="813529452">
-    <w:abstractNumId w:val="8"/>
+    <w:abstractNumId w:val="10"/>
   </w:num>
   <w:num w:numId="4" w16cid:durableId="654644752">
     <w:abstractNumId w:val="3"/>
   </w:num>
   <w:num w:numId="5" w16cid:durableId="1380741690">
-    <w:abstractNumId w:val="7"/>
+    <w:abstractNumId w:val="9"/>
   </w:num>
   <w:num w:numId="6" w16cid:durableId="277495896">
-    <w:abstractNumId w:val="9"/>
+    <w:abstractNumId w:val="11"/>
   </w:num>
   <w:num w:numId="7" w16cid:durableId="1050960898">
-    <w:abstractNumId w:val="10"/>
+    <w:abstractNumId w:val="13"/>
   </w:num>
   <w:num w:numId="8" w16cid:durableId="1731659943">
     <w:abstractNumId w:val="1"/>
@@ -5988,13 +8528,22 @@
     <w:abstractNumId w:val="0"/>
   </w:num>
   <w:num w:numId="10" w16cid:durableId="1423258655">
-    <w:abstractNumId w:val="5"/>
+    <w:abstractNumId w:val="7"/>
   </w:num>
   <w:num w:numId="11" w16cid:durableId="102308684">
-    <w:abstractNumId w:val="6"/>
+    <w:abstractNumId w:val="8"/>
   </w:num>
   <w:num w:numId="12" w16cid:durableId="2132550741">
     <w:abstractNumId w:val="2"/>
+  </w:num>
+  <w:num w:numId="13" w16cid:durableId="2068259477">
+    <w:abstractNumId w:val="5"/>
+  </w:num>
+  <w:num w:numId="14" w16cid:durableId="1940942630">
+    <w:abstractNumId w:val="12"/>
+  </w:num>
+  <w:num w:numId="15" w16cid:durableId="266154361">
+    <w:abstractNumId w:val="6"/>
   </w:num>
 </w:numbering>
 </file>
@@ -7427,6 +9976,27 @@
 </file>
 
 <file path=customXml/item1.xml><?xml version="1.0" encoding="utf-8"?>
+<b:Sources xmlns:b="http://schemas.openxmlformats.org/officeDocument/2006/bibliography" xmlns="http://schemas.openxmlformats.org/officeDocument/2006/bibliography" SelectedStyle="\APASixthEditionOfficeOnline.xsl" StyleName="APA" Version="6"/>
+</file>
+
+<file path=customXml/item2.xml><?xml version="1.0" encoding="utf-8"?>
+<?mso-contentType ?>
+<FormTemplates xmlns="http://schemas.microsoft.com/sharepoint/v3/contenttype/forms">
+  <Display>DocumentLibraryForm</Display>
+  <Edit>DocumentLibraryForm</Edit>
+  <New>DocumentLibraryForm</New>
+</FormTemplates>
+</file>
+
+<file path=customXml/item3.xml><?xml version="1.0" encoding="utf-8"?>
+<p:properties xmlns:p="http://schemas.microsoft.com/office/2006/metadata/properties" xmlns:xsi="http://www.w3.org/2001/XMLSchema-instance" xmlns:pc="http://schemas.microsoft.com/office/infopath/2007/PartnerControls">
+  <documentManagement>
+    <_activity xmlns="02fcf88c-4e61-4dfe-8be5-8ee6ae910dd2" xsi:nil="true"/>
+  </documentManagement>
+</p:properties>
+</file>
+
+<file path=customXml/item4.xml><?xml version="1.0" encoding="utf-8"?>
 <ct:contentTypeSchema xmlns:ct="http://schemas.microsoft.com/office/2006/metadata/contentType" xmlns:ma="http://schemas.microsoft.com/office/2006/metadata/properties/metaAttributes" ct:_="" ma:_="" ma:contentTypeName="Document" ma:contentTypeID="0x010100116F61D06A8FEE4F98D10BEC8388607B" ma:contentTypeVersion="15" ma:contentTypeDescription="Create a new document." ma:contentTypeScope="" ma:versionID="d8854d687e2cc90078688e40d449e0e7">
   <xsd:schema xmlns:xsd="http://www.w3.org/2001/XMLSchema" xmlns:xs="http://www.w3.org/2001/XMLSchema" xmlns:p="http://schemas.microsoft.com/office/2006/metadata/properties" xmlns:ns3="02fcf88c-4e61-4dfe-8be5-8ee6ae910dd2" targetNamespace="http://schemas.microsoft.com/office/2006/metadata/properties" ma:root="true" ma:fieldsID="299f3a9f6dc136b7080f880315453d98" ns3:_="">
     <xsd:import namespace="02fcf88c-4e61-4dfe-8be5-8ee6ae910dd2"/>
@@ -7640,28 +10210,33 @@
 </ct:contentTypeSchema>
 </file>
 
-<file path=customXml/item2.xml><?xml version="1.0" encoding="utf-8"?>
-<p:properties xmlns:p="http://schemas.microsoft.com/office/2006/metadata/properties" xmlns:xsi="http://www.w3.org/2001/XMLSchema-instance" xmlns:pc="http://schemas.microsoft.com/office/infopath/2007/PartnerControls">
-  <documentManagement>
-    <_activity xmlns="02fcf88c-4e61-4dfe-8be5-8ee6ae910dd2" xsi:nil="true"/>
-  </documentManagement>
-</p:properties>
+<file path=customXml/itemProps1.xml><?xml version="1.0" encoding="utf-8"?>
+<ds:datastoreItem xmlns:ds="http://schemas.openxmlformats.org/officeDocument/2006/customXml" ds:itemID="{9CC5C453-DDC7-4714-91FB-F58AE84DE960}">
+  <ds:schemaRefs>
+    <ds:schemaRef ds:uri="http://schemas.openxmlformats.org/officeDocument/2006/bibliography"/>
+  </ds:schemaRefs>
+</ds:datastoreItem>
 </file>
 
-<file path=customXml/item3.xml><?xml version="1.0" encoding="utf-8"?>
-<?mso-contentType ?>
-<FormTemplates xmlns="http://schemas.microsoft.com/sharepoint/v3/contenttype/forms">
-  <Display>DocumentLibraryForm</Display>
-  <Edit>DocumentLibraryForm</Edit>
-  <New>DocumentLibraryForm</New>
-</FormTemplates>
+<file path=customXml/itemProps2.xml><?xml version="1.0" encoding="utf-8"?>
+<ds:datastoreItem xmlns:ds="http://schemas.openxmlformats.org/officeDocument/2006/customXml" ds:itemID="{583AFEE8-DC78-4651-ABC3-69073F9E9463}">
+  <ds:schemaRefs>
+    <ds:schemaRef ds:uri="http://schemas.microsoft.com/sharepoint/v3/contenttype/forms"/>
+  </ds:schemaRefs>
+</ds:datastoreItem>
 </file>
 
-<file path=customXml/item4.xml><?xml version="1.0" encoding="utf-8"?>
-<b:Sources xmlns:b="http://schemas.openxmlformats.org/officeDocument/2006/bibliography" xmlns="http://schemas.openxmlformats.org/officeDocument/2006/bibliography" SelectedStyle="\APASixthEditionOfficeOnline.xsl" StyleName="APA" Version="6"/>
+<file path=customXml/itemProps3.xml><?xml version="1.0" encoding="utf-8"?>
+<ds:datastoreItem xmlns:ds="http://schemas.openxmlformats.org/officeDocument/2006/customXml" ds:itemID="{05F82C62-6947-4AD6-81CC-26E1FC133C76}">
+  <ds:schemaRefs>
+    <ds:schemaRef ds:uri="http://schemas.microsoft.com/office/2006/metadata/properties"/>
+    <ds:schemaRef ds:uri="http://schemas.microsoft.com/office/infopath/2007/PartnerControls"/>
+    <ds:schemaRef ds:uri="02fcf88c-4e61-4dfe-8be5-8ee6ae910dd2"/>
+  </ds:schemaRefs>
+</ds:datastoreItem>
 </file>
 
-<file path=customXml/itemProps1.xml><?xml version="1.0" encoding="utf-8"?>
+<file path=customXml/itemProps4.xml><?xml version="1.0" encoding="utf-8"?>
 <ds:datastoreItem xmlns:ds="http://schemas.openxmlformats.org/officeDocument/2006/customXml" ds:itemID="{808C04CE-1CEC-4FD6-A7F8-A1C4F19D1968}">
   <ds:schemaRefs>
     <ds:schemaRef ds:uri="http://schemas.microsoft.com/office/2006/metadata/contentType"/>
@@ -7677,30 +10252,4 @@
     <ds:schemaRef ds:uri="http://schemas.microsoft.com/internal/obd"/>
   </ds:schemaRefs>
 </ds:datastoreItem>
-</file>
-
-<file path=customXml/itemProps2.xml><?xml version="1.0" encoding="utf-8"?>
-<ds:datastoreItem xmlns:ds="http://schemas.openxmlformats.org/officeDocument/2006/customXml" ds:itemID="{05F82C62-6947-4AD6-81CC-26E1FC133C76}">
-  <ds:schemaRefs>
-    <ds:schemaRef ds:uri="http://schemas.microsoft.com/office/2006/metadata/properties"/>
-    <ds:schemaRef ds:uri="http://schemas.microsoft.com/office/infopath/2007/PartnerControls"/>
-    <ds:schemaRef ds:uri="02fcf88c-4e61-4dfe-8be5-8ee6ae910dd2"/>
-  </ds:schemaRefs>
-</ds:datastoreItem>
-</file>
-
-<file path=customXml/itemProps3.xml><?xml version="1.0" encoding="utf-8"?>
-<ds:datastoreItem xmlns:ds="http://schemas.openxmlformats.org/officeDocument/2006/customXml" ds:itemID="{583AFEE8-DC78-4651-ABC3-69073F9E9463}">
-  <ds:schemaRefs>
-    <ds:schemaRef ds:uri="http://schemas.microsoft.com/sharepoint/v3/contenttype/forms"/>
-  </ds:schemaRefs>
-</ds:datastoreItem>
-</file>
-
-<file path=customXml/itemProps4.xml><?xml version="1.0" encoding="utf-8"?>
-<ds:datastoreItem xmlns:ds="http://schemas.openxmlformats.org/officeDocument/2006/customXml" ds:itemID="{9CC5C453-DDC7-4714-91FB-F58AE84DE960}">
-  <ds:schemaRefs>
-    <ds:schemaRef ds:uri="http://schemas.openxmlformats.org/officeDocument/2006/bibliography"/>
-  </ds:schemaRefs>
-</ds:datastoreItem>
 </file>
</xml_diff>

<commit_message>
updated to show schema
</commit_message>
<xml_diff>
--- a/docs/Final Project new (use).docx
+++ b/docs/Final Project new (use).docx
@@ -6590,7 +6590,25 @@
           <w:sz w:val="24"/>
           <w:szCs w:val="24"/>
         </w:rPr>
-        <w:t>As a grounds maintenance staff member, I want to be able to see the heatmap visualisations so that we can address whether certain areas are too unfair, or too forgiving.</w:t>
+        <w:t xml:space="preserve">As a </w:t>
+      </w:r>
+      <w:proofErr w:type="gramStart"/>
+      <w:r>
+        <w:rPr>
+          <w:rFonts w:ascii="Times New Roman" w:hAnsi="Times New Roman" w:cs="Times New Roman"/>
+          <w:sz w:val="24"/>
+          <w:szCs w:val="24"/>
+        </w:rPr>
+        <w:t>grounds</w:t>
+      </w:r>
+      <w:proofErr w:type="gramEnd"/>
+      <w:r>
+        <w:rPr>
+          <w:rFonts w:ascii="Times New Roman" w:hAnsi="Times New Roman" w:cs="Times New Roman"/>
+          <w:sz w:val="24"/>
+          <w:szCs w:val="24"/>
+        </w:rPr>
+        <w:t xml:space="preserve"> maintenance staff member, I want to be able to see the heatmap visualisations so that we can address whether certain areas are too unfair, or too forgiving.</w:t>
       </w:r>
     </w:p>
     <w:p>
@@ -9738,7 +9756,7 @@
         <w:pStyle w:val="Heading1"/>
         <w:numPr>
           <w:ilvl w:val="0"/>
-          <w:numId w:val="19"/>
+          <w:numId w:val="21"/>
         </w:numPr>
         <w:rPr>
           <w:rFonts w:ascii="Times New Roman" w:hAnsi="Times New Roman" w:cs="Times New Roman"/>
@@ -9784,6 +9802,244 @@
           <w:rFonts w:ascii="Times New Roman" w:hAnsi="Times New Roman" w:cs="Times New Roman"/>
           <w:sz w:val="24"/>
           <w:szCs w:val="24"/>
+        </w:rPr>
+      </w:pPr>
+      <w:r>
+        <w:rPr>
+          <w:rFonts w:ascii="Times New Roman" w:hAnsi="Times New Roman" w:cs="Times New Roman"/>
+          <w:sz w:val="24"/>
+          <w:szCs w:val="24"/>
+        </w:rPr>
+        <w:t>The Golf Blueprint implements a client-server architecture following the Model-View-Controller (MVC) pattern to ensure separation of concerns and maintainability. This architecture consists of three primary components:</w:t>
+      </w:r>
+    </w:p>
+    <w:p>
+      <w:pPr>
+        <w:pStyle w:val="ListParagraph"/>
+        <w:numPr>
+          <w:ilvl w:val="0"/>
+          <w:numId w:val="20"/>
+        </w:numPr>
+        <w:rPr>
+          <w:rFonts w:ascii="Times New Roman" w:hAnsi="Times New Roman" w:cs="Times New Roman"/>
+          <w:sz w:val="24"/>
+          <w:szCs w:val="24"/>
+        </w:rPr>
+      </w:pPr>
+      <w:r>
+        <w:rPr>
+          <w:rFonts w:ascii="Times New Roman" w:hAnsi="Times New Roman" w:cs="Times New Roman"/>
+          <w:b/>
+          <w:bCs/>
+          <w:sz w:val="24"/>
+          <w:szCs w:val="24"/>
+        </w:rPr>
+        <w:t>Client-Side Application (View and Controller)</w:t>
+      </w:r>
+      <w:r>
+        <w:rPr>
+          <w:rFonts w:ascii="Times New Roman" w:hAnsi="Times New Roman" w:cs="Times New Roman"/>
+          <w:sz w:val="24"/>
+          <w:szCs w:val="24"/>
+        </w:rPr>
+        <w:t xml:space="preserve"> - A responsive HTML/CSS/JavaScript web application that provides the user interface and handles user interactions</w:t>
+      </w:r>
+    </w:p>
+    <w:p>
+      <w:pPr>
+        <w:pStyle w:val="ListParagraph"/>
+        <w:numPr>
+          <w:ilvl w:val="0"/>
+          <w:numId w:val="20"/>
+        </w:numPr>
+        <w:rPr>
+          <w:rFonts w:ascii="Times New Roman" w:hAnsi="Times New Roman" w:cs="Times New Roman"/>
+          <w:sz w:val="24"/>
+          <w:szCs w:val="24"/>
+        </w:rPr>
+      </w:pPr>
+      <w:r>
+        <w:rPr>
+          <w:rFonts w:ascii="Times New Roman" w:hAnsi="Times New Roman" w:cs="Times New Roman"/>
+          <w:b/>
+          <w:bCs/>
+          <w:sz w:val="24"/>
+          <w:szCs w:val="24"/>
+        </w:rPr>
+        <w:t>Server-Side API (Controller)</w:t>
+      </w:r>
+      <w:r>
+        <w:rPr>
+          <w:rFonts w:ascii="Times New Roman" w:hAnsi="Times New Roman" w:cs="Times New Roman"/>
+          <w:sz w:val="24"/>
+          <w:szCs w:val="24"/>
+        </w:rPr>
+        <w:t xml:space="preserve"> - A Node.js Express server that processes requests and mediates between the client and database</w:t>
+      </w:r>
+    </w:p>
+    <w:p>
+      <w:pPr>
+        <w:pStyle w:val="ListParagraph"/>
+        <w:numPr>
+          <w:ilvl w:val="0"/>
+          <w:numId w:val="20"/>
+        </w:numPr>
+        <w:rPr>
+          <w:rFonts w:ascii="Times New Roman" w:hAnsi="Times New Roman" w:cs="Times New Roman"/>
+          <w:sz w:val="24"/>
+          <w:szCs w:val="24"/>
+        </w:rPr>
+      </w:pPr>
+      <w:r>
+        <w:rPr>
+          <w:rFonts w:ascii="Times New Roman" w:hAnsi="Times New Roman" w:cs="Times New Roman"/>
+          <w:b/>
+          <w:bCs/>
+          <w:sz w:val="24"/>
+          <w:szCs w:val="24"/>
+        </w:rPr>
+        <w:t>Database (Model)</w:t>
+      </w:r>
+      <w:r>
+        <w:rPr>
+          <w:rFonts w:ascii="Times New Roman" w:hAnsi="Times New Roman" w:cs="Times New Roman"/>
+          <w:sz w:val="24"/>
+          <w:szCs w:val="24"/>
+        </w:rPr>
+        <w:t xml:space="preserve"> - A MySQL database that stores all persistent data</w:t>
+      </w:r>
+    </w:p>
+    <w:p>
+      <w:pPr>
+        <w:spacing w:line="240" w:lineRule="auto"/>
+        <w:jc w:val="center"/>
+        <w:rPr>
+          <w:rFonts w:ascii="Times New Roman" w:hAnsi="Times New Roman" w:cs="Times New Roman"/>
+          <w:sz w:val="24"/>
+          <w:szCs w:val="24"/>
+        </w:rPr>
+      </w:pPr>
+      <w:r>
+        <w:rPr>
+          <w:rFonts w:ascii="Times New Roman" w:hAnsi="Times New Roman" w:cs="Times New Roman"/>
+          <w:noProof/>
+          <w:sz w:val="24"/>
+          <w:szCs w:val="24"/>
+        </w:rPr>
+        <w:drawing>
+          <wp:inline distT="0" distB="0" distL="0" distR="0" wp14:anchorId="04608C96" wp14:editId="349F3017">
+            <wp:extent cx="3459192" cy="3454209"/>
+            <wp:effectExtent l="0" t="0" r="8255" b="0"/>
+            <wp:docPr id="309237270" name="Picture 29" descr="A screenshot of a computer&#10;&#10;AI-generated content may be incorrect."/>
+            <wp:cNvGraphicFramePr>
+              <a:graphicFrameLocks xmlns:a="http://schemas.openxmlformats.org/drawingml/2006/main" noChangeAspect="1"/>
+            </wp:cNvGraphicFramePr>
+            <a:graphic xmlns:a="http://schemas.openxmlformats.org/drawingml/2006/main">
+              <a:graphicData uri="http://schemas.openxmlformats.org/drawingml/2006/picture">
+                <pic:pic xmlns:pic="http://schemas.openxmlformats.org/drawingml/2006/picture">
+                  <pic:nvPicPr>
+                    <pic:cNvPr id="309237270" name="Picture 29" descr="A screenshot of a computer&#10;&#10;AI-generated content may be incorrect."/>
+                    <pic:cNvPicPr/>
+                  </pic:nvPicPr>
+                  <pic:blipFill>
+                    <a:blip r:embed="rId34" cstate="print">
+                      <a:extLst>
+                        <a:ext uri="{28A0092B-C50C-407E-A947-70E740481C1C}">
+                          <a14:useLocalDpi xmlns:a14="http://schemas.microsoft.com/office/drawing/2010/main" val="0"/>
+                        </a:ext>
+                      </a:extLst>
+                    </a:blip>
+                    <a:stretch>
+                      <a:fillRect/>
+                    </a:stretch>
+                  </pic:blipFill>
+                  <pic:spPr>
+                    <a:xfrm>
+                      <a:off x="0" y="0"/>
+                      <a:ext cx="3472997" cy="3467994"/>
+                    </a:xfrm>
+                    <a:prstGeom prst="rect">
+                      <a:avLst/>
+                    </a:prstGeom>
+                  </pic:spPr>
+                </pic:pic>
+              </a:graphicData>
+            </a:graphic>
+          </wp:inline>
+        </w:drawing>
+      </w:r>
+    </w:p>
+    <w:p>
+      <w:pPr>
+        <w:spacing w:line="240" w:lineRule="auto"/>
+        <w:ind w:firstLine="0"/>
+        <w:jc w:val="center"/>
+        <w:rPr>
+          <w:rFonts w:ascii="Times New Roman" w:hAnsi="Times New Roman" w:cs="Times New Roman"/>
+          <w:i/>
+          <w:iCs/>
+          <w:sz w:val="24"/>
+          <w:szCs w:val="24"/>
+        </w:rPr>
+      </w:pPr>
+      <w:r>
+        <w:rPr>
+          <w:rFonts w:ascii="Times New Roman" w:hAnsi="Times New Roman" w:cs="Times New Roman"/>
+          <w:i/>
+          <w:iCs/>
+          <w:sz w:val="24"/>
+          <w:szCs w:val="24"/>
+        </w:rPr>
+        <w:t xml:space="preserve">Figure </w:t>
+      </w:r>
+      <w:r>
+        <w:rPr>
+          <w:rFonts w:ascii="Times New Roman" w:hAnsi="Times New Roman" w:cs="Times New Roman"/>
+          <w:i/>
+          <w:iCs/>
+          <w:sz w:val="24"/>
+          <w:szCs w:val="24"/>
+        </w:rPr>
+        <w:t>5.1</w:t>
+      </w:r>
+      <w:r>
+        <w:rPr>
+          <w:rFonts w:ascii="Times New Roman" w:hAnsi="Times New Roman" w:cs="Times New Roman"/>
+          <w:i/>
+          <w:iCs/>
+          <w:sz w:val="24"/>
+          <w:szCs w:val="24"/>
+        </w:rPr>
+        <w:t xml:space="preserve">: </w:t>
+      </w:r>
+      <w:r>
+        <w:rPr>
+          <w:rFonts w:ascii="Times New Roman" w:hAnsi="Times New Roman" w:cs="Times New Roman"/>
+          <w:i/>
+          <w:iCs/>
+          <w:sz w:val="24"/>
+          <w:szCs w:val="24"/>
+        </w:rPr>
+        <w:t>This image showcases the SQL Database Schema for The Golf Blueprint</w:t>
+      </w:r>
+    </w:p>
+    <w:p>
+      <w:pPr>
+        <w:jc w:val="center"/>
+        <w:rPr>
+          <w:rFonts w:ascii="Times New Roman" w:hAnsi="Times New Roman" w:cs="Times New Roman"/>
+          <w:sz w:val="24"/>
+          <w:szCs w:val="24"/>
+        </w:rPr>
+      </w:pPr>
+    </w:p>
+    <w:p>
+      <w:pPr>
+        <w:ind w:firstLine="0"/>
+        <w:rPr>
+          <w:rFonts w:ascii="Times New Roman" w:hAnsi="Times New Roman" w:cs="Times New Roman"/>
+          <w:sz w:val="24"/>
+          <w:szCs w:val="24"/>
           <w:highlight w:val="yellow"/>
         </w:rPr>
       </w:pPr>
@@ -10110,26 +10366,131 @@
           <w:sz w:val="24"/>
           <w:szCs w:val="24"/>
         </w:rPr>
+        <w:t xml:space="preserve">Ehrlich, J.A. and Kamimoto, N. (2024) </w:t>
+      </w:r>
+      <w:r>
+        <w:rPr>
+          <w:rFonts w:ascii="Times New Roman" w:hAnsi="Times New Roman" w:cs="Times New Roman"/>
+          <w:i/>
+          <w:iCs/>
+          <w:sz w:val="24"/>
+          <w:szCs w:val="24"/>
+        </w:rPr>
+        <w:t>Analyzing professional golf performance and earnings: insights from strokes gained analysis. Managerial Finance</w:t>
+      </w:r>
+      <w:r>
+        <w:rPr>
+          <w:rFonts w:ascii="Times New Roman" w:hAnsi="Times New Roman" w:cs="Times New Roman"/>
+          <w:sz w:val="24"/>
+          <w:szCs w:val="24"/>
+        </w:rPr>
+        <w:t xml:space="preserve"> [online].</w:t>
+      </w:r>
+    </w:p>
+    <w:p>
+      <w:pPr>
+        <w:spacing w:line="240" w:lineRule="auto"/>
+        <w:ind w:firstLine="0"/>
+        <w:rPr>
+          <w:rFonts w:ascii="Times New Roman" w:hAnsi="Times New Roman" w:cs="Times New Roman"/>
+          <w:sz w:val="24"/>
+          <w:szCs w:val="24"/>
+        </w:rPr>
+      </w:pPr>
+      <w:r>
+        <w:rPr>
+          <w:rFonts w:ascii="Times New Roman" w:hAnsi="Times New Roman" w:cs="Times New Roman"/>
+          <w:sz w:val="24"/>
+          <w:szCs w:val="24"/>
+        </w:rPr>
+        <w:t xml:space="preserve">ISO (2024) </w:t>
+      </w:r>
+      <w:r>
+        <w:rPr>
+          <w:rFonts w:ascii="Times New Roman" w:hAnsi="Times New Roman" w:cs="Times New Roman"/>
+          <w:i/>
+          <w:iCs/>
+          <w:sz w:val="24"/>
+          <w:szCs w:val="24"/>
+        </w:rPr>
+        <w:t>ISO/IEC 38500:2024_</w:t>
+      </w:r>
+      <w:proofErr w:type="gramStart"/>
+      <w:r>
+        <w:rPr>
+          <w:rFonts w:ascii="Times New Roman" w:hAnsi="Times New Roman" w:cs="Times New Roman"/>
+          <w:i/>
+          <w:iCs/>
+          <w:sz w:val="24"/>
+          <w:szCs w:val="24"/>
+        </w:rPr>
+        <w:t>02 :</w:t>
+      </w:r>
+      <w:proofErr w:type="gramEnd"/>
+      <w:r>
+        <w:rPr>
+          <w:rFonts w:ascii="Times New Roman" w:hAnsi="Times New Roman" w:cs="Times New Roman"/>
+          <w:i/>
+          <w:iCs/>
+          <w:sz w:val="24"/>
+          <w:szCs w:val="24"/>
+        </w:rPr>
+        <w:t xml:space="preserve"> Information technology - governance of IT for the organization.</w:t>
+      </w:r>
+    </w:p>
+    <w:p>
+      <w:pPr>
+        <w:pStyle w:val="Bibliography"/>
+        <w:rPr>
+          <w:rFonts w:ascii="Times New Roman" w:hAnsi="Times New Roman" w:cs="Times New Roman"/>
+          <w:sz w:val="24"/>
+          <w:szCs w:val="24"/>
+        </w:rPr>
+      </w:pPr>
+      <w:r>
+        <w:rPr>
+          <w:rFonts w:ascii="Times New Roman" w:hAnsi="Times New Roman" w:cs="Times New Roman"/>
+          <w:sz w:val="24"/>
+          <w:szCs w:val="24"/>
+        </w:rPr>
         <w:lastRenderedPageBreak/>
-        <w:t xml:space="preserve">Ehrlich, J.A. and Kamimoto, N. (2024) </w:t>
-      </w:r>
-      <w:r>
-        <w:rPr>
-          <w:rFonts w:ascii="Times New Roman" w:hAnsi="Times New Roman" w:cs="Times New Roman"/>
-          <w:i/>
-          <w:iCs/>
-          <w:sz w:val="24"/>
-          <w:szCs w:val="24"/>
-        </w:rPr>
-        <w:t>Analyzing professional golf performance and earnings: insights from strokes gained analysis. Managerial Finance</w:t>
-      </w:r>
-      <w:r>
-        <w:rPr>
-          <w:rFonts w:ascii="Times New Roman" w:hAnsi="Times New Roman" w:cs="Times New Roman"/>
-          <w:sz w:val="24"/>
-          <w:szCs w:val="24"/>
-        </w:rPr>
-        <w:t xml:space="preserve"> [online].</w:t>
+        <w:t>Kute, S.S. and Thorat, S.D. (2014) A Review on Various Software Development Life Cycle (SDLC) Models. 3 (7).</w:t>
+      </w:r>
+    </w:p>
+    <w:p>
+      <w:pPr>
+        <w:pStyle w:val="Bibliography"/>
+        <w:rPr>
+          <w:rFonts w:ascii="Times New Roman" w:hAnsi="Times New Roman" w:cs="Times New Roman"/>
+          <w:sz w:val="24"/>
+          <w:szCs w:val="24"/>
+        </w:rPr>
+      </w:pPr>
+      <w:r>
+        <w:rPr>
+          <w:rFonts w:ascii="Times New Roman" w:hAnsi="Times New Roman" w:cs="Times New Roman"/>
+          <w:sz w:val="24"/>
+          <w:szCs w:val="24"/>
+        </w:rPr>
+        <w:t xml:space="preserve">Lei, H., Ganjeizadeh, F., Jayachandran, P.K. and Ozcan, P. (2017) A statistical analysis of the effects of Scrum and Kanban on software development projects. </w:t>
+      </w:r>
+      <w:r>
+        <w:rPr>
+          <w:rFonts w:ascii="Times New Roman" w:hAnsi="Times New Roman" w:cs="Times New Roman"/>
+          <w:i/>
+          <w:iCs/>
+          <w:sz w:val="24"/>
+          <w:szCs w:val="24"/>
+        </w:rPr>
+        <w:t>Robotics and Computer-Integrated Manufacturing</w:t>
+      </w:r>
+      <w:r>
+        <w:rPr>
+          <w:rFonts w:ascii="Times New Roman" w:hAnsi="Times New Roman" w:cs="Times New Roman"/>
+          <w:sz w:val="24"/>
+          <w:szCs w:val="24"/>
+        </w:rPr>
+        <w:t xml:space="preserve"> [online]. 43, pp. 59–67.</w:t>
       </w:r>
     </w:p>
     <w:p>
@@ -10148,17 +10509,116 @@
           <w:sz w:val="24"/>
           <w:szCs w:val="24"/>
         </w:rPr>
-        <w:t xml:space="preserve">ISO (2024) </w:t>
-      </w:r>
-      <w:r>
-        <w:rPr>
-          <w:rFonts w:ascii="Times New Roman" w:hAnsi="Times New Roman" w:cs="Times New Roman"/>
-          <w:i/>
-          <w:iCs/>
-          <w:sz w:val="24"/>
-          <w:szCs w:val="24"/>
-        </w:rPr>
-        <w:t>ISO/IEC 38500:2024_02 : Information technology - governance of IT for the organization.</w:t>
+        <w:t>MacKenzie, D. (2023) Course Management Lessons from The PGA Tour Instruction For The Mental Game of Golf. 30 August 2023 [online]. Available from: https://golfstateofmind.com/course-management-lessons-from-the-pga-tour/.</w:t>
+      </w:r>
+    </w:p>
+    <w:p>
+      <w:pPr>
+        <w:spacing w:line="240" w:lineRule="auto"/>
+        <w:ind w:firstLine="0"/>
+        <w:rPr>
+          <w:rFonts w:ascii="Times New Roman" w:hAnsi="Times New Roman" w:cs="Times New Roman"/>
+          <w:sz w:val="24"/>
+          <w:szCs w:val="24"/>
+        </w:rPr>
+      </w:pPr>
+      <w:r>
+        <w:rPr>
+          <w:rFonts w:ascii="Times New Roman" w:hAnsi="Times New Roman" w:cs="Times New Roman"/>
+          <w:sz w:val="24"/>
+          <w:szCs w:val="24"/>
+        </w:rPr>
+        <w:t xml:space="preserve">Plummer, B. </w:t>
+      </w:r>
+      <w:r>
+        <w:rPr>
+          <w:rFonts w:ascii="Times New Roman" w:hAnsi="Times New Roman" w:cs="Times New Roman"/>
+          <w:sz w:val="24"/>
+          <w:szCs w:val="24"/>
+        </w:rPr>
+        <w:t>(202</w:t>
+      </w:r>
+      <w:r>
+        <w:rPr>
+          <w:rFonts w:ascii="Times New Roman" w:hAnsi="Times New Roman" w:cs="Times New Roman"/>
+          <w:sz w:val="24"/>
+          <w:szCs w:val="24"/>
+        </w:rPr>
+        <w:t>4</w:t>
+      </w:r>
+      <w:r>
+        <w:rPr>
+          <w:rFonts w:ascii="Times New Roman" w:hAnsi="Times New Roman" w:cs="Times New Roman"/>
+          <w:sz w:val="24"/>
+          <w:szCs w:val="24"/>
+        </w:rPr>
+        <w:t xml:space="preserve">) </w:t>
+      </w:r>
+      <w:r>
+        <w:rPr>
+          <w:rFonts w:ascii="Times New Roman" w:hAnsi="Times New Roman" w:cs="Times New Roman"/>
+          <w:i/>
+          <w:iCs/>
+          <w:sz w:val="24"/>
+          <w:szCs w:val="24"/>
+        </w:rPr>
+        <w:t>What Is Strokes Gained? Golf Monthly Magazine.</w:t>
+      </w:r>
+      <w:r>
+        <w:rPr>
+          <w:rFonts w:ascii="Times New Roman" w:hAnsi="Times New Roman" w:cs="Times New Roman"/>
+          <w:sz w:val="24"/>
+          <w:szCs w:val="24"/>
+        </w:rPr>
+        <w:t xml:space="preserve"> </w:t>
+      </w:r>
+      <w:r>
+        <w:rPr>
+          <w:rFonts w:ascii="Times New Roman" w:hAnsi="Times New Roman" w:cs="Times New Roman"/>
+          <w:sz w:val="24"/>
+          <w:szCs w:val="24"/>
+        </w:rPr>
+        <w:t>19</w:t>
+      </w:r>
+      <w:r>
+        <w:rPr>
+          <w:rFonts w:ascii="Times New Roman" w:hAnsi="Times New Roman" w:cs="Times New Roman"/>
+          <w:sz w:val="24"/>
+          <w:szCs w:val="24"/>
+        </w:rPr>
+        <w:t xml:space="preserve"> Ma</w:t>
+      </w:r>
+      <w:r>
+        <w:rPr>
+          <w:rFonts w:ascii="Times New Roman" w:hAnsi="Times New Roman" w:cs="Times New Roman"/>
+          <w:sz w:val="24"/>
+          <w:szCs w:val="24"/>
+        </w:rPr>
+        <w:t>rch</w:t>
+      </w:r>
+      <w:r>
+        <w:rPr>
+          <w:rFonts w:ascii="Times New Roman" w:hAnsi="Times New Roman" w:cs="Times New Roman"/>
+          <w:sz w:val="24"/>
+          <w:szCs w:val="24"/>
+        </w:rPr>
+        <w:t xml:space="preserve"> 202</w:t>
+      </w:r>
+      <w:r>
+        <w:rPr>
+          <w:rFonts w:ascii="Times New Roman" w:hAnsi="Times New Roman" w:cs="Times New Roman"/>
+          <w:sz w:val="24"/>
+          <w:szCs w:val="24"/>
+        </w:rPr>
+        <w:t>4</w:t>
+      </w:r>
+      <w:r>
+        <w:rPr>
+          <w:rFonts w:ascii="Times New Roman" w:hAnsi="Times New Roman" w:cs="Times New Roman"/>
+          <w:sz w:val="24"/>
+          <w:szCs w:val="24"/>
+        </w:rPr>
+        <w:t xml:space="preserve"> [online]. Available from: https://www.golfmonthly.com/features/the-game/what-is-strokes-gained-185460.</w:t>
       </w:r>
     </w:p>
     <w:p>
@@ -10176,7 +10636,7 @@
           <w:sz w:val="24"/>
           <w:szCs w:val="24"/>
         </w:rPr>
-        <w:t>Kute, S.S. and Thorat, S.D. (2014) A Review on Various Software Development Life Cycle (SDLC) Models. 3 (7).</w:t>
+        <w:t>Pressman, R.S. (2001)‘Software engineering: a practitioner’s approach’ McGraw-Hill series in computer science software engineering and databases. 5. ed., 20. anniversary ed. Boston, Mass: McGraw Hill.</w:t>
       </w:r>
     </w:p>
     <w:p>
@@ -10194,153 +10654,43 @@
           <w:sz w:val="24"/>
           <w:szCs w:val="24"/>
         </w:rPr>
-        <w:t xml:space="preserve">Lei, H., Ganjeizadeh, F., Jayachandran, P.K. and Ozcan, P. (2017) A statistical analysis of the effects of Scrum and Kanban on software development projects. </w:t>
-      </w:r>
-      <w:r>
-        <w:rPr>
-          <w:rFonts w:ascii="Times New Roman" w:hAnsi="Times New Roman" w:cs="Times New Roman"/>
-          <w:i/>
-          <w:iCs/>
-          <w:sz w:val="24"/>
-          <w:szCs w:val="24"/>
-        </w:rPr>
-        <w:t>Robotics and Computer-Integrated Manufacturing</w:t>
-      </w:r>
-      <w:r>
-        <w:rPr>
-          <w:rFonts w:ascii="Times New Roman" w:hAnsi="Times New Roman" w:cs="Times New Roman"/>
-          <w:sz w:val="24"/>
-          <w:szCs w:val="24"/>
-        </w:rPr>
-        <w:t xml:space="preserve"> [online]. 43, pp. 59–67.</w:t>
-      </w:r>
-    </w:p>
-    <w:p>
-      <w:pPr>
-        <w:spacing w:line="240" w:lineRule="auto"/>
-        <w:ind w:firstLine="0"/>
-        <w:rPr>
-          <w:rFonts w:ascii="Times New Roman" w:hAnsi="Times New Roman" w:cs="Times New Roman"/>
-          <w:sz w:val="24"/>
-          <w:szCs w:val="24"/>
-        </w:rPr>
-      </w:pPr>
-      <w:r>
-        <w:rPr>
-          <w:rFonts w:ascii="Times New Roman" w:hAnsi="Times New Roman" w:cs="Times New Roman"/>
-          <w:sz w:val="24"/>
-          <w:szCs w:val="24"/>
-        </w:rPr>
-        <w:t>MacKenzie, D. (2023) Course Management Lessons from The PGA Tour Instruction For The Mental Game of Golf. 30 August 2023 [online]. Available from: https://golfstateofmind.com/course-management-lessons-from-the-pga-tour/.</w:t>
-      </w:r>
-    </w:p>
-    <w:p>
-      <w:pPr>
-        <w:spacing w:line="240" w:lineRule="auto"/>
-        <w:ind w:firstLine="0"/>
-        <w:rPr>
-          <w:rFonts w:ascii="Times New Roman" w:hAnsi="Times New Roman" w:cs="Times New Roman"/>
-          <w:sz w:val="24"/>
-          <w:szCs w:val="24"/>
-        </w:rPr>
-      </w:pPr>
-      <w:r>
-        <w:rPr>
-          <w:rFonts w:ascii="Times New Roman" w:hAnsi="Times New Roman" w:cs="Times New Roman"/>
-          <w:sz w:val="24"/>
-          <w:szCs w:val="24"/>
-        </w:rPr>
-        <w:t xml:space="preserve">Plummer, B. </w:t>
-      </w:r>
-      <w:r>
-        <w:rPr>
-          <w:rFonts w:ascii="Times New Roman" w:hAnsi="Times New Roman" w:cs="Times New Roman"/>
-          <w:sz w:val="24"/>
-          <w:szCs w:val="24"/>
-        </w:rPr>
-        <w:t>(202</w:t>
-      </w:r>
-      <w:r>
-        <w:rPr>
-          <w:rFonts w:ascii="Times New Roman" w:hAnsi="Times New Roman" w:cs="Times New Roman"/>
-          <w:sz w:val="24"/>
-          <w:szCs w:val="24"/>
-        </w:rPr>
-        <w:t>4</w:t>
-      </w:r>
-      <w:r>
-        <w:rPr>
-          <w:rFonts w:ascii="Times New Roman" w:hAnsi="Times New Roman" w:cs="Times New Roman"/>
-          <w:sz w:val="24"/>
-          <w:szCs w:val="24"/>
-        </w:rPr>
-        <w:t xml:space="preserve">) </w:t>
-      </w:r>
-      <w:r>
-        <w:rPr>
-          <w:rFonts w:ascii="Times New Roman" w:hAnsi="Times New Roman" w:cs="Times New Roman"/>
-          <w:i/>
-          <w:iCs/>
-          <w:sz w:val="24"/>
-          <w:szCs w:val="24"/>
-        </w:rPr>
-        <w:t>What Is Strokes Gained? Golf Monthly Magazine.</w:t>
-      </w:r>
-      <w:r>
-        <w:rPr>
-          <w:rFonts w:ascii="Times New Roman" w:hAnsi="Times New Roman" w:cs="Times New Roman"/>
-          <w:sz w:val="24"/>
-          <w:szCs w:val="24"/>
-        </w:rPr>
-        <w:t xml:space="preserve"> </w:t>
-      </w:r>
-      <w:r>
-        <w:rPr>
-          <w:rFonts w:ascii="Times New Roman" w:hAnsi="Times New Roman" w:cs="Times New Roman"/>
-          <w:sz w:val="24"/>
-          <w:szCs w:val="24"/>
-        </w:rPr>
-        <w:t>19</w:t>
-      </w:r>
-      <w:r>
-        <w:rPr>
-          <w:rFonts w:ascii="Times New Roman" w:hAnsi="Times New Roman" w:cs="Times New Roman"/>
-          <w:sz w:val="24"/>
-          <w:szCs w:val="24"/>
-        </w:rPr>
-        <w:t xml:space="preserve"> Ma</w:t>
-      </w:r>
-      <w:r>
-        <w:rPr>
-          <w:rFonts w:ascii="Times New Roman" w:hAnsi="Times New Roman" w:cs="Times New Roman"/>
-          <w:sz w:val="24"/>
-          <w:szCs w:val="24"/>
-        </w:rPr>
-        <w:t>rch</w:t>
-      </w:r>
-      <w:r>
-        <w:rPr>
-          <w:rFonts w:ascii="Times New Roman" w:hAnsi="Times New Roman" w:cs="Times New Roman"/>
-          <w:sz w:val="24"/>
-          <w:szCs w:val="24"/>
-        </w:rPr>
-        <w:t xml:space="preserve"> 202</w:t>
-      </w:r>
-      <w:r>
-        <w:rPr>
-          <w:rFonts w:ascii="Times New Roman" w:hAnsi="Times New Roman" w:cs="Times New Roman"/>
-          <w:sz w:val="24"/>
-          <w:szCs w:val="24"/>
-        </w:rPr>
-        <w:t>4</w:t>
-      </w:r>
-      <w:r>
-        <w:rPr>
-          <w:rFonts w:ascii="Times New Roman" w:hAnsi="Times New Roman" w:cs="Times New Roman"/>
-          <w:sz w:val="24"/>
-          <w:szCs w:val="24"/>
-        </w:rPr>
-        <w:t xml:space="preserve"> [online]. Available from: https://www.golfmonthly.com/features/the-game/what-is-strokes-gained-185460.</w:t>
+        <w:t xml:space="preserve">Sjøberg, D.I.K. (2018) </w:t>
+      </w:r>
+      <w:r>
+        <w:rPr>
+          <w:rFonts w:ascii="Times New Roman" w:hAnsi="Times New Roman" w:cs="Times New Roman"/>
+          <w:i/>
+          <w:iCs/>
+          <w:sz w:val="24"/>
+          <w:szCs w:val="24"/>
+        </w:rPr>
+        <w:t>An empirical study of WIP in kanban teams</w:t>
+      </w:r>
+      <w:r>
+        <w:rPr>
+          <w:rFonts w:ascii="Times New Roman" w:hAnsi="Times New Roman" w:cs="Times New Roman"/>
+          <w:sz w:val="24"/>
+          <w:szCs w:val="24"/>
+        </w:rPr>
+        <w:t xml:space="preserve">. In: </w:t>
+      </w:r>
+      <w:r>
+        <w:rPr>
+          <w:rFonts w:ascii="Times New Roman" w:hAnsi="Times New Roman" w:cs="Times New Roman"/>
+          <w:i/>
+          <w:iCs/>
+          <w:sz w:val="24"/>
+          <w:szCs w:val="24"/>
+        </w:rPr>
+        <w:t>Proceedings of the 12th ACM/IEEE International Symposium on Empirical Software Engineering and Measurement</w:t>
+      </w:r>
+      <w:r>
+        <w:rPr>
+          <w:rFonts w:ascii="Times New Roman" w:hAnsi="Times New Roman" w:cs="Times New Roman"/>
+          <w:sz w:val="24"/>
+          <w:szCs w:val="24"/>
+        </w:rPr>
+        <w:t xml:space="preserve"> [online]ESEM ’18: ACM / IEEE International Symposium on Empirical Software Engineering and Measurement. Oulu Finland: ACM, pp. 1–8. Available from: https://dl.acm.org/doi/10.1145/3239235.3239238 [Accessed 27 January 2025]. </w:t>
       </w:r>
     </w:p>
     <w:p>
@@ -10358,78 +10708,6 @@
           <w:sz w:val="24"/>
           <w:szCs w:val="24"/>
         </w:rPr>
-        <w:t>Pressman, R.S. (2001)‘Software engineering: a practitioner’s approach’ McGraw-Hill series in computer science software engineering and databases. 5. ed., 20. anniversary ed. Boston, Mass: McGraw Hill.</w:t>
-      </w:r>
-    </w:p>
-    <w:p>
-      <w:pPr>
-        <w:pStyle w:val="Bibliography"/>
-        <w:rPr>
-          <w:rFonts w:ascii="Times New Roman" w:hAnsi="Times New Roman" w:cs="Times New Roman"/>
-          <w:sz w:val="24"/>
-          <w:szCs w:val="24"/>
-        </w:rPr>
-      </w:pPr>
-      <w:r>
-        <w:rPr>
-          <w:rFonts w:ascii="Times New Roman" w:hAnsi="Times New Roman" w:cs="Times New Roman"/>
-          <w:sz w:val="24"/>
-          <w:szCs w:val="24"/>
-        </w:rPr>
-        <w:t xml:space="preserve">Sjøberg, D.I.K. (2018) </w:t>
-      </w:r>
-      <w:r>
-        <w:rPr>
-          <w:rFonts w:ascii="Times New Roman" w:hAnsi="Times New Roman" w:cs="Times New Roman"/>
-          <w:i/>
-          <w:iCs/>
-          <w:sz w:val="24"/>
-          <w:szCs w:val="24"/>
-        </w:rPr>
-        <w:t>An empirical study of WIP in kanban teams</w:t>
-      </w:r>
-      <w:r>
-        <w:rPr>
-          <w:rFonts w:ascii="Times New Roman" w:hAnsi="Times New Roman" w:cs="Times New Roman"/>
-          <w:sz w:val="24"/>
-          <w:szCs w:val="24"/>
-        </w:rPr>
-        <w:t xml:space="preserve">. In: </w:t>
-      </w:r>
-      <w:r>
-        <w:rPr>
-          <w:rFonts w:ascii="Times New Roman" w:hAnsi="Times New Roman" w:cs="Times New Roman"/>
-          <w:i/>
-          <w:iCs/>
-          <w:sz w:val="24"/>
-          <w:szCs w:val="24"/>
-        </w:rPr>
-        <w:t>Proceedings of the 12th ACM/IEEE International Symposium on Empirical Software Engineering and Measurement</w:t>
-      </w:r>
-      <w:r>
-        <w:rPr>
-          <w:rFonts w:ascii="Times New Roman" w:hAnsi="Times New Roman" w:cs="Times New Roman"/>
-          <w:sz w:val="24"/>
-          <w:szCs w:val="24"/>
-        </w:rPr>
-        <w:t xml:space="preserve"> [online]ESEM ’18: ACM / IEEE International Symposium on Empirical Software Engineering and Measurement. Oulu Finland: ACM, pp. 1–8. Available from: https://dl.acm.org/doi/10.1145/3239235.3239238 [Accessed 27 January 2025]. </w:t>
-      </w:r>
-    </w:p>
-    <w:p>
-      <w:pPr>
-        <w:pStyle w:val="Bibliography"/>
-        <w:rPr>
-          <w:rFonts w:ascii="Times New Roman" w:hAnsi="Times New Roman" w:cs="Times New Roman"/>
-          <w:sz w:val="24"/>
-          <w:szCs w:val="24"/>
-        </w:rPr>
-      </w:pPr>
-      <w:r>
-        <w:rPr>
-          <w:rFonts w:ascii="Times New Roman" w:hAnsi="Times New Roman" w:cs="Times New Roman"/>
-          <w:sz w:val="24"/>
-          <w:szCs w:val="24"/>
-        </w:rPr>
         <w:t>The R&amp;A (2024) </w:t>
       </w:r>
       <w:r>
@@ -10501,7 +10779,7 @@
       </w:pPr>
     </w:p>
     <w:sectPr>
-      <w:footerReference w:type="default" r:id="rId34"/>
+      <w:footerReference w:type="default" r:id="rId35"/>
       <w:pgSz w:w="11906" w:h="16838"/>
       <w:pgMar w:top="1440" w:right="1440" w:bottom="1440" w:left="1440" w:header="709" w:footer="709" w:gutter="0"/>
       <w:pgNumType w:start="1"/>
@@ -11557,6 +11835,95 @@
     </w:lvl>
   </w:abstractNum>
   <w:abstractNum w:abstractNumId="9" w15:restartNumberingAfterBreak="0">
+    <w:nsid w:val="4E5D15F5"/>
+    <w:multiLevelType w:val="hybridMultilevel"/>
+    <w:tmpl w:val="A260DE28"/>
+    <w:lvl w:ilvl="0" w:tplc="FFFFFFFF">
+      <w:start w:val="1"/>
+      <w:numFmt w:val="decimal"/>
+      <w:lvlText w:val="%1."/>
+      <w:lvlJc w:val="left"/>
+      <w:pPr>
+        <w:ind w:left="720" w:hanging="360"/>
+      </w:pPr>
+      <w:rPr>
+        <w:rFonts w:hint="default"/>
+      </w:rPr>
+    </w:lvl>
+    <w:lvl w:ilvl="1" w:tplc="FFFFFFFF" w:tentative="1">
+      <w:start w:val="1"/>
+      <w:numFmt w:val="lowerLetter"/>
+      <w:lvlText w:val="%2."/>
+      <w:lvlJc w:val="left"/>
+      <w:pPr>
+        <w:ind w:left="1440" w:hanging="360"/>
+      </w:pPr>
+    </w:lvl>
+    <w:lvl w:ilvl="2" w:tplc="FFFFFFFF" w:tentative="1">
+      <w:start w:val="1"/>
+      <w:numFmt w:val="lowerRoman"/>
+      <w:lvlText w:val="%3."/>
+      <w:lvlJc w:val="right"/>
+      <w:pPr>
+        <w:ind w:left="2160" w:hanging="180"/>
+      </w:pPr>
+    </w:lvl>
+    <w:lvl w:ilvl="3" w:tplc="FFFFFFFF" w:tentative="1">
+      <w:start w:val="1"/>
+      <w:numFmt w:val="decimal"/>
+      <w:lvlText w:val="%4."/>
+      <w:lvlJc w:val="left"/>
+      <w:pPr>
+        <w:ind w:left="2880" w:hanging="360"/>
+      </w:pPr>
+    </w:lvl>
+    <w:lvl w:ilvl="4" w:tplc="FFFFFFFF" w:tentative="1">
+      <w:start w:val="1"/>
+      <w:numFmt w:val="lowerLetter"/>
+      <w:lvlText w:val="%5."/>
+      <w:lvlJc w:val="left"/>
+      <w:pPr>
+        <w:ind w:left="3600" w:hanging="360"/>
+      </w:pPr>
+    </w:lvl>
+    <w:lvl w:ilvl="5" w:tplc="FFFFFFFF" w:tentative="1">
+      <w:start w:val="1"/>
+      <w:numFmt w:val="lowerRoman"/>
+      <w:lvlText w:val="%6."/>
+      <w:lvlJc w:val="right"/>
+      <w:pPr>
+        <w:ind w:left="4320" w:hanging="180"/>
+      </w:pPr>
+    </w:lvl>
+    <w:lvl w:ilvl="6" w:tplc="FFFFFFFF" w:tentative="1">
+      <w:start w:val="1"/>
+      <w:numFmt w:val="decimal"/>
+      <w:lvlText w:val="%7."/>
+      <w:lvlJc w:val="left"/>
+      <w:pPr>
+        <w:ind w:left="5040" w:hanging="360"/>
+      </w:pPr>
+    </w:lvl>
+    <w:lvl w:ilvl="7" w:tplc="FFFFFFFF" w:tentative="1">
+      <w:start w:val="1"/>
+      <w:numFmt w:val="lowerLetter"/>
+      <w:lvlText w:val="%8."/>
+      <w:lvlJc w:val="left"/>
+      <w:pPr>
+        <w:ind w:left="5760" w:hanging="360"/>
+      </w:pPr>
+    </w:lvl>
+    <w:lvl w:ilvl="8" w:tplc="FFFFFFFF" w:tentative="1">
+      <w:start w:val="1"/>
+      <w:numFmt w:val="lowerRoman"/>
+      <w:lvlText w:val="%9."/>
+      <w:lvlJc w:val="right"/>
+      <w:pPr>
+        <w:ind w:left="6480" w:hanging="180"/>
+      </w:pPr>
+    </w:lvl>
+  </w:abstractNum>
+  <w:abstractNum w:abstractNumId="10" w15:restartNumberingAfterBreak="0">
     <w:nsid w:val="55CC2AD5"/>
     <w:multiLevelType w:val="multilevel"/>
     <w:tmpl w:val="4C085A40"/>
@@ -11677,7 +12044,7 @@
       </w:rPr>
     </w:lvl>
   </w:abstractNum>
-  <w:abstractNum w:abstractNumId="10" w15:restartNumberingAfterBreak="0">
+  <w:abstractNum w:abstractNumId="11" w15:restartNumberingAfterBreak="0">
     <w:nsid w:val="57F220CC"/>
     <w:multiLevelType w:val="hybridMultilevel"/>
     <w:tmpl w:val="E75AFE7E"/>
@@ -11763,7 +12130,7 @@
       </w:pPr>
     </w:lvl>
   </w:abstractNum>
-  <w:abstractNum w:abstractNumId="11" w15:restartNumberingAfterBreak="0">
+  <w:abstractNum w:abstractNumId="12" w15:restartNumberingAfterBreak="0">
     <w:nsid w:val="5FF50B4F"/>
     <w:multiLevelType w:val="multilevel"/>
     <w:tmpl w:val="0809001F"/>
@@ -11849,7 +12216,7 @@
       </w:pPr>
     </w:lvl>
   </w:abstractNum>
-  <w:abstractNum w:abstractNumId="12" w15:restartNumberingAfterBreak="0">
+  <w:abstractNum w:abstractNumId="13" w15:restartNumberingAfterBreak="0">
     <w:nsid w:val="6435018D"/>
     <w:multiLevelType w:val="hybridMultilevel"/>
     <w:tmpl w:val="81F4CBFC"/>
@@ -11961,12 +12328,12 @@
       </w:rPr>
     </w:lvl>
   </w:abstractNum>
-  <w:abstractNum w:abstractNumId="13" w15:restartNumberingAfterBreak="0">
+  <w:abstractNum w:abstractNumId="14" w15:restartNumberingAfterBreak="0">
     <w:nsid w:val="72DE6DCF"/>
     <w:multiLevelType w:val="hybridMultilevel"/>
-    <w:tmpl w:val="7AD49BDE"/>
+    <w:tmpl w:val="A260DE28"/>
     <w:lvl w:ilvl="0" w:tplc="0809000F">
-      <w:start w:val="5"/>
+      <w:start w:val="1"/>
       <w:numFmt w:val="decimal"/>
       <w:lvlText w:val="%1."/>
       <w:lvlJc w:val="left"/>
@@ -12050,7 +12417,7 @@
       </w:pPr>
     </w:lvl>
   </w:abstractNum>
-  <w:abstractNum w:abstractNumId="14" w15:restartNumberingAfterBreak="0">
+  <w:abstractNum w:abstractNumId="15" w15:restartNumberingAfterBreak="0">
     <w:nsid w:val="757E44F5"/>
     <w:multiLevelType w:val="multilevel"/>
     <w:tmpl w:val="0D7C9EFE"/>
@@ -12171,7 +12538,7 @@
       </w:rPr>
     </w:lvl>
   </w:abstractNum>
-  <w:abstractNum w:abstractNumId="15" w15:restartNumberingAfterBreak="0">
+  <w:abstractNum w:abstractNumId="16" w15:restartNumberingAfterBreak="0">
     <w:nsid w:val="782862C9"/>
     <w:multiLevelType w:val="hybridMultilevel"/>
     <w:tmpl w:val="7D1E4B9E"/>
@@ -12284,7 +12651,7 @@
       </w:rPr>
     </w:lvl>
   </w:abstractNum>
-  <w:abstractNum w:abstractNumId="16" w15:restartNumberingAfterBreak="0">
+  <w:abstractNum w:abstractNumId="17" w15:restartNumberingAfterBreak="0">
     <w:nsid w:val="787336ED"/>
     <w:multiLevelType w:val="hybridMultilevel"/>
     <w:tmpl w:val="D96A62D0"/>
@@ -12396,7 +12763,7 @@
       </w:rPr>
     </w:lvl>
   </w:abstractNum>
-  <w:abstractNum w:abstractNumId="17" w15:restartNumberingAfterBreak="0">
+  <w:abstractNum w:abstractNumId="18" w15:restartNumberingAfterBreak="0">
     <w:nsid w:val="78A52325"/>
     <w:multiLevelType w:val="multilevel"/>
     <w:tmpl w:val="16F663A0"/>
@@ -12507,6 +12874,95 @@
       <w:rPr>
         <w:rFonts w:hint="default"/>
       </w:rPr>
+    </w:lvl>
+  </w:abstractNum>
+  <w:abstractNum w:abstractNumId="19" w15:restartNumberingAfterBreak="0">
+    <w:nsid w:val="7CE37305"/>
+    <w:multiLevelType w:val="hybridMultilevel"/>
+    <w:tmpl w:val="268E9E8E"/>
+    <w:lvl w:ilvl="0" w:tplc="3C420CA2">
+      <w:start w:val="5"/>
+      <w:numFmt w:val="decimal"/>
+      <w:lvlText w:val="%1"/>
+      <w:lvlJc w:val="left"/>
+      <w:pPr>
+        <w:ind w:left="720" w:hanging="360"/>
+      </w:pPr>
+      <w:rPr>
+        <w:rFonts w:hint="default"/>
+      </w:rPr>
+    </w:lvl>
+    <w:lvl w:ilvl="1" w:tplc="08090019" w:tentative="1">
+      <w:start w:val="1"/>
+      <w:numFmt w:val="lowerLetter"/>
+      <w:lvlText w:val="%2."/>
+      <w:lvlJc w:val="left"/>
+      <w:pPr>
+        <w:ind w:left="1440" w:hanging="360"/>
+      </w:pPr>
+    </w:lvl>
+    <w:lvl w:ilvl="2" w:tplc="0809001B" w:tentative="1">
+      <w:start w:val="1"/>
+      <w:numFmt w:val="lowerRoman"/>
+      <w:lvlText w:val="%3."/>
+      <w:lvlJc w:val="right"/>
+      <w:pPr>
+        <w:ind w:left="2160" w:hanging="180"/>
+      </w:pPr>
+    </w:lvl>
+    <w:lvl w:ilvl="3" w:tplc="0809000F" w:tentative="1">
+      <w:start w:val="1"/>
+      <w:numFmt w:val="decimal"/>
+      <w:lvlText w:val="%4."/>
+      <w:lvlJc w:val="left"/>
+      <w:pPr>
+        <w:ind w:left="2880" w:hanging="360"/>
+      </w:pPr>
+    </w:lvl>
+    <w:lvl w:ilvl="4" w:tplc="08090019" w:tentative="1">
+      <w:start w:val="1"/>
+      <w:numFmt w:val="lowerLetter"/>
+      <w:lvlText w:val="%5."/>
+      <w:lvlJc w:val="left"/>
+      <w:pPr>
+        <w:ind w:left="3600" w:hanging="360"/>
+      </w:pPr>
+    </w:lvl>
+    <w:lvl w:ilvl="5" w:tplc="0809001B" w:tentative="1">
+      <w:start w:val="1"/>
+      <w:numFmt w:val="lowerRoman"/>
+      <w:lvlText w:val="%6."/>
+      <w:lvlJc w:val="right"/>
+      <w:pPr>
+        <w:ind w:left="4320" w:hanging="180"/>
+      </w:pPr>
+    </w:lvl>
+    <w:lvl w:ilvl="6" w:tplc="0809000F" w:tentative="1">
+      <w:start w:val="1"/>
+      <w:numFmt w:val="decimal"/>
+      <w:lvlText w:val="%7."/>
+      <w:lvlJc w:val="left"/>
+      <w:pPr>
+        <w:ind w:left="5040" w:hanging="360"/>
+      </w:pPr>
+    </w:lvl>
+    <w:lvl w:ilvl="7" w:tplc="08090019" w:tentative="1">
+      <w:start w:val="1"/>
+      <w:numFmt w:val="lowerLetter"/>
+      <w:lvlText w:val="%8."/>
+      <w:lvlJc w:val="left"/>
+      <w:pPr>
+        <w:ind w:left="5760" w:hanging="360"/>
+      </w:pPr>
+    </w:lvl>
+    <w:lvl w:ilvl="8" w:tplc="0809001B" w:tentative="1">
+      <w:start w:val="1"/>
+      <w:numFmt w:val="lowerRoman"/>
+      <w:lvlText w:val="%9."/>
+      <w:lvlJc w:val="right"/>
+      <w:pPr>
+        <w:ind w:left="6480" w:hanging="180"/>
+      </w:pPr>
     </w:lvl>
   </w:abstractNum>
   <w:num w:numId="1" w16cid:durableId="1103308820">
@@ -12516,19 +12972,19 @@
     <w:abstractNumId w:val="4"/>
   </w:num>
   <w:num w:numId="3" w16cid:durableId="813529452">
-    <w:abstractNumId w:val="12"/>
+    <w:abstractNumId w:val="13"/>
   </w:num>
   <w:num w:numId="4" w16cid:durableId="654644752">
     <w:abstractNumId w:val="3"/>
   </w:num>
   <w:num w:numId="5" w16cid:durableId="1380741690">
-    <w:abstractNumId w:val="11"/>
+    <w:abstractNumId w:val="12"/>
   </w:num>
   <w:num w:numId="6" w16cid:durableId="277495896">
-    <w:abstractNumId w:val="14"/>
+    <w:abstractNumId w:val="15"/>
   </w:num>
   <w:num w:numId="7" w16cid:durableId="1050960898">
-    <w:abstractNumId w:val="17"/>
+    <w:abstractNumId w:val="18"/>
   </w:num>
   <w:num w:numId="8" w16cid:durableId="1731659943">
     <w:abstractNumId w:val="1"/>
@@ -12540,7 +12996,7 @@
     <w:abstractNumId w:val="8"/>
   </w:num>
   <w:num w:numId="11" w16cid:durableId="102308684">
-    <w:abstractNumId w:val="9"/>
+    <w:abstractNumId w:val="10"/>
   </w:num>
   <w:num w:numId="12" w16cid:durableId="2132550741">
     <w:abstractNumId w:val="2"/>
@@ -12549,22 +13005,28 @@
     <w:abstractNumId w:val="6"/>
   </w:num>
   <w:num w:numId="14" w16cid:durableId="1940942630">
-    <w:abstractNumId w:val="15"/>
+    <w:abstractNumId w:val="16"/>
   </w:num>
   <w:num w:numId="15" w16cid:durableId="266154361">
     <w:abstractNumId w:val="7"/>
   </w:num>
   <w:num w:numId="16" w16cid:durableId="1355575462">
-    <w:abstractNumId w:val="10"/>
+    <w:abstractNumId w:val="11"/>
   </w:num>
   <w:num w:numId="17" w16cid:durableId="1553079081">
     <w:abstractNumId w:val="5"/>
   </w:num>
   <w:num w:numId="18" w16cid:durableId="102922090">
-    <w:abstractNumId w:val="16"/>
+    <w:abstractNumId w:val="17"/>
   </w:num>
   <w:num w:numId="19" w16cid:durableId="1165390296">
-    <w:abstractNumId w:val="13"/>
+    <w:abstractNumId w:val="14"/>
+  </w:num>
+  <w:num w:numId="20" w16cid:durableId="45494812">
+    <w:abstractNumId w:val="9"/>
+  </w:num>
+  <w:num w:numId="21" w16cid:durableId="1605113761">
+    <w:abstractNumId w:val="19"/>
   </w:num>
 </w:numbering>
 </file>

</xml_diff>

<commit_message>
lots of good changes
</commit_message>
<xml_diff>
--- a/docs/Final Project new (use).docx
+++ b/docs/Final Project new (use).docx
@@ -8723,23 +8723,31 @@
           <w:sz w:val="24"/>
           <w:szCs w:val="24"/>
         </w:rPr>
-        <w:t xml:space="preserve">The requirements for The Golf Blueprint were systematically derived through a structured approach that ensured comprehensive coverage of all </w:t>
-      </w:r>
-      <w:r>
-        <w:rPr>
-          <w:rFonts w:ascii="Times New Roman" w:hAnsi="Times New Roman" w:cs="Times New Roman"/>
-          <w:sz w:val="24"/>
-          <w:szCs w:val="24"/>
-        </w:rPr>
-        <w:t>stakeholders</w:t>
-      </w:r>
-      <w:r>
-        <w:rPr>
-          <w:rFonts w:ascii="Times New Roman" w:hAnsi="Times New Roman" w:cs="Times New Roman"/>
-          <w:sz w:val="24"/>
-          <w:szCs w:val="24"/>
-        </w:rPr>
-        <w:t xml:space="preserve"> needs while maintaining traceability to research findings</w:t>
+        <w:t xml:space="preserve">The requirements for The Golf Blueprint were systematically derived through a structured approach that ensured coverage of all </w:t>
+      </w:r>
+      <w:r>
+        <w:rPr>
+          <w:rFonts w:ascii="Times New Roman" w:hAnsi="Times New Roman" w:cs="Times New Roman"/>
+          <w:sz w:val="24"/>
+          <w:szCs w:val="24"/>
+        </w:rPr>
+        <w:t xml:space="preserve">users’ </w:t>
+      </w:r>
+      <w:r>
+        <w:rPr>
+          <w:rFonts w:ascii="Times New Roman" w:hAnsi="Times New Roman" w:cs="Times New Roman"/>
+          <w:sz w:val="24"/>
+          <w:szCs w:val="24"/>
+        </w:rPr>
+        <w:t>needs while maintaining traceability to research findings</w:t>
+      </w:r>
+      <w:r>
+        <w:rPr>
+          <w:rFonts w:ascii="Times New Roman" w:hAnsi="Times New Roman" w:cs="Times New Roman"/>
+          <w:sz w:val="24"/>
+          <w:szCs w:val="24"/>
+        </w:rPr>
+        <w:t>.</w:t>
       </w:r>
     </w:p>
     <w:p>
@@ -9782,18 +9790,60 @@
         <w:rPr>
           <w:rFonts w:ascii="Times New Roman" w:hAnsi="Times New Roman" w:cs="Times New Roman"/>
         </w:rPr>
-        <w:t>5.1 Software Architecture</w:t>
-      </w:r>
-    </w:p>
-    <w:p>
-      <w:pPr>
-        <w:ind w:firstLine="0"/>
-        <w:rPr>
-          <w:rFonts w:ascii="Times New Roman" w:hAnsi="Times New Roman" w:cs="Times New Roman"/>
-          <w:sz w:val="24"/>
-          <w:szCs w:val="24"/>
-        </w:rPr>
-      </w:pPr>
+        <w:t>5.</w:t>
+      </w:r>
+      <w:r>
+        <w:rPr>
+          <w:rFonts w:ascii="Times New Roman" w:hAnsi="Times New Roman" w:cs="Times New Roman"/>
+        </w:rPr>
+        <w:t>1</w:t>
+      </w:r>
+      <w:r>
+        <w:rPr>
+          <w:rFonts w:ascii="Times New Roman" w:hAnsi="Times New Roman" w:cs="Times New Roman"/>
+        </w:rPr>
+        <w:t xml:space="preserve"> </w:t>
+      </w:r>
+      <w:r>
+        <w:rPr>
+          <w:rFonts w:ascii="Times New Roman" w:hAnsi="Times New Roman" w:cs="Times New Roman"/>
+        </w:rPr>
+        <w:t>Software Architecture</w:t>
+      </w:r>
+    </w:p>
+    <w:p>
+      <w:pPr>
+        <w:ind w:firstLine="0"/>
+        <w:rPr>
+          <w:rFonts w:ascii="Times New Roman" w:hAnsi="Times New Roman" w:cs="Times New Roman"/>
+          <w:sz w:val="24"/>
+          <w:szCs w:val="24"/>
+        </w:rPr>
+      </w:pPr>
+    </w:p>
+    <w:p>
+      <w:pPr>
+        <w:ind w:firstLine="0"/>
+        <w:rPr>
+          <w:rFonts w:ascii="Times New Roman" w:hAnsi="Times New Roman" w:cs="Times New Roman"/>
+          <w:b/>
+          <w:bCs/>
+          <w:sz w:val="28"/>
+          <w:szCs w:val="28"/>
+          <w:u w:val="single"/>
+        </w:rPr>
+      </w:pPr>
+      <w:r>
+        <w:rPr>
+          <w:rFonts w:ascii="Times New Roman" w:hAnsi="Times New Roman" w:cs="Times New Roman"/>
+          <w:b/>
+          <w:bCs/>
+          <w:sz w:val="28"/>
+          <w:szCs w:val="28"/>
+          <w:u w:val="single"/>
+        </w:rPr>
+        <w:t>Software Architectural Pattern</w:t>
+      </w:r>
     </w:p>
     <w:p>
       <w:pPr>
@@ -9842,7 +9892,23 @@
           <w:sz w:val="24"/>
           <w:szCs w:val="24"/>
         </w:rPr>
-        <w:t xml:space="preserve"> - A responsive HTML/CSS/JavaScript web application that provides the user interface and handles user interactions</w:t>
+        <w:t xml:space="preserve"> </w:t>
+      </w:r>
+      <w:r>
+        <w:rPr>
+          <w:rFonts w:ascii="Times New Roman" w:hAnsi="Times New Roman" w:cs="Times New Roman"/>
+          <w:sz w:val="24"/>
+          <w:szCs w:val="24"/>
+        </w:rPr>
+        <w:t>–</w:t>
+      </w:r>
+      <w:r>
+        <w:rPr>
+          <w:rFonts w:ascii="Times New Roman" w:hAnsi="Times New Roman" w:cs="Times New Roman"/>
+          <w:sz w:val="24"/>
+          <w:szCs w:val="24"/>
+        </w:rPr>
+        <w:t xml:space="preserve"> A responsive HTML/CSS/JavaScript web application that provides the user interface and handles user interactions</w:t>
       </w:r>
     </w:p>
     <w:p>
@@ -9874,7 +9940,23 @@
           <w:sz w:val="24"/>
           <w:szCs w:val="24"/>
         </w:rPr>
-        <w:t xml:space="preserve"> - A Node.js Express server that processes requests and mediates between the client and database</w:t>
+        <w:t xml:space="preserve"> </w:t>
+      </w:r>
+      <w:r>
+        <w:rPr>
+          <w:rFonts w:ascii="Times New Roman" w:hAnsi="Times New Roman" w:cs="Times New Roman"/>
+          <w:sz w:val="24"/>
+          <w:szCs w:val="24"/>
+        </w:rPr>
+        <w:t>–</w:t>
+      </w:r>
+      <w:r>
+        <w:rPr>
+          <w:rFonts w:ascii="Times New Roman" w:hAnsi="Times New Roman" w:cs="Times New Roman"/>
+          <w:sz w:val="24"/>
+          <w:szCs w:val="24"/>
+        </w:rPr>
+        <w:t xml:space="preserve"> A Node.js Express server that processes requests and mediates between the client and database</w:t>
       </w:r>
     </w:p>
     <w:p>
@@ -9906,13 +9988,28 @@
           <w:sz w:val="24"/>
           <w:szCs w:val="24"/>
         </w:rPr>
-        <w:t xml:space="preserve"> - A MySQL database that stores all persistent data</w:t>
-      </w:r>
-    </w:p>
-    <w:p>
-      <w:pPr>
-        <w:spacing w:line="240" w:lineRule="auto"/>
-        <w:jc w:val="center"/>
+        <w:t xml:space="preserve"> </w:t>
+      </w:r>
+      <w:r>
+        <w:rPr>
+          <w:rFonts w:ascii="Times New Roman" w:hAnsi="Times New Roman" w:cs="Times New Roman"/>
+          <w:sz w:val="24"/>
+          <w:szCs w:val="24"/>
+        </w:rPr>
+        <w:t>–</w:t>
+      </w:r>
+      <w:r>
+        <w:rPr>
+          <w:rFonts w:ascii="Times New Roman" w:hAnsi="Times New Roman" w:cs="Times New Roman"/>
+          <w:sz w:val="24"/>
+          <w:szCs w:val="24"/>
+        </w:rPr>
+        <w:t xml:space="preserve"> A MySQL database that stores all persistent data</w:t>
+      </w:r>
+    </w:p>
+    <w:p>
+      <w:pPr>
+        <w:ind w:firstLine="0"/>
         <w:rPr>
           <w:rFonts w:ascii="Times New Roman" w:hAnsi="Times New Roman" w:cs="Times New Roman"/>
           <w:sz w:val="24"/>
@@ -9926,11 +10023,28 @@
           <w:sz w:val="24"/>
           <w:szCs w:val="24"/>
         </w:rPr>
+        <w:lastRenderedPageBreak/>
         <w:drawing>
-          <wp:inline distT="0" distB="0" distL="0" distR="0" wp14:anchorId="04608C96" wp14:editId="349F3017">
-            <wp:extent cx="3459192" cy="3454209"/>
-            <wp:effectExtent l="0" t="0" r="8255" b="0"/>
-            <wp:docPr id="309237270" name="Picture 29" descr="A screenshot of a computer&#10;&#10;AI-generated content may be incorrect."/>
+          <wp:anchor distT="0" distB="0" distL="114300" distR="114300" simplePos="0" relativeHeight="251659264" behindDoc="1" locked="0" layoutInCell="1" allowOverlap="1" wp14:anchorId="355A88D4" wp14:editId="3F8DB1E8">
+            <wp:simplePos x="0" y="0"/>
+            <wp:positionH relativeFrom="margin">
+              <wp:align>left</wp:align>
+            </wp:positionH>
+            <wp:positionV relativeFrom="paragraph">
+              <wp:posOffset>0</wp:posOffset>
+            </wp:positionV>
+            <wp:extent cx="5731510" cy="7976870"/>
+            <wp:effectExtent l="0" t="0" r="2540" b="5080"/>
+            <wp:wrapTight wrapText="bothSides">
+              <wp:wrapPolygon edited="0">
+                <wp:start x="0" y="0"/>
+                <wp:lineTo x="0" y="21562"/>
+                <wp:lineTo x="21538" y="21562"/>
+                <wp:lineTo x="21538" y="0"/>
+                <wp:lineTo x="0" y="0"/>
+              </wp:wrapPolygon>
+            </wp:wrapTight>
+            <wp:docPr id="1234914864" name="Picture 32" descr="A diagram of a software application&#10;&#10;AI-generated content may be incorrect."/>
             <wp:cNvGraphicFramePr>
               <a:graphicFrameLocks xmlns:a="http://schemas.openxmlformats.org/drawingml/2006/main" noChangeAspect="1"/>
             </wp:cNvGraphicFramePr>
@@ -9938,11 +10052,11 @@
               <a:graphicData uri="http://schemas.openxmlformats.org/drawingml/2006/picture">
                 <pic:pic xmlns:pic="http://schemas.openxmlformats.org/drawingml/2006/picture">
                   <pic:nvPicPr>
-                    <pic:cNvPr id="309237270" name="Picture 29" descr="A screenshot of a computer&#10;&#10;AI-generated content may be incorrect."/>
+                    <pic:cNvPr id="1234914864" name="Picture 32" descr="A diagram of a software application&#10;&#10;AI-generated content may be incorrect."/>
                     <pic:cNvPicPr/>
                   </pic:nvPicPr>
                   <pic:blipFill>
-                    <a:blip r:embed="rId34" cstate="print">
+                    <a:blip r:embed="rId34">
                       <a:extLst>
                         <a:ext uri="{28A0092B-C50C-407E-A947-70E740481C1C}">
                           <a14:useLocalDpi xmlns:a14="http://schemas.microsoft.com/office/drawing/2010/main" val="0"/>
@@ -9956,7 +10070,562 @@
                   <pic:spPr>
                     <a:xfrm>
                       <a:off x="0" y="0"/>
-                      <a:ext cx="3472997" cy="3467994"/>
+                      <a:ext cx="5731510" cy="7976870"/>
+                    </a:xfrm>
+                    <a:prstGeom prst="rect">
+                      <a:avLst/>
+                    </a:prstGeom>
+                  </pic:spPr>
+                </pic:pic>
+              </a:graphicData>
+            </a:graphic>
+            <wp14:sizeRelH relativeFrom="page">
+              <wp14:pctWidth>0</wp14:pctWidth>
+            </wp14:sizeRelH>
+            <wp14:sizeRelV relativeFrom="page">
+              <wp14:pctHeight>0</wp14:pctHeight>
+            </wp14:sizeRelV>
+          </wp:anchor>
+        </w:drawing>
+      </w:r>
+      <w:r>
+        <w:rPr>
+          <w:rFonts w:ascii="Times New Roman" w:hAnsi="Times New Roman" w:cs="Times New Roman"/>
+          <w:i/>
+          <w:iCs/>
+          <w:sz w:val="24"/>
+          <w:szCs w:val="24"/>
+        </w:rPr>
+        <w:t xml:space="preserve">Figure </w:t>
+      </w:r>
+      <w:r>
+        <w:rPr>
+          <w:rFonts w:ascii="Times New Roman" w:hAnsi="Times New Roman" w:cs="Times New Roman"/>
+          <w:i/>
+          <w:iCs/>
+          <w:sz w:val="24"/>
+          <w:szCs w:val="24"/>
+        </w:rPr>
+        <w:t>5.1</w:t>
+      </w:r>
+      <w:r>
+        <w:rPr>
+          <w:rFonts w:ascii="Times New Roman" w:hAnsi="Times New Roman" w:cs="Times New Roman"/>
+          <w:i/>
+          <w:iCs/>
+          <w:sz w:val="24"/>
+          <w:szCs w:val="24"/>
+        </w:rPr>
+        <w:t xml:space="preserve">: </w:t>
+      </w:r>
+      <w:r>
+        <w:rPr>
+          <w:rFonts w:ascii="Times New Roman" w:hAnsi="Times New Roman" w:cs="Times New Roman"/>
+          <w:i/>
+          <w:iCs/>
+          <w:sz w:val="24"/>
+          <w:szCs w:val="24"/>
+        </w:rPr>
+        <w:t xml:space="preserve">This image showcases the </w:t>
+      </w:r>
+      <w:r>
+        <w:rPr>
+          <w:rFonts w:ascii="Times New Roman" w:hAnsi="Times New Roman" w:cs="Times New Roman"/>
+          <w:i/>
+          <w:iCs/>
+          <w:sz w:val="24"/>
+          <w:szCs w:val="24"/>
+        </w:rPr>
+        <w:t xml:space="preserve">software architecture diagram for </w:t>
+      </w:r>
+      <w:r>
+        <w:rPr>
+          <w:rFonts w:ascii="Times New Roman" w:hAnsi="Times New Roman" w:cs="Times New Roman"/>
+          <w:i/>
+          <w:iCs/>
+          <w:sz w:val="24"/>
+          <w:szCs w:val="24"/>
+        </w:rPr>
+        <w:t>The Golf Blueprint</w:t>
+      </w:r>
+    </w:p>
+    <w:p>
+      <w:pPr>
+        <w:spacing w:line="240" w:lineRule="auto"/>
+        <w:ind w:firstLine="0"/>
+        <w:jc w:val="center"/>
+        <w:rPr>
+          <w:rFonts w:ascii="Times New Roman" w:hAnsi="Times New Roman" w:cs="Times New Roman"/>
+          <w:i/>
+          <w:iCs/>
+          <w:sz w:val="24"/>
+          <w:szCs w:val="24"/>
+        </w:rPr>
+      </w:pPr>
+    </w:p>
+    <w:p>
+      <w:pPr>
+        <w:ind w:firstLine="0"/>
+        <w:rPr>
+          <w:rFonts w:ascii="Times New Roman" w:hAnsi="Times New Roman" w:cs="Times New Roman"/>
+          <w:b/>
+          <w:bCs/>
+          <w:sz w:val="28"/>
+          <w:szCs w:val="28"/>
+          <w:u w:val="single"/>
+        </w:rPr>
+      </w:pPr>
+      <w:r>
+        <w:rPr>
+          <w:rFonts w:ascii="Times New Roman" w:hAnsi="Times New Roman" w:cs="Times New Roman"/>
+          <w:b/>
+          <w:bCs/>
+          <w:sz w:val="28"/>
+          <w:szCs w:val="28"/>
+          <w:u w:val="single"/>
+        </w:rPr>
+        <w:lastRenderedPageBreak/>
+        <w:t>Client-Side Architecture</w:t>
+      </w:r>
+    </w:p>
+    <w:p>
+      <w:pPr>
+        <w:ind w:firstLine="0"/>
+        <w:rPr>
+          <w:rFonts w:ascii="Times New Roman" w:hAnsi="Times New Roman" w:cs="Times New Roman"/>
+          <w:sz w:val="24"/>
+          <w:szCs w:val="24"/>
+        </w:rPr>
+      </w:pPr>
+      <w:r>
+        <w:rPr>
+          <w:rFonts w:ascii="Times New Roman" w:hAnsi="Times New Roman" w:cs="Times New Roman"/>
+          <w:sz w:val="24"/>
+          <w:szCs w:val="24"/>
+        </w:rPr>
+        <w:t>The client-side application follows a component-based design pattern with the following components:</w:t>
+      </w:r>
+    </w:p>
+    <w:p>
+      <w:pPr>
+        <w:pStyle w:val="ListParagraph"/>
+        <w:numPr>
+          <w:ilvl w:val="0"/>
+          <w:numId w:val="22"/>
+        </w:numPr>
+        <w:rPr>
+          <w:rFonts w:ascii="Times New Roman" w:hAnsi="Times New Roman" w:cs="Times New Roman"/>
+          <w:sz w:val="24"/>
+          <w:szCs w:val="24"/>
+        </w:rPr>
+      </w:pPr>
+      <w:r>
+        <w:rPr>
+          <w:rFonts w:ascii="Times New Roman" w:hAnsi="Times New Roman" w:cs="Times New Roman"/>
+          <w:sz w:val="24"/>
+          <w:szCs w:val="24"/>
+        </w:rPr>
+        <w:t xml:space="preserve">Authentication – Manages user login, registration, and session maintenance using </w:t>
+      </w:r>
+      <w:proofErr w:type="spellStart"/>
+      <w:r>
+        <w:rPr>
+          <w:rFonts w:ascii="Times New Roman" w:hAnsi="Times New Roman" w:cs="Times New Roman"/>
+          <w:sz w:val="24"/>
+          <w:szCs w:val="24"/>
+        </w:rPr>
+        <w:t>localStorage</w:t>
+      </w:r>
+      <w:proofErr w:type="spellEnd"/>
+      <w:r>
+        <w:rPr>
+          <w:rFonts w:ascii="Times New Roman" w:hAnsi="Times New Roman" w:cs="Times New Roman"/>
+          <w:sz w:val="24"/>
+          <w:szCs w:val="24"/>
+        </w:rPr>
+        <w:t xml:space="preserve"> for client-side management</w:t>
+      </w:r>
+    </w:p>
+    <w:p>
+      <w:pPr>
+        <w:pStyle w:val="ListParagraph"/>
+        <w:numPr>
+          <w:ilvl w:val="0"/>
+          <w:numId w:val="22"/>
+        </w:numPr>
+        <w:rPr>
+          <w:rFonts w:ascii="Times New Roman" w:hAnsi="Times New Roman" w:cs="Times New Roman"/>
+          <w:sz w:val="24"/>
+          <w:szCs w:val="24"/>
+        </w:rPr>
+      </w:pPr>
+      <w:r>
+        <w:rPr>
+          <w:rFonts w:ascii="Times New Roman" w:hAnsi="Times New Roman" w:cs="Times New Roman"/>
+          <w:sz w:val="24"/>
+          <w:szCs w:val="24"/>
+        </w:rPr>
+        <w:t>Hole Visualisation – Renders hole layouts using SVG images, with SVG zones overlayed to allow users to interact with each hole and its unique features independently</w:t>
+      </w:r>
+    </w:p>
+    <w:p>
+      <w:pPr>
+        <w:pStyle w:val="ListParagraph"/>
+        <w:numPr>
+          <w:ilvl w:val="0"/>
+          <w:numId w:val="22"/>
+        </w:numPr>
+        <w:rPr>
+          <w:rFonts w:ascii="Times New Roman" w:hAnsi="Times New Roman" w:cs="Times New Roman"/>
+          <w:sz w:val="24"/>
+          <w:szCs w:val="24"/>
+        </w:rPr>
+      </w:pPr>
+      <w:r>
+        <w:rPr>
+          <w:rFonts w:ascii="Times New Roman" w:hAnsi="Times New Roman" w:cs="Times New Roman"/>
+          <w:sz w:val="24"/>
+          <w:szCs w:val="24"/>
+        </w:rPr>
+        <w:t>Shot Recording System – Allows for users to enter in the exact location of their golf shots</w:t>
+      </w:r>
+    </w:p>
+    <w:p>
+      <w:pPr>
+        <w:pStyle w:val="ListParagraph"/>
+        <w:numPr>
+          <w:ilvl w:val="0"/>
+          <w:numId w:val="22"/>
+        </w:numPr>
+        <w:rPr>
+          <w:rFonts w:ascii="Times New Roman" w:hAnsi="Times New Roman" w:cs="Times New Roman"/>
+          <w:sz w:val="24"/>
+          <w:szCs w:val="24"/>
+        </w:rPr>
+      </w:pPr>
+      <w:r>
+        <w:rPr>
+          <w:rFonts w:ascii="Times New Roman" w:hAnsi="Times New Roman" w:cs="Times New Roman"/>
+          <w:sz w:val="24"/>
+          <w:szCs w:val="24"/>
+        </w:rPr>
+        <w:t>Analytics Dashboard – Processes and displays statistical data from the database in the form of heatmaps</w:t>
+      </w:r>
+    </w:p>
+    <w:p>
+      <w:pPr>
+        <w:ind w:firstLine="0"/>
+        <w:rPr>
+          <w:rFonts w:ascii="Times New Roman" w:hAnsi="Times New Roman" w:cs="Times New Roman"/>
+          <w:sz w:val="24"/>
+          <w:szCs w:val="24"/>
+        </w:rPr>
+      </w:pPr>
+      <w:r>
+        <w:rPr>
+          <w:rFonts w:ascii="Times New Roman" w:hAnsi="Times New Roman" w:cs="Times New Roman"/>
+          <w:sz w:val="24"/>
+          <w:szCs w:val="24"/>
+        </w:rPr>
+        <w:t xml:space="preserve">The client-side technology stack includes the following: </w:t>
+      </w:r>
+    </w:p>
+    <w:p>
+      <w:pPr>
+        <w:pStyle w:val="ListParagraph"/>
+        <w:numPr>
+          <w:ilvl w:val="0"/>
+          <w:numId w:val="23"/>
+        </w:numPr>
+        <w:rPr>
+          <w:rFonts w:ascii="Times New Roman" w:hAnsi="Times New Roman" w:cs="Times New Roman"/>
+          <w:sz w:val="24"/>
+          <w:szCs w:val="24"/>
+        </w:rPr>
+      </w:pPr>
+      <w:r>
+        <w:rPr>
+          <w:rFonts w:ascii="Times New Roman" w:hAnsi="Times New Roman" w:cs="Times New Roman"/>
+          <w:sz w:val="24"/>
+          <w:szCs w:val="24"/>
+        </w:rPr>
+        <w:t>HTML5 for website structure</w:t>
+      </w:r>
+    </w:p>
+    <w:p>
+      <w:pPr>
+        <w:pStyle w:val="ListParagraph"/>
+        <w:numPr>
+          <w:ilvl w:val="0"/>
+          <w:numId w:val="23"/>
+        </w:numPr>
+        <w:rPr>
+          <w:rFonts w:ascii="Times New Roman" w:hAnsi="Times New Roman" w:cs="Times New Roman"/>
+          <w:sz w:val="24"/>
+          <w:szCs w:val="24"/>
+        </w:rPr>
+      </w:pPr>
+      <w:r>
+        <w:rPr>
+          <w:rFonts w:ascii="Times New Roman" w:hAnsi="Times New Roman" w:cs="Times New Roman"/>
+          <w:sz w:val="24"/>
+          <w:szCs w:val="24"/>
+        </w:rPr>
+        <w:t>CSS for responsive styling</w:t>
+      </w:r>
+    </w:p>
+    <w:p>
+      <w:pPr>
+        <w:pStyle w:val="ListParagraph"/>
+        <w:numPr>
+          <w:ilvl w:val="0"/>
+          <w:numId w:val="23"/>
+        </w:numPr>
+        <w:rPr>
+          <w:rFonts w:ascii="Times New Roman" w:hAnsi="Times New Roman" w:cs="Times New Roman"/>
+          <w:sz w:val="24"/>
+          <w:szCs w:val="24"/>
+        </w:rPr>
+      </w:pPr>
+      <w:r>
+        <w:rPr>
+          <w:rFonts w:ascii="Times New Roman" w:hAnsi="Times New Roman" w:cs="Times New Roman"/>
+          <w:sz w:val="24"/>
+          <w:szCs w:val="24"/>
+        </w:rPr>
+        <w:t>JavaScript for user interactivity</w:t>
+      </w:r>
+    </w:p>
+    <w:p>
+      <w:pPr>
+        <w:ind w:firstLine="0"/>
+        <w:rPr>
+          <w:rFonts w:ascii="Times New Roman" w:hAnsi="Times New Roman" w:cs="Times New Roman"/>
+          <w:b/>
+          <w:bCs/>
+          <w:sz w:val="28"/>
+          <w:szCs w:val="28"/>
+          <w:u w:val="single"/>
+        </w:rPr>
+      </w:pPr>
+      <w:r>
+        <w:rPr>
+          <w:rFonts w:ascii="Times New Roman" w:hAnsi="Times New Roman" w:cs="Times New Roman"/>
+          <w:b/>
+          <w:bCs/>
+          <w:sz w:val="28"/>
+          <w:szCs w:val="28"/>
+          <w:u w:val="single"/>
+        </w:rPr>
+        <w:t>Server-Side Architecture</w:t>
+      </w:r>
+    </w:p>
+    <w:p>
+      <w:pPr>
+        <w:ind w:firstLine="0"/>
+        <w:rPr>
+          <w:rFonts w:ascii="Times New Roman" w:hAnsi="Times New Roman" w:cs="Times New Roman"/>
+          <w:sz w:val="24"/>
+          <w:szCs w:val="24"/>
+        </w:rPr>
+      </w:pPr>
+      <w:r>
+        <w:rPr>
+          <w:rFonts w:ascii="Times New Roman" w:hAnsi="Times New Roman" w:cs="Times New Roman"/>
+          <w:sz w:val="24"/>
+          <w:szCs w:val="24"/>
+        </w:rPr>
+        <w:t>The server-side implementation uses Node.js with Express to provide RESTful API endpoints. The server architecture includes the following</w:t>
+      </w:r>
+      <w:r>
+        <w:rPr>
+          <w:rFonts w:ascii="Times New Roman" w:hAnsi="Times New Roman" w:cs="Times New Roman"/>
+          <w:sz w:val="24"/>
+          <w:szCs w:val="24"/>
+        </w:rPr>
+        <w:t>:</w:t>
+      </w:r>
+    </w:p>
+    <w:p>
+      <w:pPr>
+        <w:pStyle w:val="ListParagraph"/>
+        <w:numPr>
+          <w:ilvl w:val="0"/>
+          <w:numId w:val="24"/>
+        </w:numPr>
+        <w:rPr>
+          <w:rFonts w:ascii="Times New Roman" w:hAnsi="Times New Roman" w:cs="Times New Roman"/>
+          <w:sz w:val="24"/>
+          <w:szCs w:val="24"/>
+        </w:rPr>
+      </w:pPr>
+      <w:r>
+        <w:rPr>
+          <w:rFonts w:ascii="Times New Roman" w:hAnsi="Times New Roman" w:cs="Times New Roman"/>
+          <w:sz w:val="24"/>
+          <w:szCs w:val="24"/>
+        </w:rPr>
+        <w:t>API Layer – Express routes that handle the HTTP requests and responses</w:t>
+      </w:r>
+    </w:p>
+    <w:p>
+      <w:pPr>
+        <w:pStyle w:val="ListParagraph"/>
+        <w:numPr>
+          <w:ilvl w:val="0"/>
+          <w:numId w:val="24"/>
+        </w:numPr>
+        <w:rPr>
+          <w:rFonts w:ascii="Times New Roman" w:hAnsi="Times New Roman" w:cs="Times New Roman"/>
+          <w:sz w:val="24"/>
+          <w:szCs w:val="24"/>
+        </w:rPr>
+      </w:pPr>
+      <w:r>
+        <w:rPr>
+          <w:rFonts w:ascii="Times New Roman" w:hAnsi="Times New Roman" w:cs="Times New Roman"/>
+          <w:sz w:val="24"/>
+          <w:szCs w:val="24"/>
+        </w:rPr>
+        <w:t>Service Layer – Business logic for processing data and implementing rules</w:t>
+      </w:r>
+    </w:p>
+    <w:p>
+      <w:pPr>
+        <w:pStyle w:val="ListParagraph"/>
+        <w:numPr>
+          <w:ilvl w:val="0"/>
+          <w:numId w:val="24"/>
+        </w:numPr>
+        <w:rPr>
+          <w:rFonts w:ascii="Times New Roman" w:hAnsi="Times New Roman" w:cs="Times New Roman"/>
+          <w:sz w:val="24"/>
+          <w:szCs w:val="24"/>
+        </w:rPr>
+      </w:pPr>
+      <w:r>
+        <w:rPr>
+          <w:rFonts w:ascii="Times New Roman" w:hAnsi="Times New Roman" w:cs="Times New Roman"/>
+          <w:sz w:val="24"/>
+          <w:szCs w:val="24"/>
+        </w:rPr>
+        <w:t>Data Access Layer – Database connection management and query execution</w:t>
+      </w:r>
+    </w:p>
+    <w:p>
+      <w:pPr>
+        <w:pStyle w:val="ListParagraph"/>
+        <w:numPr>
+          <w:ilvl w:val="0"/>
+          <w:numId w:val="24"/>
+        </w:numPr>
+        <w:rPr>
+          <w:rFonts w:ascii="Times New Roman" w:hAnsi="Times New Roman" w:cs="Times New Roman"/>
+          <w:sz w:val="24"/>
+          <w:szCs w:val="24"/>
+        </w:rPr>
+      </w:pPr>
+      <w:r>
+        <w:rPr>
+          <w:rFonts w:ascii="Times New Roman" w:hAnsi="Times New Roman" w:cs="Times New Roman"/>
+          <w:sz w:val="24"/>
+          <w:szCs w:val="24"/>
+        </w:rPr>
+        <w:lastRenderedPageBreak/>
+        <w:t>Security Layer – Authentication, authorisation and data protection</w:t>
+      </w:r>
+    </w:p>
+    <w:p>
+      <w:pPr>
+        <w:ind w:firstLine="0"/>
+        <w:rPr>
+          <w:rFonts w:ascii="Times New Roman" w:hAnsi="Times New Roman" w:cs="Times New Roman"/>
+          <w:b/>
+          <w:bCs/>
+          <w:sz w:val="28"/>
+          <w:szCs w:val="28"/>
+          <w:u w:val="single"/>
+        </w:rPr>
+      </w:pPr>
+      <w:r>
+        <w:rPr>
+          <w:rFonts w:ascii="Times New Roman" w:hAnsi="Times New Roman" w:cs="Times New Roman"/>
+          <w:b/>
+          <w:bCs/>
+          <w:sz w:val="28"/>
+          <w:szCs w:val="28"/>
+          <w:u w:val="single"/>
+        </w:rPr>
+        <w:t>Communication Protocol</w:t>
+      </w:r>
+    </w:p>
+    <w:p>
+      <w:pPr>
+        <w:ind w:firstLine="0"/>
+        <w:rPr>
+          <w:rFonts w:ascii="Times New Roman" w:hAnsi="Times New Roman" w:cs="Times New Roman"/>
+          <w:sz w:val="24"/>
+          <w:szCs w:val="24"/>
+        </w:rPr>
+      </w:pPr>
+      <w:r>
+        <w:rPr>
+          <w:rFonts w:ascii="Times New Roman" w:hAnsi="Times New Roman" w:cs="Times New Roman"/>
+          <w:sz w:val="24"/>
+          <w:szCs w:val="24"/>
+        </w:rPr>
+        <w:t>The client and server communicate using a RESTful API pattern over HTTP:</w:t>
+      </w:r>
+    </w:p>
+    <w:p>
+      <w:pPr>
+        <w:spacing w:line="240" w:lineRule="auto"/>
+        <w:ind w:firstLine="0"/>
+        <w:jc w:val="center"/>
+        <w:rPr>
+          <w:rFonts w:ascii="Times New Roman" w:hAnsi="Times New Roman" w:cs="Times New Roman"/>
+          <w:sz w:val="24"/>
+          <w:szCs w:val="24"/>
+        </w:rPr>
+      </w:pPr>
+      <w:r>
+        <w:rPr>
+          <w:rFonts w:ascii="Times New Roman" w:hAnsi="Times New Roman" w:cs="Times New Roman"/>
+          <w:noProof/>
+          <w:sz w:val="24"/>
+          <w:szCs w:val="24"/>
+        </w:rPr>
+        <w:drawing>
+          <wp:inline distT="0" distB="0" distL="0" distR="0" wp14:anchorId="04EF2E69" wp14:editId="3C29FA94">
+            <wp:extent cx="5731510" cy="3271520"/>
+            <wp:effectExtent l="0" t="0" r="2540" b="5080"/>
+            <wp:docPr id="1840179849" name="Picture 30" descr="A white table with black text&#10;&#10;AI-generated content may be incorrect."/>
+            <wp:cNvGraphicFramePr>
+              <a:graphicFrameLocks xmlns:a="http://schemas.openxmlformats.org/drawingml/2006/main" noChangeAspect="1"/>
+            </wp:cNvGraphicFramePr>
+            <a:graphic xmlns:a="http://schemas.openxmlformats.org/drawingml/2006/main">
+              <a:graphicData uri="http://schemas.openxmlformats.org/drawingml/2006/picture">
+                <pic:pic xmlns:pic="http://schemas.openxmlformats.org/drawingml/2006/picture">
+                  <pic:nvPicPr>
+                    <pic:cNvPr id="1840179849" name="Picture 30" descr="A white table with black text&#10;&#10;AI-generated content may be incorrect."/>
+                    <pic:cNvPicPr/>
+                  </pic:nvPicPr>
+                  <pic:blipFill>
+                    <a:blip r:embed="rId35">
+                      <a:extLst>
+                        <a:ext uri="{28A0092B-C50C-407E-A947-70E740481C1C}">
+                          <a14:useLocalDpi xmlns:a14="http://schemas.microsoft.com/office/drawing/2010/main" val="0"/>
+                        </a:ext>
+                      </a:extLst>
+                    </a:blip>
+                    <a:stretch>
+                      <a:fillRect/>
+                    </a:stretch>
+                  </pic:blipFill>
+                  <pic:spPr>
+                    <a:xfrm>
+                      <a:off x="0" y="0"/>
+                      <a:ext cx="5731510" cy="3271520"/>
                     </a:xfrm>
                     <a:prstGeom prst="rect">
                       <a:avLst/>
@@ -9990,46 +10659,266 @@
           <w:sz w:val="24"/>
           <w:szCs w:val="24"/>
         </w:rPr>
-        <w:t xml:space="preserve">Figure </w:t>
-      </w:r>
-      <w:r>
-        <w:rPr>
-          <w:rFonts w:ascii="Times New Roman" w:hAnsi="Times New Roman" w:cs="Times New Roman"/>
-          <w:i/>
-          <w:iCs/>
-          <w:sz w:val="24"/>
-          <w:szCs w:val="24"/>
-        </w:rPr>
-        <w:t>5.1</w:t>
-      </w:r>
-      <w:r>
-        <w:rPr>
-          <w:rFonts w:ascii="Times New Roman" w:hAnsi="Times New Roman" w:cs="Times New Roman"/>
-          <w:i/>
-          <w:iCs/>
-          <w:sz w:val="24"/>
-          <w:szCs w:val="24"/>
-        </w:rPr>
-        <w:t xml:space="preserve">: </w:t>
-      </w:r>
-      <w:r>
-        <w:rPr>
-          <w:rFonts w:ascii="Times New Roman" w:hAnsi="Times New Roman" w:cs="Times New Roman"/>
-          <w:i/>
-          <w:iCs/>
-          <w:sz w:val="24"/>
-          <w:szCs w:val="24"/>
-        </w:rPr>
-        <w:t>This image showcases the SQL Database Schema for The Golf Blueprint</w:t>
-      </w:r>
-    </w:p>
-    <w:p>
-      <w:pPr>
+        <w:t>Figure 5.2: Table showcasing the communication protocol</w:t>
+      </w:r>
+    </w:p>
+    <w:p>
+      <w:pPr>
+        <w:ind w:firstLine="0"/>
+        <w:rPr>
+          <w:rFonts w:ascii="Times New Roman" w:hAnsi="Times New Roman" w:cs="Times New Roman"/>
+          <w:sz w:val="24"/>
+          <w:szCs w:val="24"/>
+          <w:highlight w:val="yellow"/>
+        </w:rPr>
+      </w:pPr>
+    </w:p>
+    <w:p>
+      <w:pPr>
+        <w:pStyle w:val="Heading2"/>
+        <w:rPr>
+          <w:rFonts w:ascii="Times New Roman" w:hAnsi="Times New Roman" w:cs="Times New Roman"/>
+        </w:rPr>
+      </w:pPr>
+      <w:r>
+        <w:rPr>
+          <w:rFonts w:ascii="Times New Roman" w:hAnsi="Times New Roman" w:cs="Times New Roman"/>
+        </w:rPr>
+        <w:t>5.</w:t>
+      </w:r>
+      <w:r>
+        <w:rPr>
+          <w:rFonts w:ascii="Times New Roman" w:hAnsi="Times New Roman" w:cs="Times New Roman"/>
+        </w:rPr>
+        <w:t>2</w:t>
+      </w:r>
+      <w:r>
+        <w:rPr>
+          <w:rFonts w:ascii="Times New Roman" w:hAnsi="Times New Roman" w:cs="Times New Roman"/>
+        </w:rPr>
+        <w:t xml:space="preserve"> </w:t>
+      </w:r>
+      <w:r>
+        <w:rPr>
+          <w:rFonts w:ascii="Times New Roman" w:hAnsi="Times New Roman" w:cs="Times New Roman"/>
+        </w:rPr>
+        <w:t>Database Design</w:t>
+      </w:r>
+    </w:p>
+    <w:p>
+      <w:pPr>
+        <w:ind w:firstLine="0"/>
+        <w:rPr>
+          <w:rFonts w:ascii="Times New Roman" w:hAnsi="Times New Roman" w:cs="Times New Roman"/>
+          <w:b/>
+          <w:bCs/>
+          <w:sz w:val="28"/>
+          <w:szCs w:val="28"/>
+          <w:highlight w:val="yellow"/>
+          <w:u w:val="single"/>
+        </w:rPr>
+      </w:pPr>
+    </w:p>
+    <w:p>
+      <w:pPr>
+        <w:ind w:firstLine="0"/>
+        <w:rPr>
+          <w:rFonts w:ascii="Times New Roman" w:hAnsi="Times New Roman" w:cs="Times New Roman"/>
+          <w:b/>
+          <w:bCs/>
+          <w:sz w:val="28"/>
+          <w:szCs w:val="28"/>
+          <w:u w:val="single"/>
+        </w:rPr>
+      </w:pPr>
+      <w:r>
+        <w:rPr>
+          <w:rFonts w:ascii="Times New Roman" w:hAnsi="Times New Roman" w:cs="Times New Roman"/>
+          <w:b/>
+          <w:bCs/>
+          <w:sz w:val="28"/>
+          <w:szCs w:val="28"/>
+          <w:u w:val="single"/>
+        </w:rPr>
+        <w:t>Database Schema</w:t>
+      </w:r>
+    </w:p>
+    <w:p>
+      <w:pPr>
+        <w:ind w:firstLine="0"/>
+        <w:rPr>
+          <w:rFonts w:ascii="Times New Roman" w:hAnsi="Times New Roman" w:cs="Times New Roman"/>
+          <w:sz w:val="24"/>
+          <w:szCs w:val="24"/>
+        </w:rPr>
+      </w:pPr>
+      <w:r>
+        <w:rPr>
+          <w:rFonts w:ascii="Times New Roman" w:hAnsi="Times New Roman" w:cs="Times New Roman"/>
+          <w:sz w:val="24"/>
+          <w:szCs w:val="24"/>
+        </w:rPr>
+        <w:t>The Golf Blueprint utilises a relational MySQL database with a normalised schema to help support the data storage and interpretation requirements, while maintaining data integrity. The schema consists of the following:</w:t>
+      </w:r>
+    </w:p>
+    <w:p>
+      <w:pPr>
+        <w:spacing w:line="240" w:lineRule="auto"/>
+        <w:ind w:firstLine="0"/>
         <w:jc w:val="center"/>
         <w:rPr>
           <w:rFonts w:ascii="Times New Roman" w:hAnsi="Times New Roman" w:cs="Times New Roman"/>
           <w:sz w:val="24"/>
           <w:szCs w:val="24"/>
+        </w:rPr>
+      </w:pPr>
+      <w:r>
+        <w:rPr>
+          <w:rFonts w:ascii="Times New Roman" w:hAnsi="Times New Roman" w:cs="Times New Roman"/>
+          <w:noProof/>
+          <w:sz w:val="24"/>
+          <w:szCs w:val="24"/>
+        </w:rPr>
+        <w:lastRenderedPageBreak/>
+        <w:drawing>
+          <wp:inline distT="0" distB="0" distL="0" distR="0" wp14:anchorId="5E0EAF7F" wp14:editId="5C5EAA80">
+            <wp:extent cx="5731510" cy="5723255"/>
+            <wp:effectExtent l="0" t="0" r="2540" b="0"/>
+            <wp:docPr id="1593185546" name="Picture 33"/>
+            <wp:cNvGraphicFramePr>
+              <a:graphicFrameLocks xmlns:a="http://schemas.openxmlformats.org/drawingml/2006/main" noChangeAspect="1"/>
+            </wp:cNvGraphicFramePr>
+            <a:graphic xmlns:a="http://schemas.openxmlformats.org/drawingml/2006/main">
+              <a:graphicData uri="http://schemas.openxmlformats.org/drawingml/2006/picture">
+                <pic:pic xmlns:pic="http://schemas.openxmlformats.org/drawingml/2006/picture">
+                  <pic:nvPicPr>
+                    <pic:cNvPr id="1593185546" name="Picture 1593185546"/>
+                    <pic:cNvPicPr/>
+                  </pic:nvPicPr>
+                  <pic:blipFill>
+                    <a:blip r:embed="rId36" cstate="print">
+                      <a:extLst>
+                        <a:ext uri="{28A0092B-C50C-407E-A947-70E740481C1C}">
+                          <a14:useLocalDpi xmlns:a14="http://schemas.microsoft.com/office/drawing/2010/main" val="0"/>
+                        </a:ext>
+                      </a:extLst>
+                    </a:blip>
+                    <a:stretch>
+                      <a:fillRect/>
+                    </a:stretch>
+                  </pic:blipFill>
+                  <pic:spPr>
+                    <a:xfrm>
+                      <a:off x="0" y="0"/>
+                      <a:ext cx="5731510" cy="5723255"/>
+                    </a:xfrm>
+                    <a:prstGeom prst="rect">
+                      <a:avLst/>
+                    </a:prstGeom>
+                  </pic:spPr>
+                </pic:pic>
+              </a:graphicData>
+            </a:graphic>
+          </wp:inline>
+        </w:drawing>
+      </w:r>
+    </w:p>
+    <w:p>
+      <w:pPr>
+        <w:spacing w:line="240" w:lineRule="auto"/>
+        <w:ind w:firstLine="0"/>
+        <w:jc w:val="center"/>
+        <w:rPr>
+          <w:rFonts w:ascii="Times New Roman" w:hAnsi="Times New Roman" w:cs="Times New Roman"/>
+          <w:i/>
+          <w:iCs/>
+          <w:sz w:val="24"/>
+          <w:szCs w:val="24"/>
+        </w:rPr>
+      </w:pPr>
+      <w:r>
+        <w:rPr>
+          <w:rFonts w:ascii="Times New Roman" w:hAnsi="Times New Roman" w:cs="Times New Roman"/>
+          <w:i/>
+          <w:iCs/>
+          <w:sz w:val="24"/>
+          <w:szCs w:val="24"/>
+        </w:rPr>
+        <w:t>Figure 5.3: Entity Relationship diagram for the database</w:t>
+      </w:r>
+    </w:p>
+    <w:p>
+      <w:pPr>
+        <w:ind w:firstLine="0"/>
+        <w:rPr>
+          <w:rFonts w:ascii="Times New Roman" w:hAnsi="Times New Roman" w:cs="Times New Roman"/>
+          <w:sz w:val="24"/>
+          <w:szCs w:val="24"/>
+          <w:highlight w:val="yellow"/>
+        </w:rPr>
+      </w:pPr>
+    </w:p>
+    <w:p>
+      <w:pPr>
+        <w:ind w:firstLine="0"/>
+        <w:rPr>
+          <w:rFonts w:ascii="Times New Roman" w:hAnsi="Times New Roman" w:cs="Times New Roman"/>
+          <w:b/>
+          <w:bCs/>
+          <w:sz w:val="28"/>
+          <w:szCs w:val="28"/>
+          <w:highlight w:val="yellow"/>
+          <w:u w:val="single"/>
+        </w:rPr>
+      </w:pPr>
+    </w:p>
+    <w:p>
+      <w:pPr>
+        <w:ind w:firstLine="0"/>
+        <w:rPr>
+          <w:rFonts w:ascii="Times New Roman" w:hAnsi="Times New Roman" w:cs="Times New Roman"/>
+          <w:b/>
+          <w:bCs/>
+          <w:sz w:val="28"/>
+          <w:szCs w:val="28"/>
+          <w:highlight w:val="yellow"/>
+          <w:u w:val="single"/>
+        </w:rPr>
+      </w:pPr>
+    </w:p>
+    <w:p>
+      <w:pPr>
+        <w:ind w:firstLine="0"/>
+        <w:rPr>
+          <w:rFonts w:ascii="Times New Roman" w:hAnsi="Times New Roman" w:cs="Times New Roman"/>
+          <w:b/>
+          <w:bCs/>
+          <w:sz w:val="28"/>
+          <w:szCs w:val="28"/>
+          <w:highlight w:val="yellow"/>
+          <w:u w:val="single"/>
+        </w:rPr>
+      </w:pPr>
+    </w:p>
+    <w:p>
+      <w:pPr>
+        <w:ind w:firstLine="0"/>
+        <w:rPr>
+          <w:rFonts w:ascii="Times New Roman" w:hAnsi="Times New Roman" w:cs="Times New Roman"/>
+          <w:sz w:val="24"/>
+          <w:szCs w:val="24"/>
+          <w:highlight w:val="yellow"/>
+        </w:rPr>
+      </w:pPr>
+    </w:p>
+    <w:p>
+      <w:pPr>
+        <w:ind w:firstLine="0"/>
+        <w:rPr>
+          <w:rFonts w:ascii="Times New Roman" w:hAnsi="Times New Roman" w:cs="Times New Roman"/>
+          <w:sz w:val="24"/>
+          <w:szCs w:val="24"/>
+          <w:highlight w:val="yellow"/>
         </w:rPr>
       </w:pPr>
     </w:p>
@@ -10779,7 +11668,7 @@
       </w:pPr>
     </w:p>
     <w:sectPr>
-      <w:footerReference w:type="default" r:id="rId35"/>
+      <w:footerReference w:type="default" r:id="rId37"/>
       <w:pgSz w:w="11906" w:h="16838"/>
       <w:pgMar w:top="1440" w:right="1440" w:bottom="1440" w:left="1440" w:header="709" w:footer="709" w:gutter="0"/>
       <w:pgNumType w:start="1"/>
@@ -10896,6 +11785,118 @@
 <file path=word/numbering.xml><?xml version="1.0" encoding="utf-8"?>
 <w:numbering xmlns:wpc="http://schemas.microsoft.com/office/word/2010/wordprocessingCanvas" xmlns:cx="http://schemas.microsoft.com/office/drawing/2014/chartex" xmlns:cx1="http://schemas.microsoft.com/office/drawing/2015/9/8/chartex" xmlns:cx2="http://schemas.microsoft.com/office/drawing/2015/10/21/chartex" xmlns:cx3="http://schemas.microsoft.com/office/drawing/2016/5/9/chartex" xmlns:cx4="http://schemas.microsoft.com/office/drawing/2016/5/10/chartex" xmlns:cx5="http://schemas.microsoft.com/office/drawing/2016/5/11/chartex" xmlns:cx6="http://schemas.microsoft.com/office/drawing/2016/5/12/chartex" xmlns:cx7="http://schemas.microsoft.com/office/drawing/2016/5/13/chartex" xmlns:cx8="http://schemas.microsoft.com/office/drawing/2016/5/14/chartex" xmlns:mc="http://schemas.openxmlformats.org/markup-compatibility/2006" xmlns:aink="http://schemas.microsoft.com/office/drawing/2016/ink" xmlns:am3d="http://schemas.microsoft.com/office/drawing/2017/model3d" xmlns:o="urn:schemas-microsoft-com:office:office" xmlns:oel="http://schemas.microsoft.com/office/2019/extlst" xmlns:r="http://schemas.openxmlformats.org/officeDocument/2006/relationships" xmlns:m="http://schemas.openxmlformats.org/officeDocument/2006/math" xmlns:v="urn:schemas-microsoft-com:vml" xmlns:wp14="http://schemas.microsoft.com/office/word/2010/wordprocessingDrawing" xmlns:wp="http://schemas.openxmlformats.org/drawingml/2006/wordprocessingDrawing" xmlns:w10="urn:schemas-microsoft-com:office:word" xmlns:w="http://schemas.openxmlformats.org/wordprocessingml/2006/main" xmlns:w14="http://schemas.microsoft.com/office/word/2010/wordml" xmlns:w15="http://schemas.microsoft.com/office/word/2012/wordml" xmlns:w16cex="http://schemas.microsoft.com/office/word/2018/wordml/cex" xmlns:w16cid="http://schemas.microsoft.com/office/word/2016/wordml/cid" xmlns:w16="http://schemas.microsoft.com/office/word/2018/wordml" xmlns:w16du="http://schemas.microsoft.com/office/word/2023/wordml/word16du" xmlns:w16sdtdh="http://schemas.microsoft.com/office/word/2020/wordml/sdtdatahash" xmlns:w16sdtfl="http://schemas.microsoft.com/office/word/2024/wordml/sdtformatlock" xmlns:w16se="http://schemas.microsoft.com/office/word/2015/wordml/symex" xmlns:wpg="http://schemas.microsoft.com/office/word/2010/wordprocessingGroup" xmlns:wpi="http://schemas.microsoft.com/office/word/2010/wordprocessingInk" xmlns:wne="http://schemas.microsoft.com/office/word/2006/wordml" xmlns:wps="http://schemas.microsoft.com/office/word/2010/wordprocessingShape" mc:Ignorable="w14 w15 w16se w16cid w16 w16cex w16sdtdh w16sdtfl w16du wp14">
   <w:abstractNum w:abstractNumId="0" w15:restartNumberingAfterBreak="0">
+    <w:nsid w:val="08EC71A7"/>
+    <w:multiLevelType w:val="hybridMultilevel"/>
+    <w:tmpl w:val="A2BEBF48"/>
+    <w:lvl w:ilvl="0" w:tplc="6DA27588">
+      <w:numFmt w:val="bullet"/>
+      <w:lvlText w:val="-"/>
+      <w:lvlJc w:val="left"/>
+      <w:pPr>
+        <w:ind w:left="720" w:hanging="360"/>
+      </w:pPr>
+      <w:rPr>
+        <w:rFonts w:ascii="Aharoni" w:eastAsiaTheme="minorHAnsi" w:hAnsi="Aharoni" w:cs="Aharoni" w:hint="default"/>
+      </w:rPr>
+    </w:lvl>
+    <w:lvl w:ilvl="1" w:tplc="08090003" w:tentative="1">
+      <w:start w:val="1"/>
+      <w:numFmt w:val="bullet"/>
+      <w:lvlText w:val="o"/>
+      <w:lvlJc w:val="left"/>
+      <w:pPr>
+        <w:ind w:left="1440" w:hanging="360"/>
+      </w:pPr>
+      <w:rPr>
+        <w:rFonts w:ascii="Courier New" w:hAnsi="Courier New" w:cs="Courier New" w:hint="default"/>
+      </w:rPr>
+    </w:lvl>
+    <w:lvl w:ilvl="2" w:tplc="08090005" w:tentative="1">
+      <w:start w:val="1"/>
+      <w:numFmt w:val="bullet"/>
+      <w:lvlText w:val=""/>
+      <w:lvlJc w:val="left"/>
+      <w:pPr>
+        <w:ind w:left="2160" w:hanging="360"/>
+      </w:pPr>
+      <w:rPr>
+        <w:rFonts w:ascii="Wingdings" w:hAnsi="Wingdings" w:hint="default"/>
+      </w:rPr>
+    </w:lvl>
+    <w:lvl w:ilvl="3" w:tplc="08090001" w:tentative="1">
+      <w:start w:val="1"/>
+      <w:numFmt w:val="bullet"/>
+      <w:lvlText w:val=""/>
+      <w:lvlJc w:val="left"/>
+      <w:pPr>
+        <w:ind w:left="2880" w:hanging="360"/>
+      </w:pPr>
+      <w:rPr>
+        <w:rFonts w:ascii="Symbol" w:hAnsi="Symbol" w:hint="default"/>
+      </w:rPr>
+    </w:lvl>
+    <w:lvl w:ilvl="4" w:tplc="08090003" w:tentative="1">
+      <w:start w:val="1"/>
+      <w:numFmt w:val="bullet"/>
+      <w:lvlText w:val="o"/>
+      <w:lvlJc w:val="left"/>
+      <w:pPr>
+        <w:ind w:left="3600" w:hanging="360"/>
+      </w:pPr>
+      <w:rPr>
+        <w:rFonts w:ascii="Courier New" w:hAnsi="Courier New" w:cs="Courier New" w:hint="default"/>
+      </w:rPr>
+    </w:lvl>
+    <w:lvl w:ilvl="5" w:tplc="08090005" w:tentative="1">
+      <w:start w:val="1"/>
+      <w:numFmt w:val="bullet"/>
+      <w:lvlText w:val=""/>
+      <w:lvlJc w:val="left"/>
+      <w:pPr>
+        <w:ind w:left="4320" w:hanging="360"/>
+      </w:pPr>
+      <w:rPr>
+        <w:rFonts w:ascii="Wingdings" w:hAnsi="Wingdings" w:hint="default"/>
+      </w:rPr>
+    </w:lvl>
+    <w:lvl w:ilvl="6" w:tplc="08090001" w:tentative="1">
+      <w:start w:val="1"/>
+      <w:numFmt w:val="bullet"/>
+      <w:lvlText w:val=""/>
+      <w:lvlJc w:val="left"/>
+      <w:pPr>
+        <w:ind w:left="5040" w:hanging="360"/>
+      </w:pPr>
+      <w:rPr>
+        <w:rFonts w:ascii="Symbol" w:hAnsi="Symbol" w:hint="default"/>
+      </w:rPr>
+    </w:lvl>
+    <w:lvl w:ilvl="7" w:tplc="08090003" w:tentative="1">
+      <w:start w:val="1"/>
+      <w:numFmt w:val="bullet"/>
+      <w:lvlText w:val="o"/>
+      <w:lvlJc w:val="left"/>
+      <w:pPr>
+        <w:ind w:left="5760" w:hanging="360"/>
+      </w:pPr>
+      <w:rPr>
+        <w:rFonts w:ascii="Courier New" w:hAnsi="Courier New" w:cs="Courier New" w:hint="default"/>
+      </w:rPr>
+    </w:lvl>
+    <w:lvl w:ilvl="8" w:tplc="08090005" w:tentative="1">
+      <w:start w:val="1"/>
+      <w:numFmt w:val="bullet"/>
+      <w:lvlText w:val=""/>
+      <w:lvlJc w:val="left"/>
+      <w:pPr>
+        <w:ind w:left="6480" w:hanging="360"/>
+      </w:pPr>
+      <w:rPr>
+        <w:rFonts w:ascii="Wingdings" w:hAnsi="Wingdings" w:hint="default"/>
+      </w:rPr>
+    </w:lvl>
+  </w:abstractNum>
+  <w:abstractNum w:abstractNumId="1" w15:restartNumberingAfterBreak="0">
     <w:nsid w:val="11A05027"/>
     <w:multiLevelType w:val="hybridMultilevel"/>
     <w:tmpl w:val="07D60094"/>
@@ -10984,7 +11985,7 @@
       </w:pPr>
     </w:lvl>
   </w:abstractNum>
-  <w:abstractNum w:abstractNumId="1" w15:restartNumberingAfterBreak="0">
+  <w:abstractNum w:abstractNumId="2" w15:restartNumberingAfterBreak="0">
     <w:nsid w:val="15F0468B"/>
     <w:multiLevelType w:val="hybridMultilevel"/>
     <w:tmpl w:val="2AC8BC0C"/>
@@ -11096,7 +12097,7 @@
       </w:rPr>
     </w:lvl>
   </w:abstractNum>
-  <w:abstractNum w:abstractNumId="2" w15:restartNumberingAfterBreak="0">
+  <w:abstractNum w:abstractNumId="3" w15:restartNumberingAfterBreak="0">
     <w:nsid w:val="1E6AEAA7"/>
     <w:multiLevelType w:val="hybridMultilevel"/>
     <w:tmpl w:val="FFFFFFFF"/>
@@ -11182,7 +12183,7 @@
       </w:pPr>
     </w:lvl>
   </w:abstractNum>
-  <w:abstractNum w:abstractNumId="3" w15:restartNumberingAfterBreak="0">
+  <w:abstractNum w:abstractNumId="4" w15:restartNumberingAfterBreak="0">
     <w:nsid w:val="289B790C"/>
     <w:multiLevelType w:val="multilevel"/>
     <w:tmpl w:val="43349310"/>
@@ -11295,7 +12296,7 @@
       </w:rPr>
     </w:lvl>
   </w:abstractNum>
-  <w:abstractNum w:abstractNumId="4" w15:restartNumberingAfterBreak="0">
+  <w:abstractNum w:abstractNumId="5" w15:restartNumberingAfterBreak="0">
     <w:nsid w:val="2B615C26"/>
     <w:multiLevelType w:val="hybridMultilevel"/>
     <w:tmpl w:val="AB488902"/>
@@ -11408,7 +12409,7 @@
       </w:rPr>
     </w:lvl>
   </w:abstractNum>
-  <w:abstractNum w:abstractNumId="5" w15:restartNumberingAfterBreak="0">
+  <w:abstractNum w:abstractNumId="6" w15:restartNumberingAfterBreak="0">
     <w:nsid w:val="2C9B68F8"/>
     <w:multiLevelType w:val="hybridMultilevel"/>
     <w:tmpl w:val="9C2CEF18"/>
@@ -11520,7 +12521,7 @@
       </w:rPr>
     </w:lvl>
   </w:abstractNum>
-  <w:abstractNum w:abstractNumId="6" w15:restartNumberingAfterBreak="0">
+  <w:abstractNum w:abstractNumId="7" w15:restartNumberingAfterBreak="0">
     <w:nsid w:val="30CB27C1"/>
     <w:multiLevelType w:val="hybridMultilevel"/>
     <w:tmpl w:val="0FB60090"/>
@@ -11633,7 +12634,96 @@
       </w:rPr>
     </w:lvl>
   </w:abstractNum>
-  <w:abstractNum w:abstractNumId="7" w15:restartNumberingAfterBreak="0">
+  <w:abstractNum w:abstractNumId="8" w15:restartNumberingAfterBreak="0">
+    <w:nsid w:val="36825C05"/>
+    <w:multiLevelType w:val="hybridMultilevel"/>
+    <w:tmpl w:val="95BCB53A"/>
+    <w:lvl w:ilvl="0" w:tplc="0809000F">
+      <w:start w:val="1"/>
+      <w:numFmt w:val="decimal"/>
+      <w:lvlText w:val="%1."/>
+      <w:lvlJc w:val="left"/>
+      <w:pPr>
+        <w:ind w:left="720" w:hanging="360"/>
+      </w:pPr>
+      <w:rPr>
+        <w:rFonts w:hint="default"/>
+      </w:rPr>
+    </w:lvl>
+    <w:lvl w:ilvl="1" w:tplc="08090019" w:tentative="1">
+      <w:start w:val="1"/>
+      <w:numFmt w:val="lowerLetter"/>
+      <w:lvlText w:val="%2."/>
+      <w:lvlJc w:val="left"/>
+      <w:pPr>
+        <w:ind w:left="1440" w:hanging="360"/>
+      </w:pPr>
+    </w:lvl>
+    <w:lvl w:ilvl="2" w:tplc="0809001B" w:tentative="1">
+      <w:start w:val="1"/>
+      <w:numFmt w:val="lowerRoman"/>
+      <w:lvlText w:val="%3."/>
+      <w:lvlJc w:val="right"/>
+      <w:pPr>
+        <w:ind w:left="2160" w:hanging="180"/>
+      </w:pPr>
+    </w:lvl>
+    <w:lvl w:ilvl="3" w:tplc="0809000F" w:tentative="1">
+      <w:start w:val="1"/>
+      <w:numFmt w:val="decimal"/>
+      <w:lvlText w:val="%4."/>
+      <w:lvlJc w:val="left"/>
+      <w:pPr>
+        <w:ind w:left="2880" w:hanging="360"/>
+      </w:pPr>
+    </w:lvl>
+    <w:lvl w:ilvl="4" w:tplc="08090019" w:tentative="1">
+      <w:start w:val="1"/>
+      <w:numFmt w:val="lowerLetter"/>
+      <w:lvlText w:val="%5."/>
+      <w:lvlJc w:val="left"/>
+      <w:pPr>
+        <w:ind w:left="3600" w:hanging="360"/>
+      </w:pPr>
+    </w:lvl>
+    <w:lvl w:ilvl="5" w:tplc="0809001B" w:tentative="1">
+      <w:start w:val="1"/>
+      <w:numFmt w:val="lowerRoman"/>
+      <w:lvlText w:val="%6."/>
+      <w:lvlJc w:val="right"/>
+      <w:pPr>
+        <w:ind w:left="4320" w:hanging="180"/>
+      </w:pPr>
+    </w:lvl>
+    <w:lvl w:ilvl="6" w:tplc="0809000F" w:tentative="1">
+      <w:start w:val="1"/>
+      <w:numFmt w:val="decimal"/>
+      <w:lvlText w:val="%7."/>
+      <w:lvlJc w:val="left"/>
+      <w:pPr>
+        <w:ind w:left="5040" w:hanging="360"/>
+      </w:pPr>
+    </w:lvl>
+    <w:lvl w:ilvl="7" w:tplc="08090019" w:tentative="1">
+      <w:start w:val="1"/>
+      <w:numFmt w:val="lowerLetter"/>
+      <w:lvlText w:val="%8."/>
+      <w:lvlJc w:val="left"/>
+      <w:pPr>
+        <w:ind w:left="5760" w:hanging="360"/>
+      </w:pPr>
+    </w:lvl>
+    <w:lvl w:ilvl="8" w:tplc="0809001B" w:tentative="1">
+      <w:start w:val="1"/>
+      <w:numFmt w:val="lowerRoman"/>
+      <w:lvlText w:val="%9."/>
+      <w:lvlJc w:val="right"/>
+      <w:pPr>
+        <w:ind w:left="6480" w:hanging="180"/>
+      </w:pPr>
+    </w:lvl>
+  </w:abstractNum>
+  <w:abstractNum w:abstractNumId="9" w15:restartNumberingAfterBreak="0">
     <w:nsid w:val="3DC200BF"/>
     <w:multiLevelType w:val="hybridMultilevel"/>
     <w:tmpl w:val="B644C4D0"/>
@@ -11745,7 +12835,7 @@
       </w:rPr>
     </w:lvl>
   </w:abstractNum>
-  <w:abstractNum w:abstractNumId="8" w15:restartNumberingAfterBreak="0">
+  <w:abstractNum w:abstractNumId="10" w15:restartNumberingAfterBreak="0">
     <w:nsid w:val="40AC5786"/>
     <w:multiLevelType w:val="hybridMultilevel"/>
     <w:tmpl w:val="9C4C83AA"/>
@@ -11834,7 +12924,93 @@
       </w:pPr>
     </w:lvl>
   </w:abstractNum>
-  <w:abstractNum w:abstractNumId="9" w15:restartNumberingAfterBreak="0">
+  <w:abstractNum w:abstractNumId="11" w15:restartNumberingAfterBreak="0">
+    <w:nsid w:val="48DD1A11"/>
+    <w:multiLevelType w:val="hybridMultilevel"/>
+    <w:tmpl w:val="6F022236"/>
+    <w:lvl w:ilvl="0" w:tplc="0809000F">
+      <w:start w:val="1"/>
+      <w:numFmt w:val="decimal"/>
+      <w:lvlText w:val="%1."/>
+      <w:lvlJc w:val="left"/>
+      <w:pPr>
+        <w:ind w:left="720" w:hanging="360"/>
+      </w:pPr>
+    </w:lvl>
+    <w:lvl w:ilvl="1" w:tplc="08090019" w:tentative="1">
+      <w:start w:val="1"/>
+      <w:numFmt w:val="lowerLetter"/>
+      <w:lvlText w:val="%2."/>
+      <w:lvlJc w:val="left"/>
+      <w:pPr>
+        <w:ind w:left="1440" w:hanging="360"/>
+      </w:pPr>
+    </w:lvl>
+    <w:lvl w:ilvl="2" w:tplc="0809001B" w:tentative="1">
+      <w:start w:val="1"/>
+      <w:numFmt w:val="lowerRoman"/>
+      <w:lvlText w:val="%3."/>
+      <w:lvlJc w:val="right"/>
+      <w:pPr>
+        <w:ind w:left="2160" w:hanging="180"/>
+      </w:pPr>
+    </w:lvl>
+    <w:lvl w:ilvl="3" w:tplc="0809000F" w:tentative="1">
+      <w:start w:val="1"/>
+      <w:numFmt w:val="decimal"/>
+      <w:lvlText w:val="%4."/>
+      <w:lvlJc w:val="left"/>
+      <w:pPr>
+        <w:ind w:left="2880" w:hanging="360"/>
+      </w:pPr>
+    </w:lvl>
+    <w:lvl w:ilvl="4" w:tplc="08090019" w:tentative="1">
+      <w:start w:val="1"/>
+      <w:numFmt w:val="lowerLetter"/>
+      <w:lvlText w:val="%5."/>
+      <w:lvlJc w:val="left"/>
+      <w:pPr>
+        <w:ind w:left="3600" w:hanging="360"/>
+      </w:pPr>
+    </w:lvl>
+    <w:lvl w:ilvl="5" w:tplc="0809001B" w:tentative="1">
+      <w:start w:val="1"/>
+      <w:numFmt w:val="lowerRoman"/>
+      <w:lvlText w:val="%6."/>
+      <w:lvlJc w:val="right"/>
+      <w:pPr>
+        <w:ind w:left="4320" w:hanging="180"/>
+      </w:pPr>
+    </w:lvl>
+    <w:lvl w:ilvl="6" w:tplc="0809000F" w:tentative="1">
+      <w:start w:val="1"/>
+      <w:numFmt w:val="decimal"/>
+      <w:lvlText w:val="%7."/>
+      <w:lvlJc w:val="left"/>
+      <w:pPr>
+        <w:ind w:left="5040" w:hanging="360"/>
+      </w:pPr>
+    </w:lvl>
+    <w:lvl w:ilvl="7" w:tplc="08090019" w:tentative="1">
+      <w:start w:val="1"/>
+      <w:numFmt w:val="lowerLetter"/>
+      <w:lvlText w:val="%8."/>
+      <w:lvlJc w:val="left"/>
+      <w:pPr>
+        <w:ind w:left="5760" w:hanging="360"/>
+      </w:pPr>
+    </w:lvl>
+    <w:lvl w:ilvl="8" w:tplc="0809001B" w:tentative="1">
+      <w:start w:val="1"/>
+      <w:numFmt w:val="lowerRoman"/>
+      <w:lvlText w:val="%9."/>
+      <w:lvlJc w:val="right"/>
+      <w:pPr>
+        <w:ind w:left="6480" w:hanging="180"/>
+      </w:pPr>
+    </w:lvl>
+  </w:abstractNum>
+  <w:abstractNum w:abstractNumId="12" w15:restartNumberingAfterBreak="0">
     <w:nsid w:val="4E5D15F5"/>
     <w:multiLevelType w:val="hybridMultilevel"/>
     <w:tmpl w:val="A260DE28"/>
@@ -11923,7 +13099,7 @@
       </w:pPr>
     </w:lvl>
   </w:abstractNum>
-  <w:abstractNum w:abstractNumId="10" w15:restartNumberingAfterBreak="0">
+  <w:abstractNum w:abstractNumId="13" w15:restartNumberingAfterBreak="0">
     <w:nsid w:val="55CC2AD5"/>
     <w:multiLevelType w:val="multilevel"/>
     <w:tmpl w:val="4C085A40"/>
@@ -12044,7 +13220,7 @@
       </w:rPr>
     </w:lvl>
   </w:abstractNum>
-  <w:abstractNum w:abstractNumId="11" w15:restartNumberingAfterBreak="0">
+  <w:abstractNum w:abstractNumId="14" w15:restartNumberingAfterBreak="0">
     <w:nsid w:val="57F220CC"/>
     <w:multiLevelType w:val="hybridMultilevel"/>
     <w:tmpl w:val="E75AFE7E"/>
@@ -12130,7 +13306,7 @@
       </w:pPr>
     </w:lvl>
   </w:abstractNum>
-  <w:abstractNum w:abstractNumId="12" w15:restartNumberingAfterBreak="0">
+  <w:abstractNum w:abstractNumId="15" w15:restartNumberingAfterBreak="0">
     <w:nsid w:val="5FF50B4F"/>
     <w:multiLevelType w:val="multilevel"/>
     <w:tmpl w:val="0809001F"/>
@@ -12216,7 +13392,7 @@
       </w:pPr>
     </w:lvl>
   </w:abstractNum>
-  <w:abstractNum w:abstractNumId="13" w15:restartNumberingAfterBreak="0">
+  <w:abstractNum w:abstractNumId="16" w15:restartNumberingAfterBreak="0">
     <w:nsid w:val="6435018D"/>
     <w:multiLevelType w:val="hybridMultilevel"/>
     <w:tmpl w:val="81F4CBFC"/>
@@ -12328,7 +13504,7 @@
       </w:rPr>
     </w:lvl>
   </w:abstractNum>
-  <w:abstractNum w:abstractNumId="14" w15:restartNumberingAfterBreak="0">
+  <w:abstractNum w:abstractNumId="17" w15:restartNumberingAfterBreak="0">
     <w:nsid w:val="72DE6DCF"/>
     <w:multiLevelType w:val="hybridMultilevel"/>
     <w:tmpl w:val="A260DE28"/>
@@ -12417,7 +13593,7 @@
       </w:pPr>
     </w:lvl>
   </w:abstractNum>
-  <w:abstractNum w:abstractNumId="15" w15:restartNumberingAfterBreak="0">
+  <w:abstractNum w:abstractNumId="18" w15:restartNumberingAfterBreak="0">
     <w:nsid w:val="757E44F5"/>
     <w:multiLevelType w:val="multilevel"/>
     <w:tmpl w:val="0D7C9EFE"/>
@@ -12538,7 +13714,7 @@
       </w:rPr>
     </w:lvl>
   </w:abstractNum>
-  <w:abstractNum w:abstractNumId="16" w15:restartNumberingAfterBreak="0">
+  <w:abstractNum w:abstractNumId="19" w15:restartNumberingAfterBreak="0">
     <w:nsid w:val="782862C9"/>
     <w:multiLevelType w:val="hybridMultilevel"/>
     <w:tmpl w:val="7D1E4B9E"/>
@@ -12651,7 +13827,7 @@
       </w:rPr>
     </w:lvl>
   </w:abstractNum>
-  <w:abstractNum w:abstractNumId="17" w15:restartNumberingAfterBreak="0">
+  <w:abstractNum w:abstractNumId="20" w15:restartNumberingAfterBreak="0">
     <w:nsid w:val="787336ED"/>
     <w:multiLevelType w:val="hybridMultilevel"/>
     <w:tmpl w:val="D96A62D0"/>
@@ -12763,7 +13939,7 @@
       </w:rPr>
     </w:lvl>
   </w:abstractNum>
-  <w:abstractNum w:abstractNumId="18" w15:restartNumberingAfterBreak="0">
+  <w:abstractNum w:abstractNumId="21" w15:restartNumberingAfterBreak="0">
     <w:nsid w:val="78A52325"/>
     <w:multiLevelType w:val="multilevel"/>
     <w:tmpl w:val="16F663A0"/>
@@ -12876,11 +14052,11 @@
       </w:rPr>
     </w:lvl>
   </w:abstractNum>
-  <w:abstractNum w:abstractNumId="19" w15:restartNumberingAfterBreak="0">
+  <w:abstractNum w:abstractNumId="22" w15:restartNumberingAfterBreak="0">
     <w:nsid w:val="7CE37305"/>
-    <w:multiLevelType w:val="hybridMultilevel"/>
-    <w:tmpl w:val="268E9E8E"/>
-    <w:lvl w:ilvl="0" w:tplc="3C420CA2">
+    <w:multiLevelType w:val="multilevel"/>
+    <w:tmpl w:val="214CD314"/>
+    <w:lvl w:ilvl="0">
       <w:start w:val="5"/>
       <w:numFmt w:val="decimal"/>
       <w:lvlText w:val="%1"/>
@@ -12892,141 +14068,217 @@
         <w:rFonts w:hint="default"/>
       </w:rPr>
     </w:lvl>
-    <w:lvl w:ilvl="1" w:tplc="08090019" w:tentative="1">
-      <w:start w:val="1"/>
-      <w:numFmt w:val="lowerLetter"/>
-      <w:lvlText w:val="%2."/>
-      <w:lvlJc w:val="left"/>
-      <w:pPr>
-        <w:ind w:left="1440" w:hanging="360"/>
-      </w:pPr>
-    </w:lvl>
-    <w:lvl w:ilvl="2" w:tplc="0809001B" w:tentative="1">
-      <w:start w:val="1"/>
-      <w:numFmt w:val="lowerRoman"/>
-      <w:lvlText w:val="%3."/>
-      <w:lvlJc w:val="right"/>
-      <w:pPr>
-        <w:ind w:left="2160" w:hanging="180"/>
-      </w:pPr>
-    </w:lvl>
-    <w:lvl w:ilvl="3" w:tplc="0809000F" w:tentative="1">
+    <w:lvl w:ilvl="1">
       <w:start w:val="1"/>
       <w:numFmt w:val="decimal"/>
-      <w:lvlText w:val="%4."/>
-      <w:lvlJc w:val="left"/>
-      <w:pPr>
-        <w:ind w:left="2880" w:hanging="360"/>
-      </w:pPr>
-    </w:lvl>
-    <w:lvl w:ilvl="4" w:tplc="08090019" w:tentative="1">
-      <w:start w:val="1"/>
-      <w:numFmt w:val="lowerLetter"/>
-      <w:lvlText w:val="%5."/>
-      <w:lvlJc w:val="left"/>
-      <w:pPr>
-        <w:ind w:left="3600" w:hanging="360"/>
-      </w:pPr>
-    </w:lvl>
-    <w:lvl w:ilvl="5" w:tplc="0809001B" w:tentative="1">
-      <w:start w:val="1"/>
-      <w:numFmt w:val="lowerRoman"/>
-      <w:lvlText w:val="%6."/>
-      <w:lvlJc w:val="right"/>
-      <w:pPr>
-        <w:ind w:left="4320" w:hanging="180"/>
-      </w:pPr>
-    </w:lvl>
-    <w:lvl w:ilvl="6" w:tplc="0809000F" w:tentative="1">
+      <w:isLgl/>
+      <w:lvlText w:val="%1.%2"/>
+      <w:lvlJc w:val="left"/>
+      <w:pPr>
+        <w:ind w:left="840" w:hanging="480"/>
+      </w:pPr>
+      <w:rPr>
+        <w:rFonts w:eastAsiaTheme="minorEastAsia" w:hint="default"/>
+        <w:b/>
+        <w:bCs/>
+        <w:i w:val="0"/>
+        <w:iCs/>
+        <w:color w:val="auto"/>
+        <w:sz w:val="32"/>
+        <w:szCs w:val="32"/>
+      </w:rPr>
+    </w:lvl>
+    <w:lvl w:ilvl="2">
       <w:start w:val="1"/>
       <w:numFmt w:val="decimal"/>
-      <w:lvlText w:val="%7."/>
-      <w:lvlJc w:val="left"/>
-      <w:pPr>
-        <w:ind w:left="5040" w:hanging="360"/>
-      </w:pPr>
-    </w:lvl>
-    <w:lvl w:ilvl="7" w:tplc="08090019" w:tentative="1">
-      <w:start w:val="1"/>
-      <w:numFmt w:val="lowerLetter"/>
-      <w:lvlText w:val="%8."/>
-      <w:lvlJc w:val="left"/>
-      <w:pPr>
-        <w:ind w:left="5760" w:hanging="360"/>
-      </w:pPr>
-    </w:lvl>
-    <w:lvl w:ilvl="8" w:tplc="0809001B" w:tentative="1">
-      <w:start w:val="1"/>
-      <w:numFmt w:val="lowerRoman"/>
-      <w:lvlText w:val="%9."/>
-      <w:lvlJc w:val="right"/>
-      <w:pPr>
-        <w:ind w:left="6480" w:hanging="180"/>
-      </w:pPr>
+      <w:isLgl/>
+      <w:lvlText w:val="%1.%2.%3"/>
+      <w:lvlJc w:val="left"/>
+      <w:pPr>
+        <w:ind w:left="1080" w:hanging="720"/>
+      </w:pPr>
+      <w:rPr>
+        <w:rFonts w:eastAsiaTheme="minorEastAsia" w:hint="default"/>
+        <w:b w:val="0"/>
+        <w:i/>
+        <w:color w:val="auto"/>
+        <w:sz w:val="24"/>
+      </w:rPr>
+    </w:lvl>
+    <w:lvl w:ilvl="3">
+      <w:start w:val="1"/>
+      <w:numFmt w:val="decimal"/>
+      <w:isLgl/>
+      <w:lvlText w:val="%1.%2.%3.%4"/>
+      <w:lvlJc w:val="left"/>
+      <w:pPr>
+        <w:ind w:left="1080" w:hanging="720"/>
+      </w:pPr>
+      <w:rPr>
+        <w:rFonts w:eastAsiaTheme="minorEastAsia" w:hint="default"/>
+        <w:b w:val="0"/>
+        <w:i/>
+        <w:color w:val="auto"/>
+        <w:sz w:val="24"/>
+      </w:rPr>
+    </w:lvl>
+    <w:lvl w:ilvl="4">
+      <w:start w:val="1"/>
+      <w:numFmt w:val="decimal"/>
+      <w:isLgl/>
+      <w:lvlText w:val="%1.%2.%3.%4.%5"/>
+      <w:lvlJc w:val="left"/>
+      <w:pPr>
+        <w:ind w:left="1440" w:hanging="1080"/>
+      </w:pPr>
+      <w:rPr>
+        <w:rFonts w:eastAsiaTheme="minorEastAsia" w:hint="default"/>
+        <w:b w:val="0"/>
+        <w:i/>
+        <w:color w:val="auto"/>
+        <w:sz w:val="24"/>
+      </w:rPr>
+    </w:lvl>
+    <w:lvl w:ilvl="5">
+      <w:start w:val="1"/>
+      <w:numFmt w:val="decimal"/>
+      <w:isLgl/>
+      <w:lvlText w:val="%1.%2.%3.%4.%5.%6"/>
+      <w:lvlJc w:val="left"/>
+      <w:pPr>
+        <w:ind w:left="1440" w:hanging="1080"/>
+      </w:pPr>
+      <w:rPr>
+        <w:rFonts w:eastAsiaTheme="minorEastAsia" w:hint="default"/>
+        <w:b w:val="0"/>
+        <w:i/>
+        <w:color w:val="auto"/>
+        <w:sz w:val="24"/>
+      </w:rPr>
+    </w:lvl>
+    <w:lvl w:ilvl="6">
+      <w:start w:val="1"/>
+      <w:numFmt w:val="decimal"/>
+      <w:isLgl/>
+      <w:lvlText w:val="%1.%2.%3.%4.%5.%6.%7"/>
+      <w:lvlJc w:val="left"/>
+      <w:pPr>
+        <w:ind w:left="1800" w:hanging="1440"/>
+      </w:pPr>
+      <w:rPr>
+        <w:rFonts w:eastAsiaTheme="minorEastAsia" w:hint="default"/>
+        <w:b w:val="0"/>
+        <w:i/>
+        <w:color w:val="auto"/>
+        <w:sz w:val="24"/>
+      </w:rPr>
+    </w:lvl>
+    <w:lvl w:ilvl="7">
+      <w:start w:val="1"/>
+      <w:numFmt w:val="decimal"/>
+      <w:isLgl/>
+      <w:lvlText w:val="%1.%2.%3.%4.%5.%6.%7.%8"/>
+      <w:lvlJc w:val="left"/>
+      <w:pPr>
+        <w:ind w:left="1800" w:hanging="1440"/>
+      </w:pPr>
+      <w:rPr>
+        <w:rFonts w:eastAsiaTheme="minorEastAsia" w:hint="default"/>
+        <w:b w:val="0"/>
+        <w:i/>
+        <w:color w:val="auto"/>
+        <w:sz w:val="24"/>
+      </w:rPr>
+    </w:lvl>
+    <w:lvl w:ilvl="8">
+      <w:start w:val="1"/>
+      <w:numFmt w:val="decimal"/>
+      <w:isLgl/>
+      <w:lvlText w:val="%1.%2.%3.%4.%5.%6.%7.%8.%9"/>
+      <w:lvlJc w:val="left"/>
+      <w:pPr>
+        <w:ind w:left="2160" w:hanging="1800"/>
+      </w:pPr>
+      <w:rPr>
+        <w:rFonts w:eastAsiaTheme="minorEastAsia" w:hint="default"/>
+        <w:b w:val="0"/>
+        <w:i/>
+        <w:color w:val="auto"/>
+        <w:sz w:val="24"/>
+      </w:rPr>
     </w:lvl>
   </w:abstractNum>
   <w:num w:numId="1" w16cid:durableId="1103308820">
+    <w:abstractNumId w:val="5"/>
+  </w:num>
+  <w:num w:numId="2" w16cid:durableId="1783105682">
+    <w:abstractNumId w:val="5"/>
+  </w:num>
+  <w:num w:numId="3" w16cid:durableId="813529452">
+    <w:abstractNumId w:val="16"/>
+  </w:num>
+  <w:num w:numId="4" w16cid:durableId="654644752">
     <w:abstractNumId w:val="4"/>
   </w:num>
-  <w:num w:numId="2" w16cid:durableId="1783105682">
-    <w:abstractNumId w:val="4"/>
+  <w:num w:numId="5" w16cid:durableId="1380741690">
+    <w:abstractNumId w:val="15"/>
   </w:num>
-  <w:num w:numId="3" w16cid:durableId="813529452">
+  <w:num w:numId="6" w16cid:durableId="277495896">
+    <w:abstractNumId w:val="18"/>
+  </w:num>
+  <w:num w:numId="7" w16cid:durableId="1050960898">
+    <w:abstractNumId w:val="21"/>
+  </w:num>
+  <w:num w:numId="8" w16cid:durableId="1731659943">
+    <w:abstractNumId w:val="2"/>
+  </w:num>
+  <w:num w:numId="9" w16cid:durableId="1227841212">
+    <w:abstractNumId w:val="1"/>
+  </w:num>
+  <w:num w:numId="10" w16cid:durableId="1423258655">
+    <w:abstractNumId w:val="10"/>
+  </w:num>
+  <w:num w:numId="11" w16cid:durableId="102308684">
     <w:abstractNumId w:val="13"/>
   </w:num>
-  <w:num w:numId="4" w16cid:durableId="654644752">
+  <w:num w:numId="12" w16cid:durableId="2132550741">
     <w:abstractNumId w:val="3"/>
   </w:num>
-  <w:num w:numId="5" w16cid:durableId="1380741690">
+  <w:num w:numId="13" w16cid:durableId="2068259477">
+    <w:abstractNumId w:val="7"/>
+  </w:num>
+  <w:num w:numId="14" w16cid:durableId="1940942630">
+    <w:abstractNumId w:val="19"/>
+  </w:num>
+  <w:num w:numId="15" w16cid:durableId="266154361">
+    <w:abstractNumId w:val="9"/>
+  </w:num>
+  <w:num w:numId="16" w16cid:durableId="1355575462">
+    <w:abstractNumId w:val="14"/>
+  </w:num>
+  <w:num w:numId="17" w16cid:durableId="1553079081">
+    <w:abstractNumId w:val="6"/>
+  </w:num>
+  <w:num w:numId="18" w16cid:durableId="102922090">
+    <w:abstractNumId w:val="20"/>
+  </w:num>
+  <w:num w:numId="19" w16cid:durableId="1165390296">
+    <w:abstractNumId w:val="17"/>
+  </w:num>
+  <w:num w:numId="20" w16cid:durableId="45494812">
     <w:abstractNumId w:val="12"/>
   </w:num>
-  <w:num w:numId="6" w16cid:durableId="277495896">
-    <w:abstractNumId w:val="15"/>
+  <w:num w:numId="21" w16cid:durableId="1605113761">
+    <w:abstractNumId w:val="22"/>
   </w:num>
-  <w:num w:numId="7" w16cid:durableId="1050960898">
-    <w:abstractNumId w:val="18"/>
+  <w:num w:numId="22" w16cid:durableId="394862655">
+    <w:abstractNumId w:val="8"/>
   </w:num>
-  <w:num w:numId="8" w16cid:durableId="1731659943">
-    <w:abstractNumId w:val="1"/>
-  </w:num>
-  <w:num w:numId="9" w16cid:durableId="1227841212">
+  <w:num w:numId="23" w16cid:durableId="9912374">
     <w:abstractNumId w:val="0"/>
   </w:num>
-  <w:num w:numId="10" w16cid:durableId="1423258655">
-    <w:abstractNumId w:val="8"/>
-  </w:num>
-  <w:num w:numId="11" w16cid:durableId="102308684">
-    <w:abstractNumId w:val="10"/>
-  </w:num>
-  <w:num w:numId="12" w16cid:durableId="2132550741">
-    <w:abstractNumId w:val="2"/>
-  </w:num>
-  <w:num w:numId="13" w16cid:durableId="2068259477">
-    <w:abstractNumId w:val="6"/>
-  </w:num>
-  <w:num w:numId="14" w16cid:durableId="1940942630">
-    <w:abstractNumId w:val="16"/>
-  </w:num>
-  <w:num w:numId="15" w16cid:durableId="266154361">
-    <w:abstractNumId w:val="7"/>
-  </w:num>
-  <w:num w:numId="16" w16cid:durableId="1355575462">
+  <w:num w:numId="24" w16cid:durableId="1528104004">
     <w:abstractNumId w:val="11"/>
-  </w:num>
-  <w:num w:numId="17" w16cid:durableId="1553079081">
-    <w:abstractNumId w:val="5"/>
-  </w:num>
-  <w:num w:numId="18" w16cid:durableId="102922090">
-    <w:abstractNumId w:val="17"/>
-  </w:num>
-  <w:num w:numId="19" w16cid:durableId="1165390296">
-    <w:abstractNumId w:val="14"/>
-  </w:num>
-  <w:num w:numId="20" w16cid:durableId="45494812">
-    <w:abstractNumId w:val="9"/>
-  </w:num>
-  <w:num w:numId="21" w16cid:durableId="1605113761">
-    <w:abstractNumId w:val="19"/>
   </w:num>
 </w:numbering>
 </file>

</xml_diff>